<commit_message>
git clone command added
</commit_message>
<xml_diff>
--- a/python.docx
+++ b/python.docx
@@ -9797,61 +9797,7 @@
           <w:sz w:val="32"/>
           <w:szCs w:val="21"/>
         </w:rPr>
-        <w:t>git config –</w:t>
-      </w:r>
-      <w:r>
-        <w:rPr>
-          <w:rFonts w:ascii="Consolas" w:eastAsia="Times New Roman" w:hAnsi="Consolas" w:cs="Courier New"/>
-          <w:color w:val="24292F"/>
-          <w:sz w:val="32"/>
-          <w:szCs w:val="21"/>
-        </w:rPr>
-        <w:t>-</w:t>
-      </w:r>
-      <w:r>
-        <w:rPr>
-          <w:rFonts w:ascii="Consolas" w:eastAsia="Times New Roman" w:hAnsi="Consolas" w:cs="Courier New"/>
-          <w:color w:val="24292F"/>
-          <w:sz w:val="32"/>
-          <w:szCs w:val="21"/>
-        </w:rPr>
-        <w:t>global user.</w:t>
-      </w:r>
-      <w:r>
-        <w:rPr>
-          <w:rFonts w:ascii="Consolas" w:eastAsia="Times New Roman" w:hAnsi="Consolas" w:cs="Courier New"/>
-          <w:color w:val="24292F"/>
-          <w:sz w:val="32"/>
-          <w:szCs w:val="21"/>
-        </w:rPr>
-        <w:t>user</w:t>
-      </w:r>
-      <w:r>
-        <w:rPr>
-          <w:rFonts w:ascii="Consolas" w:eastAsia="Times New Roman" w:hAnsi="Consolas" w:cs="Courier New"/>
-          <w:color w:val="24292F"/>
-          <w:sz w:val="32"/>
-          <w:szCs w:val="21"/>
-        </w:rPr>
-        <w:t xml:space="preserve"> “</w:t>
-      </w:r>
-      <w:r>
-        <w:rPr>
-          <w:rFonts w:ascii="Consolas" w:eastAsia="Times New Roman" w:hAnsi="Consolas" w:cs="Courier New"/>
-          <w:color w:val="24292F"/>
-          <w:sz w:val="32"/>
-          <w:szCs w:val="21"/>
-        </w:rPr>
-        <w:t>username</w:t>
-      </w:r>
-      <w:r>
-        <w:rPr>
-          <w:rFonts w:ascii="Consolas" w:eastAsia="Times New Roman" w:hAnsi="Consolas" w:cs="Courier New"/>
-          <w:color w:val="24292F"/>
-          <w:sz w:val="32"/>
-          <w:szCs w:val="21"/>
-        </w:rPr>
-        <w:t>”</w:t>
+        <w:t>git config –-global user.user “username”</w:t>
       </w:r>
     </w:p>
     <w:p>
@@ -9968,9 +9914,121 @@
         </w:rPr>
         <w:t>git checkout branch_name</w:t>
       </w:r>
+    </w:p>
+    <w:p>
+      <w:pPr>
+        <w:pStyle w:val="ListParagraph"/>
+        <w:tabs>
+          <w:tab w:val="left" w:pos="916"/>
+          <w:tab w:val="left" w:pos="1832"/>
+          <w:tab w:val="left" w:pos="2748"/>
+          <w:tab w:val="left" w:pos="3664"/>
+          <w:tab w:val="left" w:pos="4580"/>
+          <w:tab w:val="left" w:pos="5496"/>
+          <w:tab w:val="left" w:pos="6412"/>
+          <w:tab w:val="left" w:pos="7328"/>
+          <w:tab w:val="left" w:pos="8244"/>
+          <w:tab w:val="left" w:pos="9160"/>
+          <w:tab w:val="left" w:pos="10076"/>
+          <w:tab w:val="left" w:pos="10992"/>
+          <w:tab w:val="left" w:pos="11908"/>
+          <w:tab w:val="left" w:pos="12824"/>
+          <w:tab w:val="left" w:pos="13740"/>
+          <w:tab w:val="left" w:pos="14656"/>
+        </w:tabs>
+        <w:spacing w:after="0" w:line="240" w:lineRule="auto"/>
+        <w:rPr>
+          <w:rFonts w:ascii="Consolas" w:eastAsia="Times New Roman" w:hAnsi="Consolas" w:cs="Courier New"/>
+          <w:color w:val="24292F"/>
+          <w:sz w:val="32"/>
+          <w:szCs w:val="21"/>
+        </w:rPr>
+      </w:pPr>
+    </w:p>
+    <w:p>
+      <w:pPr>
+        <w:pStyle w:val="ListParagraph"/>
+        <w:numPr>
+          <w:ilvl w:val="0"/>
+          <w:numId w:val="11"/>
+        </w:numPr>
+        <w:tabs>
+          <w:tab w:val="left" w:pos="916"/>
+          <w:tab w:val="left" w:pos="1832"/>
+          <w:tab w:val="left" w:pos="2748"/>
+          <w:tab w:val="left" w:pos="3664"/>
+          <w:tab w:val="left" w:pos="4580"/>
+          <w:tab w:val="left" w:pos="5496"/>
+          <w:tab w:val="left" w:pos="6412"/>
+          <w:tab w:val="left" w:pos="7328"/>
+          <w:tab w:val="left" w:pos="8244"/>
+          <w:tab w:val="left" w:pos="9160"/>
+          <w:tab w:val="left" w:pos="10076"/>
+          <w:tab w:val="left" w:pos="10992"/>
+          <w:tab w:val="left" w:pos="11908"/>
+          <w:tab w:val="left" w:pos="12824"/>
+          <w:tab w:val="left" w:pos="13740"/>
+          <w:tab w:val="left" w:pos="14656"/>
+        </w:tabs>
+        <w:spacing w:after="0" w:line="240" w:lineRule="auto"/>
+        <w:rPr>
+          <w:rFonts w:ascii="Consolas" w:eastAsia="Times New Roman" w:hAnsi="Consolas" w:cs="Courier New"/>
+          <w:color w:val="24292F"/>
+          <w:sz w:val="32"/>
+          <w:szCs w:val="21"/>
+        </w:rPr>
+      </w:pPr>
+      <w:r>
+        <w:rPr>
+          <w:rFonts w:ascii="Consolas" w:eastAsia="Times New Roman" w:hAnsi="Consolas" w:cs="Courier New"/>
+          <w:color w:val="24292F"/>
+          <w:sz w:val="32"/>
+          <w:szCs w:val="21"/>
+        </w:rPr>
+        <w:t xml:space="preserve">git clone </w:t>
+      </w:r>
       <w:bookmarkStart w:id="0" w:name="_GoBack"/>
-    </w:p>
-    <w:bookmarkEnd w:id="0"/>
+      <w:bookmarkEnd w:id="0"/>
+      <w:r>
+        <w:rPr>
+          <w:rFonts w:ascii="Consolas" w:eastAsia="Times New Roman" w:hAnsi="Consolas" w:cs="Courier New"/>
+          <w:color w:val="24292F"/>
+          <w:sz w:val="32"/>
+          <w:szCs w:val="21"/>
+        </w:rPr>
+        <w:t>https://github.com/mesujitg/python_april_8_00.git</w:t>
+      </w:r>
+    </w:p>
+    <w:p>
+      <w:pPr>
+        <w:pStyle w:val="ListParagraph"/>
+        <w:tabs>
+          <w:tab w:val="left" w:pos="916"/>
+          <w:tab w:val="left" w:pos="1832"/>
+          <w:tab w:val="left" w:pos="2748"/>
+          <w:tab w:val="left" w:pos="3664"/>
+          <w:tab w:val="left" w:pos="4580"/>
+          <w:tab w:val="left" w:pos="5496"/>
+          <w:tab w:val="left" w:pos="6412"/>
+          <w:tab w:val="left" w:pos="7328"/>
+          <w:tab w:val="left" w:pos="8244"/>
+          <w:tab w:val="left" w:pos="9160"/>
+          <w:tab w:val="left" w:pos="10076"/>
+          <w:tab w:val="left" w:pos="10992"/>
+          <w:tab w:val="left" w:pos="11908"/>
+          <w:tab w:val="left" w:pos="12824"/>
+          <w:tab w:val="left" w:pos="13740"/>
+          <w:tab w:val="left" w:pos="14656"/>
+        </w:tabs>
+        <w:spacing w:after="0" w:line="240" w:lineRule="auto"/>
+        <w:rPr>
+          <w:rFonts w:ascii="Consolas" w:eastAsia="Times New Roman" w:hAnsi="Consolas" w:cs="Courier New"/>
+          <w:color w:val="24292F"/>
+          <w:sz w:val="32"/>
+          <w:szCs w:val="21"/>
+        </w:rPr>
+      </w:pPr>
+    </w:p>
     <w:p>
       <w:pPr>
         <w:pStyle w:val="ListParagraph"/>

</xml_diff>

<commit_message>
exception and file handling
</commit_message>
<xml_diff>
--- a/python.docx
+++ b/python.docx
@@ -10240,8 +10240,6 @@
           <w:szCs w:val="44"/>
         </w:rPr>
       </w:pPr>
-      <w:bookmarkStart w:id="0" w:name="_GoBack"/>
-      <w:bookmarkEnd w:id="0"/>
       <w:r>
         <w:rPr>
           <w:b/>
@@ -16180,6 +16178,660 @@
         <w:t>Polymorphism</w:t>
       </w:r>
     </w:p>
+    <w:tbl>
+      <w:tblPr>
+        <w:tblStyle w:val="TableGrid"/>
+        <w:tblW w:w="9152" w:type="dxa"/>
+        <w:tblInd w:w="-5" w:type="dxa"/>
+        <w:tblLook w:val="04A0" w:firstRow="1" w:lastRow="0" w:firstColumn="1" w:lastColumn="0" w:noHBand="0" w:noVBand="1"/>
+      </w:tblPr>
+      <w:tblGrid>
+        <w:gridCol w:w="4576"/>
+        <w:gridCol w:w="4576"/>
+      </w:tblGrid>
+      <w:tr>
+        <w:trPr>
+          <w:trHeight w:val="740"/>
+        </w:trPr>
+        <w:tc>
+          <w:tcPr>
+            <w:tcW w:w="4576" w:type="dxa"/>
+          </w:tcPr>
+          <w:p>
+            <w:pPr>
+              <w:tabs>
+                <w:tab w:val="left" w:pos="916"/>
+                <w:tab w:val="left" w:pos="1832"/>
+                <w:tab w:val="left" w:pos="2748"/>
+                <w:tab w:val="left" w:pos="3664"/>
+                <w:tab w:val="left" w:pos="4580"/>
+                <w:tab w:val="left" w:pos="5496"/>
+                <w:tab w:val="left" w:pos="6412"/>
+                <w:tab w:val="left" w:pos="7328"/>
+                <w:tab w:val="left" w:pos="8244"/>
+                <w:tab w:val="left" w:pos="9160"/>
+                <w:tab w:val="left" w:pos="10076"/>
+                <w:tab w:val="left" w:pos="10992"/>
+                <w:tab w:val="left" w:pos="11908"/>
+                <w:tab w:val="left" w:pos="12824"/>
+                <w:tab w:val="left" w:pos="13740"/>
+                <w:tab w:val="left" w:pos="14656"/>
+              </w:tabs>
+              <w:ind w:left="360"/>
+              <w:rPr>
+                <w:rFonts w:ascii="Consolas" w:eastAsia="Times New Roman" w:hAnsi="Consolas" w:cs="Courier New"/>
+                <w:color w:val="24292F"/>
+                <w:sz w:val="20"/>
+                <w:szCs w:val="21"/>
+              </w:rPr>
+            </w:pPr>
+            <w:r>
+              <w:rPr>
+                <w:rFonts w:ascii="Consolas" w:eastAsia="Times New Roman" w:hAnsi="Consolas" w:cs="Courier New"/>
+                <w:b/>
+                <w:color w:val="24292F"/>
+                <w:sz w:val="24"/>
+                <w:szCs w:val="21"/>
+              </w:rPr>
+              <w:t>Method Overloading</w:t>
+            </w:r>
+            <w:r>
+              <w:rPr>
+                <w:rFonts w:ascii="Consolas" w:eastAsia="Times New Roman" w:hAnsi="Consolas" w:cs="Courier New"/>
+                <w:color w:val="24292F"/>
+                <w:sz w:val="24"/>
+                <w:szCs w:val="21"/>
+              </w:rPr>
+              <w:t xml:space="preserve"> (python doesn’t support direct implementation however we can do as follows)</w:t>
+            </w:r>
+          </w:p>
+        </w:tc>
+        <w:tc>
+          <w:tcPr>
+            <w:tcW w:w="4576" w:type="dxa"/>
+          </w:tcPr>
+          <w:p>
+            <w:pPr>
+              <w:shd w:val="clear" w:color="auto" w:fill="FFFFFF"/>
+              <w:spacing w:line="285" w:lineRule="atLeast"/>
+              <w:rPr>
+                <w:rFonts w:ascii="Consolas" w:eastAsia="Times New Roman" w:hAnsi="Consolas" w:cs="Times New Roman"/>
+                <w:color w:val="000000"/>
+                <w:sz w:val="20"/>
+                <w:szCs w:val="21"/>
+              </w:rPr>
+            </w:pPr>
+            <w:r>
+              <w:rPr>
+                <w:rFonts w:ascii="Consolas" w:eastAsia="Times New Roman" w:hAnsi="Consolas" w:cs="Times New Roman"/>
+                <w:color w:val="0000FF"/>
+                <w:sz w:val="20"/>
+                <w:szCs w:val="21"/>
+              </w:rPr>
+              <w:t>class</w:t>
+            </w:r>
+            <w:r>
+              <w:rPr>
+                <w:rFonts w:ascii="Consolas" w:eastAsia="Times New Roman" w:hAnsi="Consolas" w:cs="Times New Roman"/>
+                <w:color w:val="000000"/>
+                <w:sz w:val="20"/>
+                <w:szCs w:val="21"/>
+              </w:rPr>
+              <w:t xml:space="preserve"> </w:t>
+            </w:r>
+            <w:r>
+              <w:rPr>
+                <w:rFonts w:ascii="Consolas" w:eastAsia="Times New Roman" w:hAnsi="Consolas" w:cs="Times New Roman"/>
+                <w:color w:val="267F99"/>
+                <w:sz w:val="20"/>
+                <w:szCs w:val="21"/>
+              </w:rPr>
+              <w:t>Math</w:t>
+            </w:r>
+            <w:r>
+              <w:rPr>
+                <w:rFonts w:ascii="Consolas" w:eastAsia="Times New Roman" w:hAnsi="Consolas" w:cs="Times New Roman"/>
+                <w:color w:val="000000"/>
+                <w:sz w:val="20"/>
+                <w:szCs w:val="21"/>
+              </w:rPr>
+              <w:t>:</w:t>
+            </w:r>
+          </w:p>
+          <w:p>
+            <w:pPr>
+              <w:shd w:val="clear" w:color="auto" w:fill="FFFFFF"/>
+              <w:spacing w:line="285" w:lineRule="atLeast"/>
+              <w:rPr>
+                <w:rFonts w:ascii="Consolas" w:eastAsia="Times New Roman" w:hAnsi="Consolas" w:cs="Times New Roman"/>
+                <w:color w:val="000000"/>
+                <w:sz w:val="20"/>
+                <w:szCs w:val="21"/>
+              </w:rPr>
+            </w:pPr>
+            <w:r>
+              <w:rPr>
+                <w:rFonts w:ascii="Consolas" w:eastAsia="Times New Roman" w:hAnsi="Consolas" w:cs="Times New Roman"/>
+                <w:color w:val="000000"/>
+                <w:sz w:val="20"/>
+                <w:szCs w:val="21"/>
+              </w:rPr>
+              <w:t xml:space="preserve">    </w:t>
+            </w:r>
+            <w:r>
+              <w:rPr>
+                <w:rFonts w:ascii="Consolas" w:eastAsia="Times New Roman" w:hAnsi="Consolas" w:cs="Times New Roman"/>
+                <w:color w:val="0000FF"/>
+                <w:sz w:val="20"/>
+                <w:szCs w:val="21"/>
+              </w:rPr>
+              <w:t>def</w:t>
+            </w:r>
+            <w:r>
+              <w:rPr>
+                <w:rFonts w:ascii="Consolas" w:eastAsia="Times New Roman" w:hAnsi="Consolas" w:cs="Times New Roman"/>
+                <w:color w:val="000000"/>
+                <w:sz w:val="20"/>
+                <w:szCs w:val="21"/>
+              </w:rPr>
+              <w:t xml:space="preserve"> </w:t>
+            </w:r>
+            <w:r>
+              <w:rPr>
+                <w:rFonts w:ascii="Consolas" w:eastAsia="Times New Roman" w:hAnsi="Consolas" w:cs="Times New Roman"/>
+                <w:color w:val="795E26"/>
+                <w:sz w:val="20"/>
+                <w:szCs w:val="21"/>
+              </w:rPr>
+              <w:t>add</w:t>
+            </w:r>
+            <w:r>
+              <w:rPr>
+                <w:rFonts w:ascii="Consolas" w:eastAsia="Times New Roman" w:hAnsi="Consolas" w:cs="Times New Roman"/>
+                <w:color w:val="000000"/>
+                <w:sz w:val="20"/>
+                <w:szCs w:val="21"/>
+              </w:rPr>
+              <w:t>(</w:t>
+            </w:r>
+            <w:r>
+              <w:rPr>
+                <w:rFonts w:ascii="Consolas" w:eastAsia="Times New Roman" w:hAnsi="Consolas" w:cs="Times New Roman"/>
+                <w:color w:val="001080"/>
+                <w:sz w:val="20"/>
+                <w:szCs w:val="21"/>
+              </w:rPr>
+              <w:t>self</w:t>
+            </w:r>
+            <w:r>
+              <w:rPr>
+                <w:rFonts w:ascii="Consolas" w:eastAsia="Times New Roman" w:hAnsi="Consolas" w:cs="Times New Roman"/>
+                <w:color w:val="000000"/>
+                <w:sz w:val="20"/>
+                <w:szCs w:val="21"/>
+              </w:rPr>
+              <w:t xml:space="preserve">, </w:t>
+            </w:r>
+            <w:r>
+              <w:rPr>
+                <w:rFonts w:ascii="Consolas" w:eastAsia="Times New Roman" w:hAnsi="Consolas" w:cs="Times New Roman"/>
+                <w:color w:val="001080"/>
+                <w:sz w:val="20"/>
+                <w:szCs w:val="21"/>
+              </w:rPr>
+              <w:t>a</w:t>
+            </w:r>
+            <w:r>
+              <w:rPr>
+                <w:rFonts w:ascii="Consolas" w:eastAsia="Times New Roman" w:hAnsi="Consolas" w:cs="Times New Roman"/>
+                <w:color w:val="000000"/>
+                <w:sz w:val="20"/>
+                <w:szCs w:val="21"/>
+              </w:rPr>
+              <w:t xml:space="preserve">, </w:t>
+            </w:r>
+            <w:r>
+              <w:rPr>
+                <w:rFonts w:ascii="Consolas" w:eastAsia="Times New Roman" w:hAnsi="Consolas" w:cs="Times New Roman"/>
+                <w:color w:val="001080"/>
+                <w:sz w:val="20"/>
+                <w:szCs w:val="21"/>
+              </w:rPr>
+              <w:t>b</w:t>
+            </w:r>
+            <w:r>
+              <w:rPr>
+                <w:rFonts w:ascii="Consolas" w:eastAsia="Times New Roman" w:hAnsi="Consolas" w:cs="Times New Roman"/>
+                <w:color w:val="000000"/>
+                <w:sz w:val="20"/>
+                <w:szCs w:val="21"/>
+              </w:rPr>
+              <w:t xml:space="preserve">, </w:t>
+            </w:r>
+            <w:r>
+              <w:rPr>
+                <w:rFonts w:ascii="Consolas" w:eastAsia="Times New Roman" w:hAnsi="Consolas" w:cs="Times New Roman"/>
+                <w:color w:val="001080"/>
+                <w:sz w:val="20"/>
+                <w:szCs w:val="21"/>
+              </w:rPr>
+              <w:t>c</w:t>
+            </w:r>
+            <w:r>
+              <w:rPr>
+                <w:rFonts w:ascii="Consolas" w:eastAsia="Times New Roman" w:hAnsi="Consolas" w:cs="Times New Roman"/>
+                <w:color w:val="000000"/>
+                <w:sz w:val="20"/>
+                <w:szCs w:val="21"/>
+              </w:rPr>
+              <w:t>=</w:t>
+            </w:r>
+            <w:r>
+              <w:rPr>
+                <w:rFonts w:ascii="Consolas" w:eastAsia="Times New Roman" w:hAnsi="Consolas" w:cs="Times New Roman"/>
+                <w:color w:val="098658"/>
+                <w:sz w:val="20"/>
+                <w:szCs w:val="21"/>
+              </w:rPr>
+              <w:t>0</w:t>
+            </w:r>
+            <w:r>
+              <w:rPr>
+                <w:rFonts w:ascii="Consolas" w:eastAsia="Times New Roman" w:hAnsi="Consolas" w:cs="Times New Roman"/>
+                <w:color w:val="000000"/>
+                <w:sz w:val="20"/>
+                <w:szCs w:val="21"/>
+              </w:rPr>
+              <w:t>):</w:t>
+            </w:r>
+          </w:p>
+          <w:p>
+            <w:pPr>
+              <w:shd w:val="clear" w:color="auto" w:fill="FFFFFF"/>
+              <w:spacing w:line="285" w:lineRule="atLeast"/>
+              <w:rPr>
+                <w:rFonts w:ascii="Consolas" w:eastAsia="Times New Roman" w:hAnsi="Consolas" w:cs="Times New Roman"/>
+                <w:color w:val="000000"/>
+                <w:sz w:val="20"/>
+                <w:szCs w:val="21"/>
+              </w:rPr>
+            </w:pPr>
+            <w:r>
+              <w:rPr>
+                <w:rFonts w:ascii="Consolas" w:eastAsia="Times New Roman" w:hAnsi="Consolas" w:cs="Times New Roman"/>
+                <w:color w:val="000000"/>
+                <w:sz w:val="20"/>
+                <w:szCs w:val="21"/>
+              </w:rPr>
+              <w:t xml:space="preserve">        </w:t>
+            </w:r>
+            <w:r>
+              <w:rPr>
+                <w:rFonts w:ascii="Consolas" w:eastAsia="Times New Roman" w:hAnsi="Consolas" w:cs="Times New Roman"/>
+                <w:color w:val="AF00DB"/>
+                <w:sz w:val="20"/>
+                <w:szCs w:val="21"/>
+              </w:rPr>
+              <w:t>return</w:t>
+            </w:r>
+            <w:r>
+              <w:rPr>
+                <w:rFonts w:ascii="Consolas" w:eastAsia="Times New Roman" w:hAnsi="Consolas" w:cs="Times New Roman"/>
+                <w:color w:val="000000"/>
+                <w:sz w:val="20"/>
+                <w:szCs w:val="21"/>
+              </w:rPr>
+              <w:t xml:space="preserve"> </w:t>
+            </w:r>
+            <w:r>
+              <w:rPr>
+                <w:rFonts w:ascii="Consolas" w:eastAsia="Times New Roman" w:hAnsi="Consolas" w:cs="Times New Roman"/>
+                <w:color w:val="001080"/>
+                <w:sz w:val="20"/>
+                <w:szCs w:val="21"/>
+              </w:rPr>
+              <w:t>a</w:t>
+            </w:r>
+            <w:r>
+              <w:rPr>
+                <w:rFonts w:ascii="Consolas" w:eastAsia="Times New Roman" w:hAnsi="Consolas" w:cs="Times New Roman"/>
+                <w:color w:val="000000"/>
+                <w:sz w:val="20"/>
+                <w:szCs w:val="21"/>
+              </w:rPr>
+              <w:t>+</w:t>
+            </w:r>
+            <w:r>
+              <w:rPr>
+                <w:rFonts w:ascii="Consolas" w:eastAsia="Times New Roman" w:hAnsi="Consolas" w:cs="Times New Roman"/>
+                <w:color w:val="001080"/>
+                <w:sz w:val="20"/>
+                <w:szCs w:val="21"/>
+              </w:rPr>
+              <w:t>b</w:t>
+            </w:r>
+            <w:r>
+              <w:rPr>
+                <w:rFonts w:ascii="Consolas" w:eastAsia="Times New Roman" w:hAnsi="Consolas" w:cs="Times New Roman"/>
+                <w:color w:val="000000"/>
+                <w:sz w:val="20"/>
+                <w:szCs w:val="21"/>
+              </w:rPr>
+              <w:t>+</w:t>
+            </w:r>
+            <w:r>
+              <w:rPr>
+                <w:rFonts w:ascii="Consolas" w:eastAsia="Times New Roman" w:hAnsi="Consolas" w:cs="Times New Roman"/>
+                <w:color w:val="001080"/>
+                <w:sz w:val="20"/>
+                <w:szCs w:val="21"/>
+              </w:rPr>
+              <w:t>c</w:t>
+            </w:r>
+          </w:p>
+          <w:p>
+            <w:pPr>
+              <w:shd w:val="clear" w:color="auto" w:fill="FFFFFF"/>
+              <w:spacing w:line="285" w:lineRule="atLeast"/>
+              <w:rPr>
+                <w:rFonts w:ascii="Consolas" w:eastAsia="Times New Roman" w:hAnsi="Consolas" w:cs="Times New Roman"/>
+                <w:color w:val="000000"/>
+                <w:sz w:val="20"/>
+                <w:szCs w:val="21"/>
+              </w:rPr>
+            </w:pPr>
+            <w:r>
+              <w:rPr>
+                <w:rFonts w:ascii="Consolas" w:eastAsia="Times New Roman" w:hAnsi="Consolas" w:cs="Times New Roman"/>
+                <w:color w:val="001080"/>
+                <w:sz w:val="20"/>
+                <w:szCs w:val="21"/>
+              </w:rPr>
+              <w:t>m</w:t>
+            </w:r>
+            <w:r>
+              <w:rPr>
+                <w:rFonts w:ascii="Consolas" w:eastAsia="Times New Roman" w:hAnsi="Consolas" w:cs="Times New Roman"/>
+                <w:color w:val="000000"/>
+                <w:sz w:val="20"/>
+                <w:szCs w:val="21"/>
+              </w:rPr>
+              <w:t xml:space="preserve"> = </w:t>
+            </w:r>
+            <w:r>
+              <w:rPr>
+                <w:rFonts w:ascii="Consolas" w:eastAsia="Times New Roman" w:hAnsi="Consolas" w:cs="Times New Roman"/>
+                <w:color w:val="267F99"/>
+                <w:sz w:val="20"/>
+                <w:szCs w:val="21"/>
+              </w:rPr>
+              <w:t>Math</w:t>
+            </w:r>
+            <w:r>
+              <w:rPr>
+                <w:rFonts w:ascii="Consolas" w:eastAsia="Times New Roman" w:hAnsi="Consolas" w:cs="Times New Roman"/>
+                <w:color w:val="000000"/>
+                <w:sz w:val="20"/>
+                <w:szCs w:val="21"/>
+              </w:rPr>
+              <w:t>()</w:t>
+            </w:r>
+          </w:p>
+          <w:p>
+            <w:pPr>
+              <w:shd w:val="clear" w:color="auto" w:fill="FFFFFF"/>
+              <w:spacing w:line="285" w:lineRule="atLeast"/>
+              <w:rPr>
+                <w:rFonts w:ascii="Consolas" w:eastAsia="Times New Roman" w:hAnsi="Consolas" w:cs="Times New Roman"/>
+                <w:color w:val="000000"/>
+                <w:sz w:val="20"/>
+                <w:szCs w:val="21"/>
+              </w:rPr>
+            </w:pPr>
+            <w:r>
+              <w:rPr>
+                <w:rFonts w:ascii="Consolas" w:eastAsia="Times New Roman" w:hAnsi="Consolas" w:cs="Times New Roman"/>
+                <w:color w:val="795E26"/>
+                <w:sz w:val="20"/>
+                <w:szCs w:val="21"/>
+              </w:rPr>
+              <w:t>print</w:t>
+            </w:r>
+            <w:r>
+              <w:rPr>
+                <w:rFonts w:ascii="Consolas" w:eastAsia="Times New Roman" w:hAnsi="Consolas" w:cs="Times New Roman"/>
+                <w:color w:val="000000"/>
+                <w:sz w:val="20"/>
+                <w:szCs w:val="21"/>
+              </w:rPr>
+              <w:t>(</w:t>
+            </w:r>
+            <w:r>
+              <w:rPr>
+                <w:rFonts w:ascii="Consolas" w:eastAsia="Times New Roman" w:hAnsi="Consolas" w:cs="Times New Roman"/>
+                <w:color w:val="001080"/>
+                <w:sz w:val="20"/>
+                <w:szCs w:val="21"/>
+              </w:rPr>
+              <w:t>m</w:t>
+            </w:r>
+            <w:r>
+              <w:rPr>
+                <w:rFonts w:ascii="Consolas" w:eastAsia="Times New Roman" w:hAnsi="Consolas" w:cs="Times New Roman"/>
+                <w:color w:val="000000"/>
+                <w:sz w:val="20"/>
+                <w:szCs w:val="21"/>
+              </w:rPr>
+              <w:t>.</w:t>
+            </w:r>
+            <w:r>
+              <w:rPr>
+                <w:rFonts w:ascii="Consolas" w:eastAsia="Times New Roman" w:hAnsi="Consolas" w:cs="Times New Roman"/>
+                <w:color w:val="795E26"/>
+                <w:sz w:val="20"/>
+                <w:szCs w:val="21"/>
+              </w:rPr>
+              <w:t>add</w:t>
+            </w:r>
+            <w:r>
+              <w:rPr>
+                <w:rFonts w:ascii="Consolas" w:eastAsia="Times New Roman" w:hAnsi="Consolas" w:cs="Times New Roman"/>
+                <w:color w:val="000000"/>
+                <w:sz w:val="20"/>
+                <w:szCs w:val="21"/>
+              </w:rPr>
+              <w:t>(</w:t>
+            </w:r>
+            <w:r>
+              <w:rPr>
+                <w:rFonts w:ascii="Consolas" w:eastAsia="Times New Roman" w:hAnsi="Consolas" w:cs="Times New Roman"/>
+                <w:color w:val="098658"/>
+                <w:sz w:val="20"/>
+                <w:szCs w:val="21"/>
+              </w:rPr>
+              <w:t>5</w:t>
+            </w:r>
+            <w:r>
+              <w:rPr>
+                <w:rFonts w:ascii="Consolas" w:eastAsia="Times New Roman" w:hAnsi="Consolas" w:cs="Times New Roman"/>
+                <w:color w:val="000000"/>
+                <w:sz w:val="20"/>
+                <w:szCs w:val="21"/>
+              </w:rPr>
+              <w:t xml:space="preserve">, </w:t>
+            </w:r>
+            <w:r>
+              <w:rPr>
+                <w:rFonts w:ascii="Consolas" w:eastAsia="Times New Roman" w:hAnsi="Consolas" w:cs="Times New Roman"/>
+                <w:color w:val="098658"/>
+                <w:sz w:val="20"/>
+                <w:szCs w:val="21"/>
+              </w:rPr>
+              <w:t>10</w:t>
+            </w:r>
+            <w:r>
+              <w:rPr>
+                <w:rFonts w:ascii="Consolas" w:eastAsia="Times New Roman" w:hAnsi="Consolas" w:cs="Times New Roman"/>
+                <w:color w:val="000000"/>
+                <w:sz w:val="20"/>
+                <w:szCs w:val="21"/>
+              </w:rPr>
+              <w:t>))</w:t>
+            </w:r>
+          </w:p>
+          <w:p>
+            <w:pPr>
+              <w:shd w:val="clear" w:color="auto" w:fill="FFFFFF"/>
+              <w:spacing w:line="285" w:lineRule="atLeast"/>
+              <w:rPr>
+                <w:rFonts w:ascii="Consolas" w:eastAsia="Times New Roman" w:hAnsi="Consolas" w:cs="Times New Roman"/>
+                <w:color w:val="000000"/>
+                <w:sz w:val="20"/>
+                <w:szCs w:val="21"/>
+              </w:rPr>
+            </w:pPr>
+            <w:r>
+              <w:rPr>
+                <w:rFonts w:ascii="Consolas" w:eastAsia="Times New Roman" w:hAnsi="Consolas" w:cs="Times New Roman"/>
+                <w:color w:val="795E26"/>
+                <w:sz w:val="20"/>
+                <w:szCs w:val="21"/>
+              </w:rPr>
+              <w:t>print</w:t>
+            </w:r>
+            <w:r>
+              <w:rPr>
+                <w:rFonts w:ascii="Consolas" w:eastAsia="Times New Roman" w:hAnsi="Consolas" w:cs="Times New Roman"/>
+                <w:color w:val="000000"/>
+                <w:sz w:val="20"/>
+                <w:szCs w:val="21"/>
+              </w:rPr>
+              <w:t>(</w:t>
+            </w:r>
+            <w:r>
+              <w:rPr>
+                <w:rFonts w:ascii="Consolas" w:eastAsia="Times New Roman" w:hAnsi="Consolas" w:cs="Times New Roman"/>
+                <w:color w:val="001080"/>
+                <w:sz w:val="20"/>
+                <w:szCs w:val="21"/>
+              </w:rPr>
+              <w:t>m</w:t>
+            </w:r>
+            <w:r>
+              <w:rPr>
+                <w:rFonts w:ascii="Consolas" w:eastAsia="Times New Roman" w:hAnsi="Consolas" w:cs="Times New Roman"/>
+                <w:color w:val="000000"/>
+                <w:sz w:val="20"/>
+                <w:szCs w:val="21"/>
+              </w:rPr>
+              <w:t>.</w:t>
+            </w:r>
+            <w:r>
+              <w:rPr>
+                <w:rFonts w:ascii="Consolas" w:eastAsia="Times New Roman" w:hAnsi="Consolas" w:cs="Times New Roman"/>
+                <w:color w:val="795E26"/>
+                <w:sz w:val="20"/>
+                <w:szCs w:val="21"/>
+              </w:rPr>
+              <w:t>add</w:t>
+            </w:r>
+            <w:r>
+              <w:rPr>
+                <w:rFonts w:ascii="Consolas" w:eastAsia="Times New Roman" w:hAnsi="Consolas" w:cs="Times New Roman"/>
+                <w:color w:val="000000"/>
+                <w:sz w:val="20"/>
+                <w:szCs w:val="21"/>
+              </w:rPr>
+              <w:t>(</w:t>
+            </w:r>
+            <w:r>
+              <w:rPr>
+                <w:rFonts w:ascii="Consolas" w:eastAsia="Times New Roman" w:hAnsi="Consolas" w:cs="Times New Roman"/>
+                <w:color w:val="098658"/>
+                <w:sz w:val="20"/>
+                <w:szCs w:val="21"/>
+              </w:rPr>
+              <w:t>5</w:t>
+            </w:r>
+            <w:r>
+              <w:rPr>
+                <w:rFonts w:ascii="Consolas" w:eastAsia="Times New Roman" w:hAnsi="Consolas" w:cs="Times New Roman"/>
+                <w:color w:val="000000"/>
+                <w:sz w:val="20"/>
+                <w:szCs w:val="21"/>
+              </w:rPr>
+              <w:t xml:space="preserve">, </w:t>
+            </w:r>
+            <w:r>
+              <w:rPr>
+                <w:rFonts w:ascii="Consolas" w:eastAsia="Times New Roman" w:hAnsi="Consolas" w:cs="Times New Roman"/>
+                <w:color w:val="098658"/>
+                <w:sz w:val="20"/>
+                <w:szCs w:val="21"/>
+              </w:rPr>
+              <w:t>10</w:t>
+            </w:r>
+            <w:r>
+              <w:rPr>
+                <w:rFonts w:ascii="Consolas" w:eastAsia="Times New Roman" w:hAnsi="Consolas" w:cs="Times New Roman"/>
+                <w:color w:val="000000"/>
+                <w:sz w:val="20"/>
+                <w:szCs w:val="21"/>
+              </w:rPr>
+              <w:t xml:space="preserve">, </w:t>
+            </w:r>
+            <w:r>
+              <w:rPr>
+                <w:rFonts w:ascii="Consolas" w:eastAsia="Times New Roman" w:hAnsi="Consolas" w:cs="Times New Roman"/>
+                <w:color w:val="098658"/>
+                <w:sz w:val="20"/>
+                <w:szCs w:val="21"/>
+              </w:rPr>
+              <w:t>15</w:t>
+            </w:r>
+            <w:r>
+              <w:rPr>
+                <w:rFonts w:ascii="Consolas" w:eastAsia="Times New Roman" w:hAnsi="Consolas" w:cs="Times New Roman"/>
+                <w:color w:val="000000"/>
+                <w:sz w:val="20"/>
+                <w:szCs w:val="21"/>
+              </w:rPr>
+              <w:t>))</w:t>
+            </w:r>
+          </w:p>
+          <w:p>
+            <w:pPr>
+              <w:pStyle w:val="ListParagraph"/>
+              <w:tabs>
+                <w:tab w:val="left" w:pos="916"/>
+                <w:tab w:val="left" w:pos="1832"/>
+                <w:tab w:val="left" w:pos="2748"/>
+                <w:tab w:val="left" w:pos="3664"/>
+                <w:tab w:val="left" w:pos="4580"/>
+                <w:tab w:val="left" w:pos="5496"/>
+                <w:tab w:val="left" w:pos="6412"/>
+                <w:tab w:val="left" w:pos="7328"/>
+                <w:tab w:val="left" w:pos="8244"/>
+                <w:tab w:val="left" w:pos="9160"/>
+                <w:tab w:val="left" w:pos="10076"/>
+                <w:tab w:val="left" w:pos="10992"/>
+                <w:tab w:val="left" w:pos="11908"/>
+                <w:tab w:val="left" w:pos="12824"/>
+                <w:tab w:val="left" w:pos="13740"/>
+                <w:tab w:val="left" w:pos="14656"/>
+              </w:tabs>
+              <w:ind w:left="0"/>
+              <w:rPr>
+                <w:rFonts w:ascii="Consolas" w:eastAsia="Times New Roman" w:hAnsi="Consolas" w:cs="Courier New"/>
+                <w:color w:val="24292F"/>
+                <w:sz w:val="20"/>
+                <w:szCs w:val="21"/>
+              </w:rPr>
+            </w:pPr>
+          </w:p>
+        </w:tc>
+      </w:tr>
+    </w:tbl>
     <w:p>
       <w:pPr>
         <w:pStyle w:val="ListParagraph"/>
@@ -16206,637 +16858,10 @@
         <w:rPr>
           <w:rFonts w:ascii="Consolas" w:eastAsia="Times New Roman" w:hAnsi="Consolas" w:cs="Courier New"/>
           <w:color w:val="24292F"/>
-          <w:sz w:val="28"/>
-          <w:szCs w:val="21"/>
-        </w:rPr>
-      </w:pPr>
-      <w:r>
-        <w:rPr>
-          <w:rFonts w:ascii="Consolas" w:eastAsia="Times New Roman" w:hAnsi="Consolas" w:cs="Courier New"/>
-          <w:color w:val="24292F"/>
           <w:sz w:val="40"/>
           <w:szCs w:val="21"/>
         </w:rPr>
-        <w:t>Method Overloading (</w:t>
-      </w:r>
-      <w:r>
-        <w:rPr>
-          <w:rFonts w:ascii="Consolas" w:eastAsia="Times New Roman" w:hAnsi="Consolas" w:cs="Courier New"/>
-          <w:color w:val="24292F"/>
-          <w:sz w:val="28"/>
-          <w:szCs w:val="21"/>
-        </w:rPr>
-        <w:t>python doesn’t support</w:t>
-      </w:r>
-      <w:r>
-        <w:rPr>
-          <w:rFonts w:ascii="Consolas" w:eastAsia="Times New Roman" w:hAnsi="Consolas" w:cs="Courier New"/>
-          <w:color w:val="24292F"/>
-          <w:sz w:val="28"/>
-          <w:szCs w:val="21"/>
-        </w:rPr>
-        <w:t xml:space="preserve"> direct implementation</w:t>
-      </w:r>
-      <w:r>
-        <w:rPr>
-          <w:rFonts w:ascii="Consolas" w:eastAsia="Times New Roman" w:hAnsi="Consolas" w:cs="Courier New"/>
-          <w:color w:val="24292F"/>
-          <w:sz w:val="28"/>
-          <w:szCs w:val="21"/>
-        </w:rPr>
-        <w:t xml:space="preserve"> however we can do as follows</w:t>
-      </w:r>
-      <w:r>
-        <w:rPr>
-          <w:rFonts w:ascii="Consolas" w:eastAsia="Times New Roman" w:hAnsi="Consolas" w:cs="Courier New"/>
-          <w:color w:val="24292F"/>
-          <w:sz w:val="28"/>
-          <w:szCs w:val="21"/>
-        </w:rPr>
-        <w:t>)</w:t>
-      </w:r>
-    </w:p>
-    <w:p>
-      <w:pPr>
-        <w:shd w:val="clear" w:color="auto" w:fill="FFFFFF"/>
-        <w:spacing w:after="0" w:line="285" w:lineRule="atLeast"/>
-        <w:rPr>
-          <w:rFonts w:ascii="Consolas" w:eastAsia="Times New Roman" w:hAnsi="Consolas" w:cs="Times New Roman"/>
-          <w:color w:val="000000"/>
-          <w:sz w:val="24"/>
-          <w:szCs w:val="21"/>
-        </w:rPr>
-      </w:pPr>
-      <w:r>
-        <w:rPr>
-          <w:rFonts w:ascii="Consolas" w:eastAsia="Times New Roman" w:hAnsi="Consolas" w:cs="Times New Roman"/>
-          <w:color w:val="0000FF"/>
-          <w:sz w:val="24"/>
-          <w:szCs w:val="21"/>
-        </w:rPr>
-        <w:t>class</w:t>
-      </w:r>
-      <w:r>
-        <w:rPr>
-          <w:rFonts w:ascii="Consolas" w:eastAsia="Times New Roman" w:hAnsi="Consolas" w:cs="Times New Roman"/>
-          <w:color w:val="000000"/>
-          <w:sz w:val="24"/>
-          <w:szCs w:val="21"/>
-        </w:rPr>
-        <w:t xml:space="preserve"> </w:t>
-      </w:r>
-      <w:r>
-        <w:rPr>
-          <w:rFonts w:ascii="Consolas" w:eastAsia="Times New Roman" w:hAnsi="Consolas" w:cs="Times New Roman"/>
-          <w:color w:val="267F99"/>
-          <w:sz w:val="24"/>
-          <w:szCs w:val="21"/>
-        </w:rPr>
-        <w:t>Math</w:t>
-      </w:r>
-      <w:r>
-        <w:rPr>
-          <w:rFonts w:ascii="Consolas" w:eastAsia="Times New Roman" w:hAnsi="Consolas" w:cs="Times New Roman"/>
-          <w:color w:val="000000"/>
-          <w:sz w:val="24"/>
-          <w:szCs w:val="21"/>
-        </w:rPr>
-        <w:t>:</w:t>
-      </w:r>
-    </w:p>
-    <w:p>
-      <w:pPr>
-        <w:shd w:val="clear" w:color="auto" w:fill="FFFFFF"/>
-        <w:spacing w:after="0" w:line="285" w:lineRule="atLeast"/>
-        <w:rPr>
-          <w:rFonts w:ascii="Consolas" w:eastAsia="Times New Roman" w:hAnsi="Consolas" w:cs="Times New Roman"/>
-          <w:color w:val="000000"/>
-          <w:sz w:val="24"/>
-          <w:szCs w:val="21"/>
-        </w:rPr>
-      </w:pPr>
-      <w:r>
-        <w:rPr>
-          <w:rFonts w:ascii="Consolas" w:eastAsia="Times New Roman" w:hAnsi="Consolas" w:cs="Times New Roman"/>
-          <w:color w:val="000000"/>
-          <w:sz w:val="24"/>
-          <w:szCs w:val="21"/>
-        </w:rPr>
-        <w:t xml:space="preserve">    </w:t>
-      </w:r>
-    </w:p>
-    <w:p>
-      <w:pPr>
-        <w:shd w:val="clear" w:color="auto" w:fill="FFFFFF"/>
-        <w:spacing w:after="0" w:line="285" w:lineRule="atLeast"/>
-        <w:rPr>
-          <w:rFonts w:ascii="Consolas" w:eastAsia="Times New Roman" w:hAnsi="Consolas" w:cs="Times New Roman"/>
-          <w:color w:val="000000"/>
-          <w:sz w:val="24"/>
-          <w:szCs w:val="21"/>
-        </w:rPr>
-      </w:pPr>
-      <w:r>
-        <w:rPr>
-          <w:rFonts w:ascii="Consolas" w:eastAsia="Times New Roman" w:hAnsi="Consolas" w:cs="Times New Roman"/>
-          <w:color w:val="000000"/>
-          <w:sz w:val="24"/>
-          <w:szCs w:val="21"/>
-        </w:rPr>
-        <w:t xml:space="preserve">    </w:t>
-      </w:r>
-      <w:r>
-        <w:rPr>
-          <w:rFonts w:ascii="Consolas" w:eastAsia="Times New Roman" w:hAnsi="Consolas" w:cs="Times New Roman"/>
-          <w:color w:val="0000FF"/>
-          <w:sz w:val="24"/>
-          <w:szCs w:val="21"/>
-        </w:rPr>
-        <w:t>def</w:t>
-      </w:r>
-      <w:r>
-        <w:rPr>
-          <w:rFonts w:ascii="Consolas" w:eastAsia="Times New Roman" w:hAnsi="Consolas" w:cs="Times New Roman"/>
-          <w:color w:val="000000"/>
-          <w:sz w:val="24"/>
-          <w:szCs w:val="21"/>
-        </w:rPr>
-        <w:t xml:space="preserve"> </w:t>
-      </w:r>
-      <w:r>
-        <w:rPr>
-          <w:rFonts w:ascii="Consolas" w:eastAsia="Times New Roman" w:hAnsi="Consolas" w:cs="Times New Roman"/>
-          <w:color w:val="795E26"/>
-          <w:sz w:val="24"/>
-          <w:szCs w:val="21"/>
-        </w:rPr>
-        <w:t>add</w:t>
-      </w:r>
-      <w:r>
-        <w:rPr>
-          <w:rFonts w:ascii="Consolas" w:eastAsia="Times New Roman" w:hAnsi="Consolas" w:cs="Times New Roman"/>
-          <w:color w:val="000000"/>
-          <w:sz w:val="24"/>
-          <w:szCs w:val="21"/>
-        </w:rPr>
-        <w:t>(</w:t>
-      </w:r>
-      <w:r>
-        <w:rPr>
-          <w:rFonts w:ascii="Consolas" w:eastAsia="Times New Roman" w:hAnsi="Consolas" w:cs="Times New Roman"/>
-          <w:color w:val="001080"/>
-          <w:sz w:val="24"/>
-          <w:szCs w:val="21"/>
-        </w:rPr>
-        <w:t>self</w:t>
-      </w:r>
-      <w:r>
-        <w:rPr>
-          <w:rFonts w:ascii="Consolas" w:eastAsia="Times New Roman" w:hAnsi="Consolas" w:cs="Times New Roman"/>
-          <w:color w:val="000000"/>
-          <w:sz w:val="24"/>
-          <w:szCs w:val="21"/>
-        </w:rPr>
-        <w:t xml:space="preserve">, </w:t>
-      </w:r>
-      <w:r>
-        <w:rPr>
-          <w:rFonts w:ascii="Consolas" w:eastAsia="Times New Roman" w:hAnsi="Consolas" w:cs="Times New Roman"/>
-          <w:color w:val="001080"/>
-          <w:sz w:val="24"/>
-          <w:szCs w:val="21"/>
-        </w:rPr>
-        <w:t>a</w:t>
-      </w:r>
-      <w:r>
-        <w:rPr>
-          <w:rFonts w:ascii="Consolas" w:eastAsia="Times New Roman" w:hAnsi="Consolas" w:cs="Times New Roman"/>
-          <w:color w:val="000000"/>
-          <w:sz w:val="24"/>
-          <w:szCs w:val="21"/>
-        </w:rPr>
-        <w:t xml:space="preserve">, </w:t>
-      </w:r>
-      <w:r>
-        <w:rPr>
-          <w:rFonts w:ascii="Consolas" w:eastAsia="Times New Roman" w:hAnsi="Consolas" w:cs="Times New Roman"/>
-          <w:color w:val="001080"/>
-          <w:sz w:val="24"/>
-          <w:szCs w:val="21"/>
-        </w:rPr>
-        <w:t>b</w:t>
-      </w:r>
-      <w:r>
-        <w:rPr>
-          <w:rFonts w:ascii="Consolas" w:eastAsia="Times New Roman" w:hAnsi="Consolas" w:cs="Times New Roman"/>
-          <w:color w:val="000000"/>
-          <w:sz w:val="24"/>
-          <w:szCs w:val="21"/>
-        </w:rPr>
-        <w:t xml:space="preserve">, </w:t>
-      </w:r>
-      <w:r>
-        <w:rPr>
-          <w:rFonts w:ascii="Consolas" w:eastAsia="Times New Roman" w:hAnsi="Consolas" w:cs="Times New Roman"/>
-          <w:color w:val="001080"/>
-          <w:sz w:val="24"/>
-          <w:szCs w:val="21"/>
-        </w:rPr>
-        <w:t>c</w:t>
-      </w:r>
-      <w:r>
-        <w:rPr>
-          <w:rFonts w:ascii="Consolas" w:eastAsia="Times New Roman" w:hAnsi="Consolas" w:cs="Times New Roman"/>
-          <w:color w:val="000000"/>
-          <w:sz w:val="24"/>
-          <w:szCs w:val="21"/>
-        </w:rPr>
-        <w:t>=</w:t>
-      </w:r>
-      <w:r>
-        <w:rPr>
-          <w:rFonts w:ascii="Consolas" w:eastAsia="Times New Roman" w:hAnsi="Consolas" w:cs="Times New Roman"/>
-          <w:color w:val="098658"/>
-          <w:sz w:val="24"/>
-          <w:szCs w:val="21"/>
-        </w:rPr>
-        <w:t>0</w:t>
-      </w:r>
-      <w:r>
-        <w:rPr>
-          <w:rFonts w:ascii="Consolas" w:eastAsia="Times New Roman" w:hAnsi="Consolas" w:cs="Times New Roman"/>
-          <w:color w:val="000000"/>
-          <w:sz w:val="24"/>
-          <w:szCs w:val="21"/>
-        </w:rPr>
-        <w:t>):</w:t>
-      </w:r>
-    </w:p>
-    <w:p>
-      <w:pPr>
-        <w:shd w:val="clear" w:color="auto" w:fill="FFFFFF"/>
-        <w:spacing w:after="0" w:line="285" w:lineRule="atLeast"/>
-        <w:rPr>
-          <w:rFonts w:ascii="Consolas" w:eastAsia="Times New Roman" w:hAnsi="Consolas" w:cs="Times New Roman"/>
-          <w:color w:val="000000"/>
-          <w:sz w:val="24"/>
-          <w:szCs w:val="21"/>
-        </w:rPr>
-      </w:pPr>
-      <w:r>
-        <w:rPr>
-          <w:rFonts w:ascii="Consolas" w:eastAsia="Times New Roman" w:hAnsi="Consolas" w:cs="Times New Roman"/>
-          <w:color w:val="000000"/>
-          <w:sz w:val="24"/>
-          <w:szCs w:val="21"/>
-        </w:rPr>
-        <w:t xml:space="preserve">        </w:t>
-      </w:r>
-      <w:r>
-        <w:rPr>
-          <w:rFonts w:ascii="Consolas" w:eastAsia="Times New Roman" w:hAnsi="Consolas" w:cs="Times New Roman"/>
-          <w:color w:val="AF00DB"/>
-          <w:sz w:val="24"/>
-          <w:szCs w:val="21"/>
-        </w:rPr>
-        <w:t>return</w:t>
-      </w:r>
-      <w:r>
-        <w:rPr>
-          <w:rFonts w:ascii="Consolas" w:eastAsia="Times New Roman" w:hAnsi="Consolas" w:cs="Times New Roman"/>
-          <w:color w:val="000000"/>
-          <w:sz w:val="24"/>
-          <w:szCs w:val="21"/>
-        </w:rPr>
-        <w:t xml:space="preserve"> </w:t>
-      </w:r>
-      <w:r>
-        <w:rPr>
-          <w:rFonts w:ascii="Consolas" w:eastAsia="Times New Roman" w:hAnsi="Consolas" w:cs="Times New Roman"/>
-          <w:color w:val="001080"/>
-          <w:sz w:val="24"/>
-          <w:szCs w:val="21"/>
-        </w:rPr>
-        <w:t>a</w:t>
-      </w:r>
-      <w:r>
-        <w:rPr>
-          <w:rFonts w:ascii="Consolas" w:eastAsia="Times New Roman" w:hAnsi="Consolas" w:cs="Times New Roman"/>
-          <w:color w:val="000000"/>
-          <w:sz w:val="24"/>
-          <w:szCs w:val="21"/>
-        </w:rPr>
-        <w:t>+</w:t>
-      </w:r>
-      <w:r>
-        <w:rPr>
-          <w:rFonts w:ascii="Consolas" w:eastAsia="Times New Roman" w:hAnsi="Consolas" w:cs="Times New Roman"/>
-          <w:color w:val="001080"/>
-          <w:sz w:val="24"/>
-          <w:szCs w:val="21"/>
-        </w:rPr>
-        <w:t>b</w:t>
-      </w:r>
-      <w:r>
-        <w:rPr>
-          <w:rFonts w:ascii="Consolas" w:eastAsia="Times New Roman" w:hAnsi="Consolas" w:cs="Times New Roman"/>
-          <w:color w:val="000000"/>
-          <w:sz w:val="24"/>
-          <w:szCs w:val="21"/>
-        </w:rPr>
-        <w:t>+</w:t>
-      </w:r>
-      <w:r>
-        <w:rPr>
-          <w:rFonts w:ascii="Consolas" w:eastAsia="Times New Roman" w:hAnsi="Consolas" w:cs="Times New Roman"/>
-          <w:color w:val="001080"/>
-          <w:sz w:val="24"/>
-          <w:szCs w:val="21"/>
-        </w:rPr>
-        <w:t>c</w:t>
-      </w:r>
-    </w:p>
-    <w:p>
-      <w:pPr>
-        <w:shd w:val="clear" w:color="auto" w:fill="FFFFFF"/>
-        <w:spacing w:after="0" w:line="285" w:lineRule="atLeast"/>
-        <w:rPr>
-          <w:rFonts w:ascii="Consolas" w:eastAsia="Times New Roman" w:hAnsi="Consolas" w:cs="Times New Roman"/>
-          <w:color w:val="000000"/>
-          <w:sz w:val="24"/>
-          <w:szCs w:val="21"/>
-        </w:rPr>
-      </w:pPr>
-    </w:p>
-    <w:p>
-      <w:pPr>
-        <w:shd w:val="clear" w:color="auto" w:fill="FFFFFF"/>
-        <w:spacing w:after="0" w:line="285" w:lineRule="atLeast"/>
-        <w:rPr>
-          <w:rFonts w:ascii="Consolas" w:eastAsia="Times New Roman" w:hAnsi="Consolas" w:cs="Times New Roman"/>
-          <w:color w:val="000000"/>
-          <w:sz w:val="24"/>
-          <w:szCs w:val="21"/>
-        </w:rPr>
-      </w:pPr>
-      <w:r>
-        <w:rPr>
-          <w:rFonts w:ascii="Consolas" w:eastAsia="Times New Roman" w:hAnsi="Consolas" w:cs="Times New Roman"/>
-          <w:color w:val="001080"/>
-          <w:sz w:val="24"/>
-          <w:szCs w:val="21"/>
-        </w:rPr>
-        <w:t>m</w:t>
-      </w:r>
-      <w:r>
-        <w:rPr>
-          <w:rFonts w:ascii="Consolas" w:eastAsia="Times New Roman" w:hAnsi="Consolas" w:cs="Times New Roman"/>
-          <w:color w:val="000000"/>
-          <w:sz w:val="24"/>
-          <w:szCs w:val="21"/>
-        </w:rPr>
-        <w:t xml:space="preserve"> = </w:t>
-      </w:r>
-      <w:r>
-        <w:rPr>
-          <w:rFonts w:ascii="Consolas" w:eastAsia="Times New Roman" w:hAnsi="Consolas" w:cs="Times New Roman"/>
-          <w:color w:val="267F99"/>
-          <w:sz w:val="24"/>
-          <w:szCs w:val="21"/>
-        </w:rPr>
-        <w:t>Math</w:t>
-      </w:r>
-      <w:r>
-        <w:rPr>
-          <w:rFonts w:ascii="Consolas" w:eastAsia="Times New Roman" w:hAnsi="Consolas" w:cs="Times New Roman"/>
-          <w:color w:val="000000"/>
-          <w:sz w:val="24"/>
-          <w:szCs w:val="21"/>
-        </w:rPr>
-        <w:t>()</w:t>
-      </w:r>
-    </w:p>
-    <w:p>
-      <w:pPr>
-        <w:shd w:val="clear" w:color="auto" w:fill="FFFFFF"/>
-        <w:spacing w:after="0" w:line="285" w:lineRule="atLeast"/>
-        <w:rPr>
-          <w:rFonts w:ascii="Consolas" w:eastAsia="Times New Roman" w:hAnsi="Consolas" w:cs="Times New Roman"/>
-          <w:color w:val="000000"/>
-          <w:sz w:val="24"/>
-          <w:szCs w:val="21"/>
-        </w:rPr>
-      </w:pPr>
-      <w:r>
-        <w:rPr>
-          <w:rFonts w:ascii="Consolas" w:eastAsia="Times New Roman" w:hAnsi="Consolas" w:cs="Times New Roman"/>
-          <w:color w:val="795E26"/>
-          <w:sz w:val="24"/>
-          <w:szCs w:val="21"/>
-        </w:rPr>
-        <w:t>print</w:t>
-      </w:r>
-      <w:r>
-        <w:rPr>
-          <w:rFonts w:ascii="Consolas" w:eastAsia="Times New Roman" w:hAnsi="Consolas" w:cs="Times New Roman"/>
-          <w:color w:val="000000"/>
-          <w:sz w:val="24"/>
-          <w:szCs w:val="21"/>
-        </w:rPr>
-        <w:t>(</w:t>
-      </w:r>
-      <w:r>
-        <w:rPr>
-          <w:rFonts w:ascii="Consolas" w:eastAsia="Times New Roman" w:hAnsi="Consolas" w:cs="Times New Roman"/>
-          <w:color w:val="001080"/>
-          <w:sz w:val="24"/>
-          <w:szCs w:val="21"/>
-        </w:rPr>
-        <w:t>m</w:t>
-      </w:r>
-      <w:r>
-        <w:rPr>
-          <w:rFonts w:ascii="Consolas" w:eastAsia="Times New Roman" w:hAnsi="Consolas" w:cs="Times New Roman"/>
-          <w:color w:val="000000"/>
-          <w:sz w:val="24"/>
-          <w:szCs w:val="21"/>
-        </w:rPr>
-        <w:t>.</w:t>
-      </w:r>
-      <w:r>
-        <w:rPr>
-          <w:rFonts w:ascii="Consolas" w:eastAsia="Times New Roman" w:hAnsi="Consolas" w:cs="Times New Roman"/>
-          <w:color w:val="795E26"/>
-          <w:sz w:val="24"/>
-          <w:szCs w:val="21"/>
-        </w:rPr>
-        <w:t>add</w:t>
-      </w:r>
-      <w:r>
-        <w:rPr>
-          <w:rFonts w:ascii="Consolas" w:eastAsia="Times New Roman" w:hAnsi="Consolas" w:cs="Times New Roman"/>
-          <w:color w:val="000000"/>
-          <w:sz w:val="24"/>
-          <w:szCs w:val="21"/>
-        </w:rPr>
-        <w:t>(</w:t>
-      </w:r>
-      <w:r>
-        <w:rPr>
-          <w:rFonts w:ascii="Consolas" w:eastAsia="Times New Roman" w:hAnsi="Consolas" w:cs="Times New Roman"/>
-          <w:color w:val="098658"/>
-          <w:sz w:val="24"/>
-          <w:szCs w:val="21"/>
-        </w:rPr>
-        <w:t>5</w:t>
-      </w:r>
-      <w:r>
-        <w:rPr>
-          <w:rFonts w:ascii="Consolas" w:eastAsia="Times New Roman" w:hAnsi="Consolas" w:cs="Times New Roman"/>
-          <w:color w:val="000000"/>
-          <w:sz w:val="24"/>
-          <w:szCs w:val="21"/>
-        </w:rPr>
-        <w:t xml:space="preserve">, </w:t>
-      </w:r>
-      <w:r>
-        <w:rPr>
-          <w:rFonts w:ascii="Consolas" w:eastAsia="Times New Roman" w:hAnsi="Consolas" w:cs="Times New Roman"/>
-          <w:color w:val="098658"/>
-          <w:sz w:val="24"/>
-          <w:szCs w:val="21"/>
-        </w:rPr>
-        <w:t>10</w:t>
-      </w:r>
-      <w:r>
-        <w:rPr>
-          <w:rFonts w:ascii="Consolas" w:eastAsia="Times New Roman" w:hAnsi="Consolas" w:cs="Times New Roman"/>
-          <w:color w:val="000000"/>
-          <w:sz w:val="24"/>
-          <w:szCs w:val="21"/>
-        </w:rPr>
-        <w:t>))</w:t>
-      </w:r>
-    </w:p>
-    <w:p>
-      <w:pPr>
-        <w:shd w:val="clear" w:color="auto" w:fill="FFFFFF"/>
-        <w:spacing w:after="0" w:line="285" w:lineRule="atLeast"/>
-        <w:rPr>
-          <w:rFonts w:ascii="Consolas" w:eastAsia="Times New Roman" w:hAnsi="Consolas" w:cs="Times New Roman"/>
-          <w:color w:val="000000"/>
-          <w:sz w:val="24"/>
-          <w:szCs w:val="21"/>
-        </w:rPr>
-      </w:pPr>
-      <w:r>
-        <w:rPr>
-          <w:rFonts w:ascii="Consolas" w:eastAsia="Times New Roman" w:hAnsi="Consolas" w:cs="Times New Roman"/>
-          <w:color w:val="795E26"/>
-          <w:sz w:val="24"/>
-          <w:szCs w:val="21"/>
-        </w:rPr>
-        <w:t>print</w:t>
-      </w:r>
-      <w:r>
-        <w:rPr>
-          <w:rFonts w:ascii="Consolas" w:eastAsia="Times New Roman" w:hAnsi="Consolas" w:cs="Times New Roman"/>
-          <w:color w:val="000000"/>
-          <w:sz w:val="24"/>
-          <w:szCs w:val="21"/>
-        </w:rPr>
-        <w:t>(</w:t>
-      </w:r>
-      <w:r>
-        <w:rPr>
-          <w:rFonts w:ascii="Consolas" w:eastAsia="Times New Roman" w:hAnsi="Consolas" w:cs="Times New Roman"/>
-          <w:color w:val="001080"/>
-          <w:sz w:val="24"/>
-          <w:szCs w:val="21"/>
-        </w:rPr>
-        <w:t>m</w:t>
-      </w:r>
-      <w:r>
-        <w:rPr>
-          <w:rFonts w:ascii="Consolas" w:eastAsia="Times New Roman" w:hAnsi="Consolas" w:cs="Times New Roman"/>
-          <w:color w:val="000000"/>
-          <w:sz w:val="24"/>
-          <w:szCs w:val="21"/>
-        </w:rPr>
-        <w:t>.</w:t>
-      </w:r>
-      <w:r>
-        <w:rPr>
-          <w:rFonts w:ascii="Consolas" w:eastAsia="Times New Roman" w:hAnsi="Consolas" w:cs="Times New Roman"/>
-          <w:color w:val="795E26"/>
-          <w:sz w:val="24"/>
-          <w:szCs w:val="21"/>
-        </w:rPr>
-        <w:t>add</w:t>
-      </w:r>
-      <w:r>
-        <w:rPr>
-          <w:rFonts w:ascii="Consolas" w:eastAsia="Times New Roman" w:hAnsi="Consolas" w:cs="Times New Roman"/>
-          <w:color w:val="000000"/>
-          <w:sz w:val="24"/>
-          <w:szCs w:val="21"/>
-        </w:rPr>
-        <w:t>(</w:t>
-      </w:r>
-      <w:r>
-        <w:rPr>
-          <w:rFonts w:ascii="Consolas" w:eastAsia="Times New Roman" w:hAnsi="Consolas" w:cs="Times New Roman"/>
-          <w:color w:val="098658"/>
-          <w:sz w:val="24"/>
-          <w:szCs w:val="21"/>
-        </w:rPr>
-        <w:t>5</w:t>
-      </w:r>
-      <w:r>
-        <w:rPr>
-          <w:rFonts w:ascii="Consolas" w:eastAsia="Times New Roman" w:hAnsi="Consolas" w:cs="Times New Roman"/>
-          <w:color w:val="000000"/>
-          <w:sz w:val="24"/>
-          <w:szCs w:val="21"/>
-        </w:rPr>
-        <w:t xml:space="preserve">, </w:t>
-      </w:r>
-      <w:r>
-        <w:rPr>
-          <w:rFonts w:ascii="Consolas" w:eastAsia="Times New Roman" w:hAnsi="Consolas" w:cs="Times New Roman"/>
-          <w:color w:val="098658"/>
-          <w:sz w:val="24"/>
-          <w:szCs w:val="21"/>
-        </w:rPr>
-        <w:t>10</w:t>
-      </w:r>
-      <w:r>
-        <w:rPr>
-          <w:rFonts w:ascii="Consolas" w:eastAsia="Times New Roman" w:hAnsi="Consolas" w:cs="Times New Roman"/>
-          <w:color w:val="000000"/>
-          <w:sz w:val="24"/>
-          <w:szCs w:val="21"/>
-        </w:rPr>
-        <w:t xml:space="preserve">, </w:t>
-      </w:r>
-      <w:r>
-        <w:rPr>
-          <w:rFonts w:ascii="Consolas" w:eastAsia="Times New Roman" w:hAnsi="Consolas" w:cs="Times New Roman"/>
-          <w:color w:val="098658"/>
-          <w:sz w:val="24"/>
-          <w:szCs w:val="21"/>
-        </w:rPr>
-        <w:t>15</w:t>
-      </w:r>
-      <w:r>
-        <w:rPr>
-          <w:rFonts w:ascii="Consolas" w:eastAsia="Times New Roman" w:hAnsi="Consolas" w:cs="Times New Roman"/>
-          <w:color w:val="000000"/>
-          <w:sz w:val="24"/>
-          <w:szCs w:val="21"/>
-        </w:rPr>
-        <w:t>))</w:t>
-      </w:r>
+      </w:pPr>
     </w:p>
     <w:p>
       <w:pPr>
@@ -16863,82 +16888,22 @@
         <w:ind w:left="0"/>
         <w:rPr>
           <w:rFonts w:ascii="Consolas" w:eastAsia="Times New Roman" w:hAnsi="Consolas" w:cs="Courier New"/>
+          <w:b/>
           <w:color w:val="24292F"/>
-          <w:sz w:val="40"/>
-          <w:szCs w:val="21"/>
-        </w:rPr>
-      </w:pPr>
-    </w:p>
-    <w:p>
-      <w:pPr>
-        <w:pStyle w:val="ListParagraph"/>
-        <w:tabs>
-          <w:tab w:val="left" w:pos="916"/>
-          <w:tab w:val="left" w:pos="1832"/>
-          <w:tab w:val="left" w:pos="2748"/>
-          <w:tab w:val="left" w:pos="3664"/>
-          <w:tab w:val="left" w:pos="4580"/>
-          <w:tab w:val="left" w:pos="5496"/>
-          <w:tab w:val="left" w:pos="6412"/>
-          <w:tab w:val="left" w:pos="7328"/>
-          <w:tab w:val="left" w:pos="8244"/>
-          <w:tab w:val="left" w:pos="9160"/>
-          <w:tab w:val="left" w:pos="10076"/>
-          <w:tab w:val="left" w:pos="10992"/>
-          <w:tab w:val="left" w:pos="11908"/>
-          <w:tab w:val="left" w:pos="12824"/>
-          <w:tab w:val="left" w:pos="13740"/>
-          <w:tab w:val="left" w:pos="14656"/>
-        </w:tabs>
-        <w:spacing w:after="0" w:line="240" w:lineRule="auto"/>
-        <w:ind w:left="0"/>
+          <w:sz w:val="32"/>
+          <w:szCs w:val="21"/>
+        </w:rPr>
+      </w:pPr>
+      <w:r>
         <w:rPr>
           <w:rFonts w:ascii="Consolas" w:eastAsia="Times New Roman" w:hAnsi="Consolas" w:cs="Courier New"/>
+          <w:b/>
           <w:color w:val="24292F"/>
-          <w:sz w:val="40"/>
-          <w:szCs w:val="21"/>
-        </w:rPr>
-      </w:pPr>
-      <w:r>
-        <w:rPr>
-          <w:rFonts w:ascii="Consolas" w:eastAsia="Times New Roman" w:hAnsi="Consolas" w:cs="Courier New"/>
-          <w:color w:val="24292F"/>
-          <w:sz w:val="40"/>
+          <w:sz w:val="32"/>
           <w:szCs w:val="21"/>
         </w:rPr>
         <w:t>Method Overriding</w:t>
       </w:r>
-    </w:p>
-    <w:p>
-      <w:pPr>
-        <w:pStyle w:val="ListParagraph"/>
-        <w:tabs>
-          <w:tab w:val="left" w:pos="916"/>
-          <w:tab w:val="left" w:pos="1832"/>
-          <w:tab w:val="left" w:pos="2748"/>
-          <w:tab w:val="left" w:pos="3664"/>
-          <w:tab w:val="left" w:pos="4580"/>
-          <w:tab w:val="left" w:pos="5496"/>
-          <w:tab w:val="left" w:pos="6412"/>
-          <w:tab w:val="left" w:pos="7328"/>
-          <w:tab w:val="left" w:pos="8244"/>
-          <w:tab w:val="left" w:pos="9160"/>
-          <w:tab w:val="left" w:pos="10076"/>
-          <w:tab w:val="left" w:pos="10992"/>
-          <w:tab w:val="left" w:pos="11908"/>
-          <w:tab w:val="left" w:pos="12824"/>
-          <w:tab w:val="left" w:pos="13740"/>
-          <w:tab w:val="left" w:pos="14656"/>
-        </w:tabs>
-        <w:spacing w:after="0" w:line="240" w:lineRule="auto"/>
-        <w:ind w:left="1080"/>
-        <w:rPr>
-          <w:rFonts w:ascii="Consolas" w:eastAsia="Times New Roman" w:hAnsi="Consolas" w:cs="Courier New"/>
-          <w:color w:val="24292F"/>
-          <w:sz w:val="40"/>
-          <w:szCs w:val="21"/>
-        </w:rPr>
-      </w:pPr>
     </w:p>
     <w:tbl>
       <w:tblPr>
@@ -16962,7 +16927,6 @@
               <w:rPr>
                 <w:rFonts w:ascii="Consolas" w:eastAsia="Times New Roman" w:hAnsi="Consolas" w:cs="Times New Roman"/>
                 <w:color w:val="000000"/>
-                <w:sz w:val="24"/>
                 <w:szCs w:val="21"/>
               </w:rPr>
             </w:pPr>
@@ -16970,7 +16934,6 @@
               <w:rPr>
                 <w:rFonts w:ascii="Consolas" w:eastAsia="Times New Roman" w:hAnsi="Consolas" w:cs="Times New Roman"/>
                 <w:color w:val="0000FF"/>
-                <w:sz w:val="24"/>
                 <w:szCs w:val="21"/>
               </w:rPr>
               <w:t>class</w:t>
@@ -16979,7 +16942,6 @@
               <w:rPr>
                 <w:rFonts w:ascii="Consolas" w:eastAsia="Times New Roman" w:hAnsi="Consolas" w:cs="Times New Roman"/>
                 <w:color w:val="000000"/>
-                <w:sz w:val="24"/>
                 <w:szCs w:val="21"/>
               </w:rPr>
               <w:t xml:space="preserve"> </w:t>
@@ -16988,7 +16950,6 @@
               <w:rPr>
                 <w:rFonts w:ascii="Consolas" w:eastAsia="Times New Roman" w:hAnsi="Consolas" w:cs="Times New Roman"/>
                 <w:color w:val="267F99"/>
-                <w:sz w:val="24"/>
                 <w:szCs w:val="21"/>
               </w:rPr>
               <w:t>Shape</w:t>
@@ -16997,7 +16958,6 @@
               <w:rPr>
                 <w:rFonts w:ascii="Consolas" w:eastAsia="Times New Roman" w:hAnsi="Consolas" w:cs="Times New Roman"/>
                 <w:color w:val="000000"/>
-                <w:sz w:val="24"/>
                 <w:szCs w:val="21"/>
               </w:rPr>
               <w:t>:</w:t>
@@ -17010,7 +16970,6 @@
               <w:rPr>
                 <w:rFonts w:ascii="Consolas" w:eastAsia="Times New Roman" w:hAnsi="Consolas" w:cs="Times New Roman"/>
                 <w:color w:val="000000"/>
-                <w:sz w:val="24"/>
                 <w:szCs w:val="21"/>
               </w:rPr>
             </w:pPr>
@@ -17018,7 +16977,6 @@
               <w:rPr>
                 <w:rFonts w:ascii="Consolas" w:eastAsia="Times New Roman" w:hAnsi="Consolas" w:cs="Times New Roman"/>
                 <w:color w:val="000000"/>
-                <w:sz w:val="24"/>
                 <w:szCs w:val="21"/>
               </w:rPr>
               <w:t xml:space="preserve">    </w:t>
@@ -17027,7 +16985,6 @@
               <w:rPr>
                 <w:rFonts w:ascii="Consolas" w:eastAsia="Times New Roman" w:hAnsi="Consolas" w:cs="Times New Roman"/>
                 <w:color w:val="001080"/>
-                <w:sz w:val="24"/>
                 <w:szCs w:val="21"/>
               </w:rPr>
               <w:t>no_of_side</w:t>
@@ -17036,7 +16993,6 @@
               <w:rPr>
                 <w:rFonts w:ascii="Consolas" w:eastAsia="Times New Roman" w:hAnsi="Consolas" w:cs="Times New Roman"/>
                 <w:color w:val="000000"/>
-                <w:sz w:val="24"/>
                 <w:szCs w:val="21"/>
               </w:rPr>
               <w:t xml:space="preserve"> = </w:t>
@@ -17045,7 +17001,6 @@
               <w:rPr>
                 <w:rFonts w:ascii="Consolas" w:eastAsia="Times New Roman" w:hAnsi="Consolas" w:cs="Times New Roman"/>
                 <w:color w:val="A31515"/>
-                <w:sz w:val="24"/>
                 <w:szCs w:val="21"/>
               </w:rPr>
               <w:t>''</w:t>
@@ -17058,7 +17013,6 @@
               <w:rPr>
                 <w:rFonts w:ascii="Consolas" w:eastAsia="Times New Roman" w:hAnsi="Consolas" w:cs="Times New Roman"/>
                 <w:color w:val="000000"/>
-                <w:sz w:val="24"/>
                 <w:szCs w:val="21"/>
               </w:rPr>
             </w:pPr>
@@ -17066,7 +17020,6 @@
               <w:rPr>
                 <w:rFonts w:ascii="Consolas" w:eastAsia="Times New Roman" w:hAnsi="Consolas" w:cs="Times New Roman"/>
                 <w:color w:val="000000"/>
-                <w:sz w:val="24"/>
                 <w:szCs w:val="21"/>
               </w:rPr>
               <w:t xml:space="preserve">    </w:t>
@@ -17075,7 +17028,6 @@
               <w:rPr>
                 <w:rFonts w:ascii="Consolas" w:eastAsia="Times New Roman" w:hAnsi="Consolas" w:cs="Times New Roman"/>
                 <w:color w:val="001080"/>
-                <w:sz w:val="24"/>
                 <w:szCs w:val="21"/>
               </w:rPr>
               <w:t>length</w:t>
@@ -17084,7 +17036,6 @@
               <w:rPr>
                 <w:rFonts w:ascii="Consolas" w:eastAsia="Times New Roman" w:hAnsi="Consolas" w:cs="Times New Roman"/>
                 <w:color w:val="000000"/>
-                <w:sz w:val="24"/>
                 <w:szCs w:val="21"/>
               </w:rPr>
               <w:t xml:space="preserve"> = </w:t>
@@ -17093,7 +17044,6 @@
               <w:rPr>
                 <w:rFonts w:ascii="Consolas" w:eastAsia="Times New Roman" w:hAnsi="Consolas" w:cs="Times New Roman"/>
                 <w:color w:val="A31515"/>
-                <w:sz w:val="24"/>
                 <w:szCs w:val="21"/>
               </w:rPr>
               <w:t>''</w:t>
@@ -17106,7 +17056,6 @@
               <w:rPr>
                 <w:rFonts w:ascii="Consolas" w:eastAsia="Times New Roman" w:hAnsi="Consolas" w:cs="Times New Roman"/>
                 <w:color w:val="000000"/>
-                <w:sz w:val="24"/>
                 <w:szCs w:val="21"/>
               </w:rPr>
             </w:pPr>
@@ -17114,7 +17063,6 @@
               <w:rPr>
                 <w:rFonts w:ascii="Consolas" w:eastAsia="Times New Roman" w:hAnsi="Consolas" w:cs="Times New Roman"/>
                 <w:color w:val="000000"/>
-                <w:sz w:val="24"/>
                 <w:szCs w:val="21"/>
               </w:rPr>
               <w:t xml:space="preserve">    </w:t>
@@ -17123,7 +17071,6 @@
               <w:rPr>
                 <w:rFonts w:ascii="Consolas" w:eastAsia="Times New Roman" w:hAnsi="Consolas" w:cs="Times New Roman"/>
                 <w:color w:val="001080"/>
-                <w:sz w:val="24"/>
                 <w:szCs w:val="21"/>
               </w:rPr>
               <w:t>name</w:t>
@@ -17132,7 +17079,6 @@
               <w:rPr>
                 <w:rFonts w:ascii="Consolas" w:eastAsia="Times New Roman" w:hAnsi="Consolas" w:cs="Times New Roman"/>
                 <w:color w:val="000000"/>
-                <w:sz w:val="24"/>
                 <w:szCs w:val="21"/>
               </w:rPr>
               <w:t xml:space="preserve"> = </w:t>
@@ -17141,7 +17087,6 @@
               <w:rPr>
                 <w:rFonts w:ascii="Consolas" w:eastAsia="Times New Roman" w:hAnsi="Consolas" w:cs="Times New Roman"/>
                 <w:color w:val="A31515"/>
-                <w:sz w:val="24"/>
                 <w:szCs w:val="21"/>
               </w:rPr>
               <w:t>''</w:t>
@@ -17154,7 +17099,6 @@
               <w:rPr>
                 <w:rFonts w:ascii="Consolas" w:eastAsia="Times New Roman" w:hAnsi="Consolas" w:cs="Times New Roman"/>
                 <w:color w:val="000000"/>
-                <w:sz w:val="24"/>
                 <w:szCs w:val="21"/>
               </w:rPr>
             </w:pPr>
@@ -17166,7 +17110,6 @@
               <w:rPr>
                 <w:rFonts w:ascii="Consolas" w:eastAsia="Times New Roman" w:hAnsi="Consolas" w:cs="Times New Roman"/>
                 <w:color w:val="000000"/>
-                <w:sz w:val="24"/>
                 <w:szCs w:val="21"/>
               </w:rPr>
             </w:pPr>
@@ -17174,7 +17117,6 @@
               <w:rPr>
                 <w:rFonts w:ascii="Consolas" w:eastAsia="Times New Roman" w:hAnsi="Consolas" w:cs="Times New Roman"/>
                 <w:color w:val="000000"/>
-                <w:sz w:val="24"/>
                 <w:szCs w:val="21"/>
               </w:rPr>
               <w:t xml:space="preserve">    </w:t>
@@ -17183,7 +17125,6 @@
               <w:rPr>
                 <w:rFonts w:ascii="Consolas" w:eastAsia="Times New Roman" w:hAnsi="Consolas" w:cs="Times New Roman"/>
                 <w:color w:val="0000FF"/>
-                <w:sz w:val="24"/>
                 <w:szCs w:val="21"/>
               </w:rPr>
               <w:t>def</w:t>
@@ -17192,7 +17133,6 @@
               <w:rPr>
                 <w:rFonts w:ascii="Consolas" w:eastAsia="Times New Roman" w:hAnsi="Consolas" w:cs="Times New Roman"/>
                 <w:color w:val="000000"/>
-                <w:sz w:val="24"/>
                 <w:szCs w:val="21"/>
               </w:rPr>
               <w:t xml:space="preserve"> </w:t>
@@ -17201,7 +17141,6 @@
               <w:rPr>
                 <w:rFonts w:ascii="Consolas" w:eastAsia="Times New Roman" w:hAnsi="Consolas" w:cs="Times New Roman"/>
                 <w:color w:val="795E26"/>
-                <w:sz w:val="24"/>
                 <w:szCs w:val="21"/>
               </w:rPr>
               <w:t>__init__</w:t>
@@ -17210,7 +17149,6 @@
               <w:rPr>
                 <w:rFonts w:ascii="Consolas" w:eastAsia="Times New Roman" w:hAnsi="Consolas" w:cs="Times New Roman"/>
                 <w:color w:val="000000"/>
-                <w:sz w:val="24"/>
                 <w:szCs w:val="21"/>
               </w:rPr>
               <w:t>(</w:t>
@@ -17219,7 +17157,6 @@
               <w:rPr>
                 <w:rFonts w:ascii="Consolas" w:eastAsia="Times New Roman" w:hAnsi="Consolas" w:cs="Times New Roman"/>
                 <w:color w:val="001080"/>
-                <w:sz w:val="24"/>
                 <w:szCs w:val="21"/>
               </w:rPr>
               <w:t>self</w:t>
@@ -17228,7 +17165,6 @@
               <w:rPr>
                 <w:rFonts w:ascii="Consolas" w:eastAsia="Times New Roman" w:hAnsi="Consolas" w:cs="Times New Roman"/>
                 <w:color w:val="000000"/>
-                <w:sz w:val="24"/>
                 <w:szCs w:val="21"/>
               </w:rPr>
               <w:t xml:space="preserve">, </w:t>
@@ -17237,7 +17173,6 @@
               <w:rPr>
                 <w:rFonts w:ascii="Consolas" w:eastAsia="Times New Roman" w:hAnsi="Consolas" w:cs="Times New Roman"/>
                 <w:color w:val="001080"/>
-                <w:sz w:val="24"/>
                 <w:szCs w:val="21"/>
               </w:rPr>
               <w:t>n</w:t>
@@ -17246,7 +17181,6 @@
               <w:rPr>
                 <w:rFonts w:ascii="Consolas" w:eastAsia="Times New Roman" w:hAnsi="Consolas" w:cs="Times New Roman"/>
                 <w:color w:val="000000"/>
-                <w:sz w:val="24"/>
                 <w:szCs w:val="21"/>
               </w:rPr>
               <w:t xml:space="preserve">, </w:t>
@@ -17255,7 +17189,6 @@
               <w:rPr>
                 <w:rFonts w:ascii="Consolas" w:eastAsia="Times New Roman" w:hAnsi="Consolas" w:cs="Times New Roman"/>
                 <w:color w:val="001080"/>
-                <w:sz w:val="24"/>
                 <w:szCs w:val="21"/>
               </w:rPr>
               <w:t>name</w:t>
@@ -17264,7 +17197,6 @@
               <w:rPr>
                 <w:rFonts w:ascii="Consolas" w:eastAsia="Times New Roman" w:hAnsi="Consolas" w:cs="Times New Roman"/>
                 <w:color w:val="000000"/>
-                <w:sz w:val="24"/>
                 <w:szCs w:val="21"/>
               </w:rPr>
               <w:t>):</w:t>
@@ -17277,7 +17209,6 @@
               <w:rPr>
                 <w:rFonts w:ascii="Consolas" w:eastAsia="Times New Roman" w:hAnsi="Consolas" w:cs="Times New Roman"/>
                 <w:color w:val="000000"/>
-                <w:sz w:val="24"/>
                 <w:szCs w:val="21"/>
               </w:rPr>
             </w:pPr>
@@ -17285,7 +17216,6 @@
               <w:rPr>
                 <w:rFonts w:ascii="Consolas" w:eastAsia="Times New Roman" w:hAnsi="Consolas" w:cs="Times New Roman"/>
                 <w:color w:val="000000"/>
-                <w:sz w:val="24"/>
                 <w:szCs w:val="21"/>
               </w:rPr>
               <w:t xml:space="preserve">        </w:t>
@@ -17294,7 +17224,6 @@
               <w:rPr>
                 <w:rFonts w:ascii="Consolas" w:eastAsia="Times New Roman" w:hAnsi="Consolas" w:cs="Times New Roman"/>
                 <w:color w:val="001080"/>
-                <w:sz w:val="24"/>
                 <w:szCs w:val="21"/>
               </w:rPr>
               <w:t>self</w:t>
@@ -17303,7 +17232,6 @@
               <w:rPr>
                 <w:rFonts w:ascii="Consolas" w:eastAsia="Times New Roman" w:hAnsi="Consolas" w:cs="Times New Roman"/>
                 <w:color w:val="000000"/>
-                <w:sz w:val="24"/>
                 <w:szCs w:val="21"/>
               </w:rPr>
               <w:t>.</w:t>
@@ -17312,7 +17240,6 @@
               <w:rPr>
                 <w:rFonts w:ascii="Consolas" w:eastAsia="Times New Roman" w:hAnsi="Consolas" w:cs="Times New Roman"/>
                 <w:color w:val="001080"/>
-                <w:sz w:val="24"/>
                 <w:szCs w:val="21"/>
               </w:rPr>
               <w:t>no_of_side</w:t>
@@ -17321,7 +17248,6 @@
               <w:rPr>
                 <w:rFonts w:ascii="Consolas" w:eastAsia="Times New Roman" w:hAnsi="Consolas" w:cs="Times New Roman"/>
                 <w:color w:val="000000"/>
-                <w:sz w:val="24"/>
                 <w:szCs w:val="21"/>
               </w:rPr>
               <w:t xml:space="preserve"> = </w:t>
@@ -17330,7 +17256,6 @@
               <w:rPr>
                 <w:rFonts w:ascii="Consolas" w:eastAsia="Times New Roman" w:hAnsi="Consolas" w:cs="Times New Roman"/>
                 <w:color w:val="001080"/>
-                <w:sz w:val="24"/>
                 <w:szCs w:val="21"/>
               </w:rPr>
               <w:t>n</w:t>
@@ -17343,7 +17268,6 @@
               <w:rPr>
                 <w:rFonts w:ascii="Consolas" w:eastAsia="Times New Roman" w:hAnsi="Consolas" w:cs="Times New Roman"/>
                 <w:color w:val="000000"/>
-                <w:sz w:val="24"/>
                 <w:szCs w:val="21"/>
               </w:rPr>
             </w:pPr>
@@ -17351,7 +17275,6 @@
               <w:rPr>
                 <w:rFonts w:ascii="Consolas" w:eastAsia="Times New Roman" w:hAnsi="Consolas" w:cs="Times New Roman"/>
                 <w:color w:val="000000"/>
-                <w:sz w:val="24"/>
                 <w:szCs w:val="21"/>
               </w:rPr>
               <w:t xml:space="preserve">        </w:t>
@@ -17360,7 +17283,6 @@
               <w:rPr>
                 <w:rFonts w:ascii="Consolas" w:eastAsia="Times New Roman" w:hAnsi="Consolas" w:cs="Times New Roman"/>
                 <w:color w:val="001080"/>
-                <w:sz w:val="24"/>
                 <w:szCs w:val="21"/>
               </w:rPr>
               <w:t>self</w:t>
@@ -17369,7 +17291,6 @@
               <w:rPr>
                 <w:rFonts w:ascii="Consolas" w:eastAsia="Times New Roman" w:hAnsi="Consolas" w:cs="Times New Roman"/>
                 <w:color w:val="000000"/>
-                <w:sz w:val="24"/>
                 <w:szCs w:val="21"/>
               </w:rPr>
               <w:t>.</w:t>
@@ -17378,7 +17299,6 @@
               <w:rPr>
                 <w:rFonts w:ascii="Consolas" w:eastAsia="Times New Roman" w:hAnsi="Consolas" w:cs="Times New Roman"/>
                 <w:color w:val="001080"/>
-                <w:sz w:val="24"/>
                 <w:szCs w:val="21"/>
               </w:rPr>
               <w:t>name</w:t>
@@ -17387,7 +17307,6 @@
               <w:rPr>
                 <w:rFonts w:ascii="Consolas" w:eastAsia="Times New Roman" w:hAnsi="Consolas" w:cs="Times New Roman"/>
                 <w:color w:val="000000"/>
-                <w:sz w:val="24"/>
                 <w:szCs w:val="21"/>
               </w:rPr>
               <w:t xml:space="preserve"> = </w:t>
@@ -17396,7 +17315,6 @@
               <w:rPr>
                 <w:rFonts w:ascii="Consolas" w:eastAsia="Times New Roman" w:hAnsi="Consolas" w:cs="Times New Roman"/>
                 <w:color w:val="001080"/>
-                <w:sz w:val="24"/>
                 <w:szCs w:val="21"/>
               </w:rPr>
               <w:t>name</w:t>
@@ -17409,7 +17327,6 @@
               <w:rPr>
                 <w:rFonts w:ascii="Consolas" w:eastAsia="Times New Roman" w:hAnsi="Consolas" w:cs="Times New Roman"/>
                 <w:color w:val="000000"/>
-                <w:sz w:val="24"/>
                 <w:szCs w:val="21"/>
               </w:rPr>
             </w:pPr>
@@ -17421,7 +17338,6 @@
               <w:rPr>
                 <w:rFonts w:ascii="Consolas" w:eastAsia="Times New Roman" w:hAnsi="Consolas" w:cs="Times New Roman"/>
                 <w:color w:val="000000"/>
-                <w:sz w:val="24"/>
                 <w:szCs w:val="21"/>
               </w:rPr>
             </w:pPr>
@@ -17429,7 +17345,6 @@
               <w:rPr>
                 <w:rFonts w:ascii="Consolas" w:eastAsia="Times New Roman" w:hAnsi="Consolas" w:cs="Times New Roman"/>
                 <w:color w:val="000000"/>
-                <w:sz w:val="24"/>
                 <w:szCs w:val="21"/>
               </w:rPr>
               <w:t xml:space="preserve">    </w:t>
@@ -17438,7 +17353,6 @@
               <w:rPr>
                 <w:rFonts w:ascii="Consolas" w:eastAsia="Times New Roman" w:hAnsi="Consolas" w:cs="Times New Roman"/>
                 <w:color w:val="0000FF"/>
-                <w:sz w:val="24"/>
                 <w:szCs w:val="21"/>
               </w:rPr>
               <w:t>def</w:t>
@@ -17447,7 +17361,6 @@
               <w:rPr>
                 <w:rFonts w:ascii="Consolas" w:eastAsia="Times New Roman" w:hAnsi="Consolas" w:cs="Times New Roman"/>
                 <w:color w:val="000000"/>
-                <w:sz w:val="24"/>
                 <w:szCs w:val="21"/>
               </w:rPr>
               <w:t xml:space="preserve"> </w:t>
@@ -17456,7 +17369,6 @@
               <w:rPr>
                 <w:rFonts w:ascii="Consolas" w:eastAsia="Times New Roman" w:hAnsi="Consolas" w:cs="Times New Roman"/>
                 <w:color w:val="795E26"/>
-                <w:sz w:val="24"/>
                 <w:szCs w:val="21"/>
               </w:rPr>
               <w:t>get_perimeter</w:t>
@@ -17465,7 +17377,6 @@
               <w:rPr>
                 <w:rFonts w:ascii="Consolas" w:eastAsia="Times New Roman" w:hAnsi="Consolas" w:cs="Times New Roman"/>
                 <w:color w:val="000000"/>
-                <w:sz w:val="24"/>
                 <w:szCs w:val="21"/>
               </w:rPr>
               <w:t>(</w:t>
@@ -17474,7 +17385,6 @@
               <w:rPr>
                 <w:rFonts w:ascii="Consolas" w:eastAsia="Times New Roman" w:hAnsi="Consolas" w:cs="Times New Roman"/>
                 <w:color w:val="001080"/>
-                <w:sz w:val="24"/>
                 <w:szCs w:val="21"/>
               </w:rPr>
               <w:t>self</w:t>
@@ -17483,7 +17393,6 @@
               <w:rPr>
                 <w:rFonts w:ascii="Consolas" w:eastAsia="Times New Roman" w:hAnsi="Consolas" w:cs="Times New Roman"/>
                 <w:color w:val="000000"/>
-                <w:sz w:val="24"/>
                 <w:szCs w:val="21"/>
               </w:rPr>
               <w:t>):</w:t>
@@ -17496,7 +17405,6 @@
               <w:rPr>
                 <w:rFonts w:ascii="Consolas" w:eastAsia="Times New Roman" w:hAnsi="Consolas" w:cs="Times New Roman"/>
                 <w:color w:val="000000"/>
-                <w:sz w:val="24"/>
                 <w:szCs w:val="21"/>
               </w:rPr>
             </w:pPr>
@@ -17504,7 +17412,6 @@
               <w:rPr>
                 <w:rFonts w:ascii="Consolas" w:eastAsia="Times New Roman" w:hAnsi="Consolas" w:cs="Times New Roman"/>
                 <w:color w:val="000000"/>
-                <w:sz w:val="24"/>
                 <w:szCs w:val="21"/>
               </w:rPr>
               <w:t xml:space="preserve">        </w:t>
@@ -17513,7 +17420,6 @@
               <w:rPr>
                 <w:rFonts w:ascii="Consolas" w:eastAsia="Times New Roman" w:hAnsi="Consolas" w:cs="Times New Roman"/>
                 <w:color w:val="AF00DB"/>
-                <w:sz w:val="24"/>
                 <w:szCs w:val="21"/>
               </w:rPr>
               <w:t>return</w:t>
@@ -17522,7 +17428,6 @@
               <w:rPr>
                 <w:rFonts w:ascii="Consolas" w:eastAsia="Times New Roman" w:hAnsi="Consolas" w:cs="Times New Roman"/>
                 <w:color w:val="000000"/>
-                <w:sz w:val="24"/>
                 <w:szCs w:val="21"/>
               </w:rPr>
               <w:t xml:space="preserve"> (</w:t>
@@ -17531,7 +17436,6 @@
               <w:rPr>
                 <w:rFonts w:ascii="Consolas" w:eastAsia="Times New Roman" w:hAnsi="Consolas" w:cs="Times New Roman"/>
                 <w:color w:val="001080"/>
-                <w:sz w:val="24"/>
                 <w:szCs w:val="21"/>
               </w:rPr>
               <w:t>self</w:t>
@@ -17540,7 +17444,6 @@
               <w:rPr>
                 <w:rFonts w:ascii="Consolas" w:eastAsia="Times New Roman" w:hAnsi="Consolas" w:cs="Times New Roman"/>
                 <w:color w:val="000000"/>
-                <w:sz w:val="24"/>
                 <w:szCs w:val="21"/>
               </w:rPr>
               <w:t>.</w:t>
@@ -17549,7 +17452,6 @@
               <w:rPr>
                 <w:rFonts w:ascii="Consolas" w:eastAsia="Times New Roman" w:hAnsi="Consolas" w:cs="Times New Roman"/>
                 <w:color w:val="001080"/>
-                <w:sz w:val="24"/>
                 <w:szCs w:val="21"/>
               </w:rPr>
               <w:t>no_of_side</w:t>
@@ -17558,7 +17460,6 @@
               <w:rPr>
                 <w:rFonts w:ascii="Consolas" w:eastAsia="Times New Roman" w:hAnsi="Consolas" w:cs="Times New Roman"/>
                 <w:color w:val="000000"/>
-                <w:sz w:val="24"/>
                 <w:szCs w:val="21"/>
               </w:rPr>
               <w:t xml:space="preserve"> * </w:t>
@@ -17567,7 +17468,6 @@
               <w:rPr>
                 <w:rFonts w:ascii="Consolas" w:eastAsia="Times New Roman" w:hAnsi="Consolas" w:cs="Times New Roman"/>
                 <w:color w:val="001080"/>
-                <w:sz w:val="24"/>
                 <w:szCs w:val="21"/>
               </w:rPr>
               <w:t>self</w:t>
@@ -17576,7 +17476,6 @@
               <w:rPr>
                 <w:rFonts w:ascii="Consolas" w:eastAsia="Times New Roman" w:hAnsi="Consolas" w:cs="Times New Roman"/>
                 <w:color w:val="000000"/>
-                <w:sz w:val="24"/>
                 <w:szCs w:val="21"/>
               </w:rPr>
               <w:t>.</w:t>
@@ -17585,7 +17484,6 @@
               <w:rPr>
                 <w:rFonts w:ascii="Consolas" w:eastAsia="Times New Roman" w:hAnsi="Consolas" w:cs="Times New Roman"/>
                 <w:color w:val="001080"/>
-                <w:sz w:val="24"/>
                 <w:szCs w:val="21"/>
               </w:rPr>
               <w:t>length</w:t>
@@ -17594,7 +17492,6 @@
               <w:rPr>
                 <w:rFonts w:ascii="Consolas" w:eastAsia="Times New Roman" w:hAnsi="Consolas" w:cs="Times New Roman"/>
                 <w:color w:val="000000"/>
-                <w:sz w:val="24"/>
                 <w:szCs w:val="21"/>
               </w:rPr>
               <w:t>)</w:t>
@@ -17607,7 +17504,6 @@
               <w:rPr>
                 <w:rFonts w:ascii="Consolas" w:eastAsia="Times New Roman" w:hAnsi="Consolas" w:cs="Times New Roman"/>
                 <w:color w:val="000000"/>
-                <w:sz w:val="24"/>
                 <w:szCs w:val="21"/>
               </w:rPr>
             </w:pPr>
@@ -17619,7 +17515,6 @@
               <w:rPr>
                 <w:rFonts w:ascii="Consolas" w:eastAsia="Times New Roman" w:hAnsi="Consolas" w:cs="Times New Roman"/>
                 <w:color w:val="000000"/>
-                <w:sz w:val="24"/>
                 <w:szCs w:val="21"/>
               </w:rPr>
             </w:pPr>
@@ -17627,7 +17522,6 @@
               <w:rPr>
                 <w:rFonts w:ascii="Consolas" w:eastAsia="Times New Roman" w:hAnsi="Consolas" w:cs="Times New Roman"/>
                 <w:color w:val="000000"/>
-                <w:sz w:val="24"/>
                 <w:szCs w:val="21"/>
               </w:rPr>
               <w:t xml:space="preserve">    </w:t>
@@ -17636,7 +17530,6 @@
               <w:rPr>
                 <w:rFonts w:ascii="Consolas" w:eastAsia="Times New Roman" w:hAnsi="Consolas" w:cs="Times New Roman"/>
                 <w:color w:val="0000FF"/>
-                <w:sz w:val="24"/>
                 <w:szCs w:val="21"/>
               </w:rPr>
               <w:t>def</w:t>
@@ -17645,7 +17538,6 @@
               <w:rPr>
                 <w:rFonts w:ascii="Consolas" w:eastAsia="Times New Roman" w:hAnsi="Consolas" w:cs="Times New Roman"/>
                 <w:color w:val="000000"/>
-                <w:sz w:val="24"/>
                 <w:szCs w:val="21"/>
               </w:rPr>
               <w:t xml:space="preserve"> </w:t>
@@ -17654,7 +17546,6 @@
               <w:rPr>
                 <w:rFonts w:ascii="Consolas" w:eastAsia="Times New Roman" w:hAnsi="Consolas" w:cs="Times New Roman"/>
                 <w:color w:val="795E26"/>
-                <w:sz w:val="24"/>
                 <w:szCs w:val="21"/>
               </w:rPr>
               <w:t>get_area</w:t>
@@ -17663,7 +17554,6 @@
               <w:rPr>
                 <w:rFonts w:ascii="Consolas" w:eastAsia="Times New Roman" w:hAnsi="Consolas" w:cs="Times New Roman"/>
                 <w:color w:val="000000"/>
-                <w:sz w:val="24"/>
                 <w:szCs w:val="21"/>
               </w:rPr>
               <w:t>(</w:t>
@@ -17672,7 +17562,6 @@
               <w:rPr>
                 <w:rFonts w:ascii="Consolas" w:eastAsia="Times New Roman" w:hAnsi="Consolas" w:cs="Times New Roman"/>
                 <w:color w:val="001080"/>
-                <w:sz w:val="24"/>
                 <w:szCs w:val="21"/>
               </w:rPr>
               <w:t>self</w:t>
@@ -17681,7 +17570,6 @@
               <w:rPr>
                 <w:rFonts w:ascii="Consolas" w:eastAsia="Times New Roman" w:hAnsi="Consolas" w:cs="Times New Roman"/>
                 <w:color w:val="000000"/>
-                <w:sz w:val="24"/>
                 <w:szCs w:val="21"/>
               </w:rPr>
               <w:t>):</w:t>
@@ -17694,7 +17582,6 @@
               <w:rPr>
                 <w:rFonts w:ascii="Consolas" w:eastAsia="Times New Roman" w:hAnsi="Consolas" w:cs="Times New Roman"/>
                 <w:color w:val="000000"/>
-                <w:sz w:val="24"/>
                 <w:szCs w:val="21"/>
               </w:rPr>
             </w:pPr>
@@ -17702,7 +17589,6 @@
               <w:rPr>
                 <w:rFonts w:ascii="Consolas" w:eastAsia="Times New Roman" w:hAnsi="Consolas" w:cs="Times New Roman"/>
                 <w:color w:val="000000"/>
-                <w:sz w:val="24"/>
                 <w:szCs w:val="21"/>
               </w:rPr>
               <w:t xml:space="preserve">        </w:t>
@@ -17711,7 +17597,6 @@
               <w:rPr>
                 <w:rFonts w:ascii="Consolas" w:eastAsia="Times New Roman" w:hAnsi="Consolas" w:cs="Times New Roman"/>
                 <w:color w:val="AF00DB"/>
-                <w:sz w:val="24"/>
                 <w:szCs w:val="21"/>
               </w:rPr>
               <w:t>return</w:t>
@@ -17720,7 +17605,6 @@
               <w:rPr>
                 <w:rFonts w:ascii="Consolas" w:eastAsia="Times New Roman" w:hAnsi="Consolas" w:cs="Times New Roman"/>
                 <w:color w:val="000000"/>
-                <w:sz w:val="24"/>
                 <w:szCs w:val="21"/>
               </w:rPr>
               <w:t xml:space="preserve"> </w:t>
@@ -17729,7 +17613,6 @@
               <w:rPr>
                 <w:rFonts w:ascii="Consolas" w:eastAsia="Times New Roman" w:hAnsi="Consolas" w:cs="Times New Roman"/>
                 <w:color w:val="098658"/>
-                <w:sz w:val="24"/>
                 <w:szCs w:val="21"/>
               </w:rPr>
               <w:t>0</w:t>
@@ -17742,7 +17625,6 @@
               <w:rPr>
                 <w:rFonts w:ascii="Consolas" w:eastAsia="Times New Roman" w:hAnsi="Consolas" w:cs="Times New Roman"/>
                 <w:color w:val="000000"/>
-                <w:sz w:val="24"/>
                 <w:szCs w:val="21"/>
               </w:rPr>
             </w:pPr>
@@ -17754,7 +17636,6 @@
               <w:rPr>
                 <w:rFonts w:ascii="Consolas" w:eastAsia="Times New Roman" w:hAnsi="Consolas" w:cs="Times New Roman"/>
                 <w:color w:val="000000"/>
-                <w:sz w:val="24"/>
                 <w:szCs w:val="21"/>
               </w:rPr>
             </w:pPr>
@@ -17762,7 +17643,6 @@
               <w:rPr>
                 <w:rFonts w:ascii="Consolas" w:eastAsia="Times New Roman" w:hAnsi="Consolas" w:cs="Times New Roman"/>
                 <w:color w:val="000000"/>
-                <w:sz w:val="24"/>
                 <w:szCs w:val="21"/>
               </w:rPr>
               <w:t xml:space="preserve">    </w:t>
@@ -17771,7 +17651,6 @@
               <w:rPr>
                 <w:rFonts w:ascii="Consolas" w:eastAsia="Times New Roman" w:hAnsi="Consolas" w:cs="Times New Roman"/>
                 <w:color w:val="0000FF"/>
-                <w:sz w:val="24"/>
                 <w:szCs w:val="21"/>
               </w:rPr>
               <w:t>def</w:t>
@@ -17780,7 +17659,6 @@
               <w:rPr>
                 <w:rFonts w:ascii="Consolas" w:eastAsia="Times New Roman" w:hAnsi="Consolas" w:cs="Times New Roman"/>
                 <w:color w:val="000000"/>
-                <w:sz w:val="24"/>
                 <w:szCs w:val="21"/>
               </w:rPr>
               <w:t xml:space="preserve"> </w:t>
@@ -17789,7 +17667,6 @@
               <w:rPr>
                 <w:rFonts w:ascii="Consolas" w:eastAsia="Times New Roman" w:hAnsi="Consolas" w:cs="Times New Roman"/>
                 <w:color w:val="795E26"/>
-                <w:sz w:val="24"/>
                 <w:szCs w:val="21"/>
               </w:rPr>
               <w:t>get_angle</w:t>
@@ -17798,7 +17675,6 @@
               <w:rPr>
                 <w:rFonts w:ascii="Consolas" w:eastAsia="Times New Roman" w:hAnsi="Consolas" w:cs="Times New Roman"/>
                 <w:color w:val="000000"/>
-                <w:sz w:val="24"/>
                 <w:szCs w:val="21"/>
               </w:rPr>
               <w:t>(</w:t>
@@ -17807,7 +17683,6 @@
               <w:rPr>
                 <w:rFonts w:ascii="Consolas" w:eastAsia="Times New Roman" w:hAnsi="Consolas" w:cs="Times New Roman"/>
                 <w:color w:val="001080"/>
-                <w:sz w:val="24"/>
                 <w:szCs w:val="21"/>
               </w:rPr>
               <w:t>self</w:t>
@@ -17816,7 +17691,6 @@
               <w:rPr>
                 <w:rFonts w:ascii="Consolas" w:eastAsia="Times New Roman" w:hAnsi="Consolas" w:cs="Times New Roman"/>
                 <w:color w:val="000000"/>
-                <w:sz w:val="24"/>
                 <w:szCs w:val="21"/>
               </w:rPr>
               <w:t>):</w:t>
@@ -17829,7 +17703,6 @@
               <w:rPr>
                 <w:rFonts w:ascii="Consolas" w:eastAsia="Times New Roman" w:hAnsi="Consolas" w:cs="Times New Roman"/>
                 <w:color w:val="000000"/>
-                <w:sz w:val="24"/>
                 <w:szCs w:val="21"/>
               </w:rPr>
             </w:pPr>
@@ -17837,7 +17710,6 @@
               <w:rPr>
                 <w:rFonts w:ascii="Consolas" w:eastAsia="Times New Roman" w:hAnsi="Consolas" w:cs="Times New Roman"/>
                 <w:color w:val="000000"/>
-                <w:sz w:val="24"/>
                 <w:szCs w:val="21"/>
               </w:rPr>
               <w:t xml:space="preserve">        </w:t>
@@ -17846,7 +17718,6 @@
               <w:rPr>
                 <w:rFonts w:ascii="Consolas" w:eastAsia="Times New Roman" w:hAnsi="Consolas" w:cs="Times New Roman"/>
                 <w:color w:val="AF00DB"/>
-                <w:sz w:val="24"/>
                 <w:szCs w:val="21"/>
               </w:rPr>
               <w:t>return</w:t>
@@ -17855,7 +17726,6 @@
               <w:rPr>
                 <w:rFonts w:ascii="Consolas" w:eastAsia="Times New Roman" w:hAnsi="Consolas" w:cs="Times New Roman"/>
                 <w:color w:val="000000"/>
-                <w:sz w:val="24"/>
                 <w:szCs w:val="21"/>
               </w:rPr>
               <w:t xml:space="preserve"> (((</w:t>
@@ -17864,7 +17734,6 @@
               <w:rPr>
                 <w:rFonts w:ascii="Consolas" w:eastAsia="Times New Roman" w:hAnsi="Consolas" w:cs="Times New Roman"/>
                 <w:color w:val="001080"/>
-                <w:sz w:val="24"/>
                 <w:szCs w:val="21"/>
               </w:rPr>
               <w:t>self</w:t>
@@ -17873,7 +17742,6 @@
               <w:rPr>
                 <w:rFonts w:ascii="Consolas" w:eastAsia="Times New Roman" w:hAnsi="Consolas" w:cs="Times New Roman"/>
                 <w:color w:val="000000"/>
-                <w:sz w:val="24"/>
                 <w:szCs w:val="21"/>
               </w:rPr>
               <w:t>.</w:t>
@@ -17882,7 +17750,6 @@
               <w:rPr>
                 <w:rFonts w:ascii="Consolas" w:eastAsia="Times New Roman" w:hAnsi="Consolas" w:cs="Times New Roman"/>
                 <w:color w:val="001080"/>
-                <w:sz w:val="24"/>
                 <w:szCs w:val="21"/>
               </w:rPr>
               <w:t>no_of_side</w:t>
@@ -17891,7 +17758,6 @@
               <w:rPr>
                 <w:rFonts w:ascii="Consolas" w:eastAsia="Times New Roman" w:hAnsi="Consolas" w:cs="Times New Roman"/>
                 <w:color w:val="000000"/>
-                <w:sz w:val="24"/>
                 <w:szCs w:val="21"/>
               </w:rPr>
               <w:t>-</w:t>
@@ -17900,7 +17766,6 @@
               <w:rPr>
                 <w:rFonts w:ascii="Consolas" w:eastAsia="Times New Roman" w:hAnsi="Consolas" w:cs="Times New Roman"/>
                 <w:color w:val="098658"/>
-                <w:sz w:val="24"/>
                 <w:szCs w:val="21"/>
               </w:rPr>
               <w:t>2</w:t>
@@ -17909,7 +17774,6 @@
               <w:rPr>
                 <w:rFonts w:ascii="Consolas" w:eastAsia="Times New Roman" w:hAnsi="Consolas" w:cs="Times New Roman"/>
                 <w:color w:val="000000"/>
-                <w:sz w:val="24"/>
                 <w:szCs w:val="21"/>
               </w:rPr>
               <w:t xml:space="preserve">) * </w:t>
@@ -17918,7 +17782,6 @@
               <w:rPr>
                 <w:rFonts w:ascii="Consolas" w:eastAsia="Times New Roman" w:hAnsi="Consolas" w:cs="Times New Roman"/>
                 <w:color w:val="098658"/>
-                <w:sz w:val="24"/>
                 <w:szCs w:val="21"/>
               </w:rPr>
               <w:t>180</w:t>
@@ -17927,7 +17790,6 @@
               <w:rPr>
                 <w:rFonts w:ascii="Consolas" w:eastAsia="Times New Roman" w:hAnsi="Consolas" w:cs="Times New Roman"/>
                 <w:color w:val="000000"/>
-                <w:sz w:val="24"/>
                 <w:szCs w:val="21"/>
               </w:rPr>
               <w:t>)/</w:t>
@@ -17936,7 +17798,6 @@
               <w:rPr>
                 <w:rFonts w:ascii="Consolas" w:eastAsia="Times New Roman" w:hAnsi="Consolas" w:cs="Times New Roman"/>
                 <w:color w:val="001080"/>
-                <w:sz w:val="24"/>
                 <w:szCs w:val="21"/>
               </w:rPr>
               <w:t>self</w:t>
@@ -17945,7 +17806,6 @@
               <w:rPr>
                 <w:rFonts w:ascii="Consolas" w:eastAsia="Times New Roman" w:hAnsi="Consolas" w:cs="Times New Roman"/>
                 <w:color w:val="000000"/>
-                <w:sz w:val="24"/>
                 <w:szCs w:val="21"/>
               </w:rPr>
               <w:t>.</w:t>
@@ -17954,7 +17814,6 @@
               <w:rPr>
                 <w:rFonts w:ascii="Consolas" w:eastAsia="Times New Roman" w:hAnsi="Consolas" w:cs="Times New Roman"/>
                 <w:color w:val="001080"/>
-                <w:sz w:val="24"/>
                 <w:szCs w:val="21"/>
               </w:rPr>
               <w:t>no_of_side</w:t>
@@ -17963,7 +17822,6 @@
               <w:rPr>
                 <w:rFonts w:ascii="Consolas" w:eastAsia="Times New Roman" w:hAnsi="Consolas" w:cs="Times New Roman"/>
                 <w:color w:val="000000"/>
-                <w:sz w:val="24"/>
                 <w:szCs w:val="21"/>
               </w:rPr>
               <w:t>)</w:t>
@@ -17995,7 +17853,6 @@
               <w:rPr>
                 <w:rFonts w:ascii="Consolas" w:eastAsia="Times New Roman" w:hAnsi="Consolas" w:cs="Courier New"/>
                 <w:color w:val="24292F"/>
-                <w:sz w:val="40"/>
                 <w:szCs w:val="21"/>
               </w:rPr>
             </w:pPr>
@@ -18830,7 +18687,6 @@
               <w:rPr>
                 <w:rFonts w:ascii="Consolas" w:eastAsia="Times New Roman" w:hAnsi="Consolas" w:cs="Times New Roman"/>
                 <w:color w:val="000000"/>
-                <w:sz w:val="24"/>
                 <w:szCs w:val="21"/>
               </w:rPr>
             </w:pPr>
@@ -18838,7 +18694,6 @@
               <w:rPr>
                 <w:rFonts w:ascii="Consolas" w:eastAsia="Times New Roman" w:hAnsi="Consolas" w:cs="Times New Roman"/>
                 <w:color w:val="0000FF"/>
-                <w:sz w:val="24"/>
                 <w:szCs w:val="21"/>
               </w:rPr>
               <w:t>class</w:t>
@@ -18847,7 +18702,6 @@
               <w:rPr>
                 <w:rFonts w:ascii="Consolas" w:eastAsia="Times New Roman" w:hAnsi="Consolas" w:cs="Times New Roman"/>
                 <w:color w:val="000000"/>
-                <w:sz w:val="24"/>
                 <w:szCs w:val="21"/>
               </w:rPr>
               <w:t xml:space="preserve"> </w:t>
@@ -18856,7 +18710,6 @@
               <w:rPr>
                 <w:rFonts w:ascii="Consolas" w:eastAsia="Times New Roman" w:hAnsi="Consolas" w:cs="Times New Roman"/>
                 <w:color w:val="267F99"/>
-                <w:sz w:val="24"/>
                 <w:szCs w:val="21"/>
               </w:rPr>
               <w:t>Rectangle</w:t>
@@ -18865,7 +18718,6 @@
               <w:rPr>
                 <w:rFonts w:ascii="Consolas" w:eastAsia="Times New Roman" w:hAnsi="Consolas" w:cs="Times New Roman"/>
                 <w:color w:val="000000"/>
-                <w:sz w:val="24"/>
                 <w:szCs w:val="21"/>
               </w:rPr>
               <w:t>(</w:t>
@@ -18874,7 +18726,6 @@
               <w:rPr>
                 <w:rFonts w:ascii="Consolas" w:eastAsia="Times New Roman" w:hAnsi="Consolas" w:cs="Times New Roman"/>
                 <w:color w:val="267F99"/>
-                <w:sz w:val="24"/>
                 <w:szCs w:val="21"/>
               </w:rPr>
               <w:t>Shape</w:t>
@@ -18883,7 +18734,6 @@
               <w:rPr>
                 <w:rFonts w:ascii="Consolas" w:eastAsia="Times New Roman" w:hAnsi="Consolas" w:cs="Times New Roman"/>
                 <w:color w:val="000000"/>
-                <w:sz w:val="24"/>
                 <w:szCs w:val="21"/>
               </w:rPr>
               <w:t>):</w:t>
@@ -18896,7 +18746,6 @@
               <w:rPr>
                 <w:rFonts w:ascii="Consolas" w:eastAsia="Times New Roman" w:hAnsi="Consolas" w:cs="Times New Roman"/>
                 <w:color w:val="000000"/>
-                <w:sz w:val="24"/>
                 <w:szCs w:val="21"/>
               </w:rPr>
             </w:pPr>
@@ -18904,7 +18753,6 @@
               <w:rPr>
                 <w:rFonts w:ascii="Consolas" w:eastAsia="Times New Roman" w:hAnsi="Consolas" w:cs="Times New Roman"/>
                 <w:color w:val="000000"/>
-                <w:sz w:val="24"/>
                 <w:szCs w:val="21"/>
               </w:rPr>
               <w:t xml:space="preserve">    </w:t>
@@ -18913,7 +18761,6 @@
               <w:rPr>
                 <w:rFonts w:ascii="Consolas" w:eastAsia="Times New Roman" w:hAnsi="Consolas" w:cs="Times New Roman"/>
                 <w:color w:val="001080"/>
-                <w:sz w:val="24"/>
                 <w:szCs w:val="21"/>
               </w:rPr>
               <w:t>length</w:t>
@@ -18922,7 +18769,6 @@
               <w:rPr>
                 <w:rFonts w:ascii="Consolas" w:eastAsia="Times New Roman" w:hAnsi="Consolas" w:cs="Times New Roman"/>
                 <w:color w:val="000000"/>
-                <w:sz w:val="24"/>
                 <w:szCs w:val="21"/>
               </w:rPr>
               <w:t xml:space="preserve"> = </w:t>
@@ -18931,7 +18777,6 @@
               <w:rPr>
                 <w:rFonts w:ascii="Consolas" w:eastAsia="Times New Roman" w:hAnsi="Consolas" w:cs="Times New Roman"/>
                 <w:color w:val="A31515"/>
-                <w:sz w:val="24"/>
                 <w:szCs w:val="21"/>
               </w:rPr>
               <w:t>''</w:t>
@@ -18944,7 +18789,6 @@
               <w:rPr>
                 <w:rFonts w:ascii="Consolas" w:eastAsia="Times New Roman" w:hAnsi="Consolas" w:cs="Times New Roman"/>
                 <w:color w:val="000000"/>
-                <w:sz w:val="24"/>
                 <w:szCs w:val="21"/>
               </w:rPr>
             </w:pPr>
@@ -18952,7 +18796,6 @@
               <w:rPr>
                 <w:rFonts w:ascii="Consolas" w:eastAsia="Times New Roman" w:hAnsi="Consolas" w:cs="Times New Roman"/>
                 <w:color w:val="000000"/>
-                <w:sz w:val="24"/>
                 <w:szCs w:val="21"/>
               </w:rPr>
               <w:t xml:space="preserve">    </w:t>
@@ -18961,7 +18804,6 @@
               <w:rPr>
                 <w:rFonts w:ascii="Consolas" w:eastAsia="Times New Roman" w:hAnsi="Consolas" w:cs="Times New Roman"/>
                 <w:color w:val="001080"/>
-                <w:sz w:val="24"/>
                 <w:szCs w:val="21"/>
               </w:rPr>
               <w:t>breadth</w:t>
@@ -18970,7 +18812,6 @@
               <w:rPr>
                 <w:rFonts w:ascii="Consolas" w:eastAsia="Times New Roman" w:hAnsi="Consolas" w:cs="Times New Roman"/>
                 <w:color w:val="000000"/>
-                <w:sz w:val="24"/>
                 <w:szCs w:val="21"/>
               </w:rPr>
               <w:t xml:space="preserve"> = </w:t>
@@ -18979,7 +18820,6 @@
               <w:rPr>
                 <w:rFonts w:ascii="Consolas" w:eastAsia="Times New Roman" w:hAnsi="Consolas" w:cs="Times New Roman"/>
                 <w:color w:val="A31515"/>
-                <w:sz w:val="24"/>
                 <w:szCs w:val="21"/>
               </w:rPr>
               <w:t>''</w:t>
@@ -18992,7 +18832,6 @@
               <w:rPr>
                 <w:rFonts w:ascii="Consolas" w:eastAsia="Times New Roman" w:hAnsi="Consolas" w:cs="Times New Roman"/>
                 <w:color w:val="000000"/>
-                <w:sz w:val="24"/>
                 <w:szCs w:val="21"/>
               </w:rPr>
             </w:pPr>
@@ -19004,7 +18843,6 @@
               <w:rPr>
                 <w:rFonts w:ascii="Consolas" w:eastAsia="Times New Roman" w:hAnsi="Consolas" w:cs="Times New Roman"/>
                 <w:color w:val="000000"/>
-                <w:sz w:val="24"/>
                 <w:szCs w:val="21"/>
               </w:rPr>
             </w:pPr>
@@ -19012,7 +18850,6 @@
               <w:rPr>
                 <w:rFonts w:ascii="Consolas" w:eastAsia="Times New Roman" w:hAnsi="Consolas" w:cs="Times New Roman"/>
                 <w:color w:val="000000"/>
-                <w:sz w:val="24"/>
                 <w:szCs w:val="21"/>
               </w:rPr>
               <w:t xml:space="preserve">    </w:t>
@@ -19021,7 +18858,6 @@
               <w:rPr>
                 <w:rFonts w:ascii="Consolas" w:eastAsia="Times New Roman" w:hAnsi="Consolas" w:cs="Times New Roman"/>
                 <w:color w:val="0000FF"/>
-                <w:sz w:val="24"/>
                 <w:szCs w:val="21"/>
               </w:rPr>
               <w:t>def</w:t>
@@ -19030,7 +18866,6 @@
               <w:rPr>
                 <w:rFonts w:ascii="Consolas" w:eastAsia="Times New Roman" w:hAnsi="Consolas" w:cs="Times New Roman"/>
                 <w:color w:val="000000"/>
-                <w:sz w:val="24"/>
                 <w:szCs w:val="21"/>
               </w:rPr>
               <w:t xml:space="preserve"> </w:t>
@@ -19039,7 +18874,6 @@
               <w:rPr>
                 <w:rFonts w:ascii="Consolas" w:eastAsia="Times New Roman" w:hAnsi="Consolas" w:cs="Times New Roman"/>
                 <w:color w:val="795E26"/>
-                <w:sz w:val="24"/>
                 <w:szCs w:val="21"/>
               </w:rPr>
               <w:t>__init__</w:t>
@@ -19048,7 +18882,6 @@
               <w:rPr>
                 <w:rFonts w:ascii="Consolas" w:eastAsia="Times New Roman" w:hAnsi="Consolas" w:cs="Times New Roman"/>
                 <w:color w:val="000000"/>
-                <w:sz w:val="24"/>
                 <w:szCs w:val="21"/>
               </w:rPr>
               <w:t>(</w:t>
@@ -19057,7 +18890,6 @@
               <w:rPr>
                 <w:rFonts w:ascii="Consolas" w:eastAsia="Times New Roman" w:hAnsi="Consolas" w:cs="Times New Roman"/>
                 <w:color w:val="001080"/>
-                <w:sz w:val="24"/>
                 <w:szCs w:val="21"/>
               </w:rPr>
               <w:t>self</w:t>
@@ -19066,7 +18898,6 @@
               <w:rPr>
                 <w:rFonts w:ascii="Consolas" w:eastAsia="Times New Roman" w:hAnsi="Consolas" w:cs="Times New Roman"/>
                 <w:color w:val="000000"/>
-                <w:sz w:val="24"/>
                 <w:szCs w:val="21"/>
               </w:rPr>
               <w:t xml:space="preserve">, </w:t>
@@ -19075,7 +18906,6 @@
               <w:rPr>
                 <w:rFonts w:ascii="Consolas" w:eastAsia="Times New Roman" w:hAnsi="Consolas" w:cs="Times New Roman"/>
                 <w:color w:val="001080"/>
-                <w:sz w:val="24"/>
                 <w:szCs w:val="21"/>
               </w:rPr>
               <w:t>l</w:t>
@@ -19084,7 +18914,6 @@
               <w:rPr>
                 <w:rFonts w:ascii="Consolas" w:eastAsia="Times New Roman" w:hAnsi="Consolas" w:cs="Times New Roman"/>
                 <w:color w:val="000000"/>
-                <w:sz w:val="24"/>
                 <w:szCs w:val="21"/>
               </w:rPr>
               <w:t xml:space="preserve">, </w:t>
@@ -19093,7 +18922,6 @@
               <w:rPr>
                 <w:rFonts w:ascii="Consolas" w:eastAsia="Times New Roman" w:hAnsi="Consolas" w:cs="Times New Roman"/>
                 <w:color w:val="001080"/>
-                <w:sz w:val="24"/>
                 <w:szCs w:val="21"/>
               </w:rPr>
               <w:t>b</w:t>
@@ -19102,7 +18930,6 @@
               <w:rPr>
                 <w:rFonts w:ascii="Consolas" w:eastAsia="Times New Roman" w:hAnsi="Consolas" w:cs="Times New Roman"/>
                 <w:color w:val="000000"/>
-                <w:sz w:val="24"/>
                 <w:szCs w:val="21"/>
               </w:rPr>
               <w:t xml:space="preserve">, </w:t>
@@ -19111,7 +18938,6 @@
               <w:rPr>
                 <w:rFonts w:ascii="Consolas" w:eastAsia="Times New Roman" w:hAnsi="Consolas" w:cs="Times New Roman"/>
                 <w:color w:val="001080"/>
-                <w:sz w:val="24"/>
                 <w:szCs w:val="21"/>
               </w:rPr>
               <w:t>n</w:t>
@@ -19120,7 +18946,6 @@
               <w:rPr>
                 <w:rFonts w:ascii="Consolas" w:eastAsia="Times New Roman" w:hAnsi="Consolas" w:cs="Times New Roman"/>
                 <w:color w:val="000000"/>
-                <w:sz w:val="24"/>
                 <w:szCs w:val="21"/>
               </w:rPr>
               <w:t xml:space="preserve">, </w:t>
@@ -19129,7 +18954,6 @@
               <w:rPr>
                 <w:rFonts w:ascii="Consolas" w:eastAsia="Times New Roman" w:hAnsi="Consolas" w:cs="Times New Roman"/>
                 <w:color w:val="001080"/>
-                <w:sz w:val="24"/>
                 <w:szCs w:val="21"/>
               </w:rPr>
               <w:t>name</w:t>
@@ -19138,7 +18962,6 @@
               <w:rPr>
                 <w:rFonts w:ascii="Consolas" w:eastAsia="Times New Roman" w:hAnsi="Consolas" w:cs="Times New Roman"/>
                 <w:color w:val="000000"/>
-                <w:sz w:val="24"/>
                 <w:szCs w:val="21"/>
               </w:rPr>
               <w:t>):</w:t>
@@ -19151,7 +18974,6 @@
               <w:rPr>
                 <w:rFonts w:ascii="Consolas" w:eastAsia="Times New Roman" w:hAnsi="Consolas" w:cs="Times New Roman"/>
                 <w:color w:val="000000"/>
-                <w:sz w:val="24"/>
                 <w:szCs w:val="21"/>
               </w:rPr>
             </w:pPr>
@@ -19159,17 +18981,14 @@
               <w:rPr>
                 <w:rFonts w:ascii="Consolas" w:eastAsia="Times New Roman" w:hAnsi="Consolas" w:cs="Times New Roman"/>
                 <w:color w:val="000000"/>
-                <w:sz w:val="24"/>
-                <w:szCs w:val="21"/>
-              </w:rPr>
-              <w:lastRenderedPageBreak/>
+                <w:szCs w:val="21"/>
+              </w:rPr>
               <w:t xml:space="preserve">        </w:t>
             </w:r>
             <w:r>
               <w:rPr>
                 <w:rFonts w:ascii="Consolas" w:eastAsia="Times New Roman" w:hAnsi="Consolas" w:cs="Times New Roman"/>
                 <w:color w:val="001080"/>
-                <w:sz w:val="24"/>
                 <w:szCs w:val="21"/>
               </w:rPr>
               <w:t>self</w:t>
@@ -19178,7 +18997,6 @@
               <w:rPr>
                 <w:rFonts w:ascii="Consolas" w:eastAsia="Times New Roman" w:hAnsi="Consolas" w:cs="Times New Roman"/>
                 <w:color w:val="000000"/>
-                <w:sz w:val="24"/>
                 <w:szCs w:val="21"/>
               </w:rPr>
               <w:t>.</w:t>
@@ -19187,7 +19005,6 @@
               <w:rPr>
                 <w:rFonts w:ascii="Consolas" w:eastAsia="Times New Roman" w:hAnsi="Consolas" w:cs="Times New Roman"/>
                 <w:color w:val="001080"/>
-                <w:sz w:val="24"/>
                 <w:szCs w:val="21"/>
               </w:rPr>
               <w:t>length</w:t>
@@ -19196,7 +19013,6 @@
               <w:rPr>
                 <w:rFonts w:ascii="Consolas" w:eastAsia="Times New Roman" w:hAnsi="Consolas" w:cs="Times New Roman"/>
                 <w:color w:val="000000"/>
-                <w:sz w:val="24"/>
                 <w:szCs w:val="21"/>
               </w:rPr>
               <w:t xml:space="preserve"> = </w:t>
@@ -19205,7 +19021,6 @@
               <w:rPr>
                 <w:rFonts w:ascii="Consolas" w:eastAsia="Times New Roman" w:hAnsi="Consolas" w:cs="Times New Roman"/>
                 <w:color w:val="001080"/>
-                <w:sz w:val="24"/>
                 <w:szCs w:val="21"/>
               </w:rPr>
               <w:t>l</w:t>
@@ -19218,7 +19033,6 @@
               <w:rPr>
                 <w:rFonts w:ascii="Consolas" w:eastAsia="Times New Roman" w:hAnsi="Consolas" w:cs="Times New Roman"/>
                 <w:color w:val="000000"/>
-                <w:sz w:val="24"/>
                 <w:szCs w:val="21"/>
               </w:rPr>
             </w:pPr>
@@ -19226,7 +19040,6 @@
               <w:rPr>
                 <w:rFonts w:ascii="Consolas" w:eastAsia="Times New Roman" w:hAnsi="Consolas" w:cs="Times New Roman"/>
                 <w:color w:val="000000"/>
-                <w:sz w:val="24"/>
                 <w:szCs w:val="21"/>
               </w:rPr>
               <w:t xml:space="preserve">        </w:t>
@@ -19235,7 +19048,6 @@
               <w:rPr>
                 <w:rFonts w:ascii="Consolas" w:eastAsia="Times New Roman" w:hAnsi="Consolas" w:cs="Times New Roman"/>
                 <w:color w:val="001080"/>
-                <w:sz w:val="24"/>
                 <w:szCs w:val="21"/>
               </w:rPr>
               <w:t>self</w:t>
@@ -19244,7 +19056,6 @@
               <w:rPr>
                 <w:rFonts w:ascii="Consolas" w:eastAsia="Times New Roman" w:hAnsi="Consolas" w:cs="Times New Roman"/>
                 <w:color w:val="000000"/>
-                <w:sz w:val="24"/>
                 <w:szCs w:val="21"/>
               </w:rPr>
               <w:t>.</w:t>
@@ -19253,7 +19064,6 @@
               <w:rPr>
                 <w:rFonts w:ascii="Consolas" w:eastAsia="Times New Roman" w:hAnsi="Consolas" w:cs="Times New Roman"/>
                 <w:color w:val="001080"/>
-                <w:sz w:val="24"/>
                 <w:szCs w:val="21"/>
               </w:rPr>
               <w:t>breadth</w:t>
@@ -19262,7 +19072,6 @@
               <w:rPr>
                 <w:rFonts w:ascii="Consolas" w:eastAsia="Times New Roman" w:hAnsi="Consolas" w:cs="Times New Roman"/>
                 <w:color w:val="000000"/>
-                <w:sz w:val="24"/>
                 <w:szCs w:val="21"/>
               </w:rPr>
               <w:t xml:space="preserve"> = </w:t>
@@ -19271,7 +19080,6 @@
               <w:rPr>
                 <w:rFonts w:ascii="Consolas" w:eastAsia="Times New Roman" w:hAnsi="Consolas" w:cs="Times New Roman"/>
                 <w:color w:val="001080"/>
-                <w:sz w:val="24"/>
                 <w:szCs w:val="21"/>
               </w:rPr>
               <w:t>b</w:t>
@@ -19284,7 +19092,6 @@
               <w:rPr>
                 <w:rFonts w:ascii="Consolas" w:eastAsia="Times New Roman" w:hAnsi="Consolas" w:cs="Times New Roman"/>
                 <w:color w:val="000000"/>
-                <w:sz w:val="24"/>
                 <w:szCs w:val="21"/>
               </w:rPr>
             </w:pPr>
@@ -19292,7 +19099,6 @@
               <w:rPr>
                 <w:rFonts w:ascii="Consolas" w:eastAsia="Times New Roman" w:hAnsi="Consolas" w:cs="Times New Roman"/>
                 <w:color w:val="000000"/>
-                <w:sz w:val="24"/>
                 <w:szCs w:val="21"/>
               </w:rPr>
               <w:t xml:space="preserve">        </w:t>
@@ -19301,7 +19107,6 @@
               <w:rPr>
                 <w:rFonts w:ascii="Consolas" w:eastAsia="Times New Roman" w:hAnsi="Consolas" w:cs="Times New Roman"/>
                 <w:color w:val="267F99"/>
-                <w:sz w:val="24"/>
                 <w:szCs w:val="21"/>
               </w:rPr>
               <w:t>super</w:t>
@@ -19310,7 +19115,6 @@
               <w:rPr>
                 <w:rFonts w:ascii="Consolas" w:eastAsia="Times New Roman" w:hAnsi="Consolas" w:cs="Times New Roman"/>
                 <w:color w:val="000000"/>
-                <w:sz w:val="24"/>
                 <w:szCs w:val="21"/>
               </w:rPr>
               <w:t>().</w:t>
@@ -19319,7 +19123,6 @@
               <w:rPr>
                 <w:rFonts w:ascii="Consolas" w:eastAsia="Times New Roman" w:hAnsi="Consolas" w:cs="Times New Roman"/>
                 <w:color w:val="795E26"/>
-                <w:sz w:val="24"/>
                 <w:szCs w:val="21"/>
               </w:rPr>
               <w:t>__init__</w:t>
@@ -19328,7 +19131,6 @@
               <w:rPr>
                 <w:rFonts w:ascii="Consolas" w:eastAsia="Times New Roman" w:hAnsi="Consolas" w:cs="Times New Roman"/>
                 <w:color w:val="000000"/>
-                <w:sz w:val="24"/>
                 <w:szCs w:val="21"/>
               </w:rPr>
               <w:t>(</w:t>
@@ -19337,7 +19139,6 @@
               <w:rPr>
                 <w:rFonts w:ascii="Consolas" w:eastAsia="Times New Roman" w:hAnsi="Consolas" w:cs="Times New Roman"/>
                 <w:color w:val="001080"/>
-                <w:sz w:val="24"/>
                 <w:szCs w:val="21"/>
               </w:rPr>
               <w:t>n</w:t>
@@ -19346,7 +19147,6 @@
               <w:rPr>
                 <w:rFonts w:ascii="Consolas" w:eastAsia="Times New Roman" w:hAnsi="Consolas" w:cs="Times New Roman"/>
                 <w:color w:val="000000"/>
-                <w:sz w:val="24"/>
                 <w:szCs w:val="21"/>
               </w:rPr>
               <w:t xml:space="preserve">, </w:t>
@@ -19355,7 +19155,6 @@
               <w:rPr>
                 <w:rFonts w:ascii="Consolas" w:eastAsia="Times New Roman" w:hAnsi="Consolas" w:cs="Times New Roman"/>
                 <w:color w:val="001080"/>
-                <w:sz w:val="24"/>
                 <w:szCs w:val="21"/>
               </w:rPr>
               <w:t>name</w:t>
@@ -19364,7 +19163,6 @@
               <w:rPr>
                 <w:rFonts w:ascii="Consolas" w:eastAsia="Times New Roman" w:hAnsi="Consolas" w:cs="Times New Roman"/>
                 <w:color w:val="000000"/>
-                <w:sz w:val="24"/>
                 <w:szCs w:val="21"/>
               </w:rPr>
               <w:t>)</w:t>
@@ -19377,7 +19175,6 @@
               <w:rPr>
                 <w:rFonts w:ascii="Consolas" w:eastAsia="Times New Roman" w:hAnsi="Consolas" w:cs="Times New Roman"/>
                 <w:color w:val="000000"/>
-                <w:sz w:val="24"/>
                 <w:szCs w:val="21"/>
               </w:rPr>
             </w:pPr>
@@ -19389,7 +19186,6 @@
               <w:rPr>
                 <w:rFonts w:ascii="Consolas" w:eastAsia="Times New Roman" w:hAnsi="Consolas" w:cs="Times New Roman"/>
                 <w:color w:val="000000"/>
-                <w:sz w:val="24"/>
                 <w:szCs w:val="21"/>
               </w:rPr>
             </w:pPr>
@@ -19397,7 +19193,6 @@
               <w:rPr>
                 <w:rFonts w:ascii="Consolas" w:eastAsia="Times New Roman" w:hAnsi="Consolas" w:cs="Times New Roman"/>
                 <w:color w:val="000000"/>
-                <w:sz w:val="24"/>
                 <w:szCs w:val="21"/>
               </w:rPr>
               <w:t xml:space="preserve">    </w:t>
@@ -19406,7 +19201,6 @@
               <w:rPr>
                 <w:rFonts w:ascii="Consolas" w:eastAsia="Times New Roman" w:hAnsi="Consolas" w:cs="Times New Roman"/>
                 <w:color w:val="0000FF"/>
-                <w:sz w:val="24"/>
                 <w:szCs w:val="21"/>
               </w:rPr>
               <w:t>def</w:t>
@@ -19415,7 +19209,6 @@
               <w:rPr>
                 <w:rFonts w:ascii="Consolas" w:eastAsia="Times New Roman" w:hAnsi="Consolas" w:cs="Times New Roman"/>
                 <w:color w:val="000000"/>
-                <w:sz w:val="24"/>
                 <w:szCs w:val="21"/>
               </w:rPr>
               <w:t xml:space="preserve"> </w:t>
@@ -19424,7 +19217,6 @@
               <w:rPr>
                 <w:rFonts w:ascii="Consolas" w:eastAsia="Times New Roman" w:hAnsi="Consolas" w:cs="Times New Roman"/>
                 <w:color w:val="795E26"/>
-                <w:sz w:val="24"/>
                 <w:szCs w:val="21"/>
               </w:rPr>
               <w:t>get_area</w:t>
@@ -19433,7 +19225,6 @@
               <w:rPr>
                 <w:rFonts w:ascii="Consolas" w:eastAsia="Times New Roman" w:hAnsi="Consolas" w:cs="Times New Roman"/>
                 <w:color w:val="000000"/>
-                <w:sz w:val="24"/>
                 <w:szCs w:val="21"/>
               </w:rPr>
               <w:t>(</w:t>
@@ -19442,7 +19233,6 @@
               <w:rPr>
                 <w:rFonts w:ascii="Consolas" w:eastAsia="Times New Roman" w:hAnsi="Consolas" w:cs="Times New Roman"/>
                 <w:color w:val="001080"/>
-                <w:sz w:val="24"/>
                 <w:szCs w:val="21"/>
               </w:rPr>
               <w:t>self</w:t>
@@ -19451,7 +19241,6 @@
               <w:rPr>
                 <w:rFonts w:ascii="Consolas" w:eastAsia="Times New Roman" w:hAnsi="Consolas" w:cs="Times New Roman"/>
                 <w:color w:val="000000"/>
-                <w:sz w:val="24"/>
                 <w:szCs w:val="21"/>
               </w:rPr>
               <w:t>):</w:t>
@@ -19464,7 +19253,6 @@
               <w:rPr>
                 <w:rFonts w:ascii="Consolas" w:eastAsia="Times New Roman" w:hAnsi="Consolas" w:cs="Times New Roman"/>
                 <w:color w:val="000000"/>
-                <w:sz w:val="24"/>
                 <w:szCs w:val="21"/>
               </w:rPr>
             </w:pPr>
@@ -19472,7 +19260,6 @@
               <w:rPr>
                 <w:rFonts w:ascii="Consolas" w:eastAsia="Times New Roman" w:hAnsi="Consolas" w:cs="Times New Roman"/>
                 <w:color w:val="000000"/>
-                <w:sz w:val="24"/>
                 <w:szCs w:val="21"/>
               </w:rPr>
               <w:t xml:space="preserve">        </w:t>
@@ -19481,7 +19268,6 @@
               <w:rPr>
                 <w:rFonts w:ascii="Consolas" w:eastAsia="Times New Roman" w:hAnsi="Consolas" w:cs="Times New Roman"/>
                 <w:color w:val="AF00DB"/>
-                <w:sz w:val="24"/>
                 <w:szCs w:val="21"/>
               </w:rPr>
               <w:t>return</w:t>
@@ -19490,7 +19276,6 @@
               <w:rPr>
                 <w:rFonts w:ascii="Consolas" w:eastAsia="Times New Roman" w:hAnsi="Consolas" w:cs="Times New Roman"/>
                 <w:color w:val="000000"/>
-                <w:sz w:val="24"/>
                 <w:szCs w:val="21"/>
               </w:rPr>
               <w:t xml:space="preserve"> (</w:t>
@@ -19499,7 +19284,6 @@
               <w:rPr>
                 <w:rFonts w:ascii="Consolas" w:eastAsia="Times New Roman" w:hAnsi="Consolas" w:cs="Times New Roman"/>
                 <w:color w:val="001080"/>
-                <w:sz w:val="24"/>
                 <w:szCs w:val="21"/>
               </w:rPr>
               <w:t>self</w:t>
@@ -19508,7 +19292,6 @@
               <w:rPr>
                 <w:rFonts w:ascii="Consolas" w:eastAsia="Times New Roman" w:hAnsi="Consolas" w:cs="Times New Roman"/>
                 <w:color w:val="000000"/>
-                <w:sz w:val="24"/>
                 <w:szCs w:val="21"/>
               </w:rPr>
               <w:t>.</w:t>
@@ -19517,7 +19300,6 @@
               <w:rPr>
                 <w:rFonts w:ascii="Consolas" w:eastAsia="Times New Roman" w:hAnsi="Consolas" w:cs="Times New Roman"/>
                 <w:color w:val="001080"/>
-                <w:sz w:val="24"/>
                 <w:szCs w:val="21"/>
               </w:rPr>
               <w:t>length</w:t>
@@ -19526,7 +19308,6 @@
               <w:rPr>
                 <w:rFonts w:ascii="Consolas" w:eastAsia="Times New Roman" w:hAnsi="Consolas" w:cs="Times New Roman"/>
                 <w:color w:val="000000"/>
-                <w:sz w:val="24"/>
                 <w:szCs w:val="21"/>
               </w:rPr>
               <w:t xml:space="preserve"> * </w:t>
@@ -19535,7 +19316,6 @@
               <w:rPr>
                 <w:rFonts w:ascii="Consolas" w:eastAsia="Times New Roman" w:hAnsi="Consolas" w:cs="Times New Roman"/>
                 <w:color w:val="001080"/>
-                <w:sz w:val="24"/>
                 <w:szCs w:val="21"/>
               </w:rPr>
               <w:t>self</w:t>
@@ -19544,7 +19324,6 @@
               <w:rPr>
                 <w:rFonts w:ascii="Consolas" w:eastAsia="Times New Roman" w:hAnsi="Consolas" w:cs="Times New Roman"/>
                 <w:color w:val="000000"/>
-                <w:sz w:val="24"/>
                 <w:szCs w:val="21"/>
               </w:rPr>
               <w:t>.</w:t>
@@ -19553,7 +19332,6 @@
               <w:rPr>
                 <w:rFonts w:ascii="Consolas" w:eastAsia="Times New Roman" w:hAnsi="Consolas" w:cs="Times New Roman"/>
                 <w:color w:val="001080"/>
-                <w:sz w:val="24"/>
                 <w:szCs w:val="21"/>
               </w:rPr>
               <w:t>breadth</w:t>
@@ -19562,7 +19340,6 @@
               <w:rPr>
                 <w:rFonts w:ascii="Consolas" w:eastAsia="Times New Roman" w:hAnsi="Consolas" w:cs="Times New Roman"/>
                 <w:color w:val="000000"/>
-                <w:sz w:val="24"/>
                 <w:szCs w:val="21"/>
               </w:rPr>
               <w:t>)</w:t>
@@ -19594,7 +19371,6 @@
               <w:rPr>
                 <w:rFonts w:ascii="Consolas" w:eastAsia="Times New Roman" w:hAnsi="Consolas" w:cs="Courier New"/>
                 <w:color w:val="24292F"/>
-                <w:sz w:val="40"/>
                 <w:szCs w:val="21"/>
               </w:rPr>
             </w:pPr>
@@ -19622,7 +19398,6 @@
                 <w:sz w:val="24"/>
                 <w:szCs w:val="21"/>
               </w:rPr>
-              <w:lastRenderedPageBreak/>
               <w:t>t</w:t>
             </w:r>
             <w:r>
@@ -19941,7 +19716,6 @@
                 <w:sz w:val="24"/>
                 <w:szCs w:val="21"/>
               </w:rPr>
-              <w:lastRenderedPageBreak/>
               <w:t>print</w:t>
             </w:r>
             <w:r>
@@ -22836,7 +22610,6 @@
                 <w:sz w:val="21"/>
                 <w:szCs w:val="21"/>
               </w:rPr>
-              <w:lastRenderedPageBreak/>
               <w:t xml:space="preserve">        </w:t>
             </w:r>
             <w:r>
@@ -22971,7 +22744,6 @@
                 <w:sz w:val="21"/>
                 <w:szCs w:val="21"/>
               </w:rPr>
-              <w:lastRenderedPageBreak/>
               <w:t>class</w:t>
             </w:r>
             <w:r>
@@ -23600,6 +23372,1720 @@
         </w:tc>
       </w:tr>
     </w:tbl>
+    <w:p>
+      <w:pPr>
+        <w:pStyle w:val="ListParagraph"/>
+        <w:tabs>
+          <w:tab w:val="left" w:pos="916"/>
+          <w:tab w:val="left" w:pos="1832"/>
+          <w:tab w:val="left" w:pos="2748"/>
+          <w:tab w:val="left" w:pos="3664"/>
+          <w:tab w:val="left" w:pos="4580"/>
+          <w:tab w:val="left" w:pos="5496"/>
+          <w:tab w:val="left" w:pos="6412"/>
+          <w:tab w:val="left" w:pos="7328"/>
+          <w:tab w:val="left" w:pos="8244"/>
+          <w:tab w:val="left" w:pos="9160"/>
+          <w:tab w:val="left" w:pos="10076"/>
+          <w:tab w:val="left" w:pos="10992"/>
+          <w:tab w:val="left" w:pos="11908"/>
+          <w:tab w:val="left" w:pos="12824"/>
+          <w:tab w:val="left" w:pos="13740"/>
+          <w:tab w:val="left" w:pos="14656"/>
+        </w:tabs>
+        <w:spacing w:after="0" w:line="240" w:lineRule="auto"/>
+        <w:rPr>
+          <w:rFonts w:ascii="Consolas" w:eastAsia="Times New Roman" w:hAnsi="Consolas" w:cs="Courier New"/>
+          <w:b/>
+          <w:color w:val="24292F"/>
+          <w:sz w:val="40"/>
+          <w:szCs w:val="21"/>
+        </w:rPr>
+      </w:pPr>
+    </w:p>
+    <w:p>
+      <w:pPr>
+        <w:pStyle w:val="ListParagraph"/>
+        <w:tabs>
+          <w:tab w:val="left" w:pos="916"/>
+          <w:tab w:val="left" w:pos="1832"/>
+          <w:tab w:val="left" w:pos="2748"/>
+          <w:tab w:val="left" w:pos="3664"/>
+          <w:tab w:val="left" w:pos="4580"/>
+          <w:tab w:val="left" w:pos="5496"/>
+          <w:tab w:val="left" w:pos="6412"/>
+          <w:tab w:val="left" w:pos="7328"/>
+          <w:tab w:val="left" w:pos="8244"/>
+          <w:tab w:val="left" w:pos="9160"/>
+          <w:tab w:val="left" w:pos="10076"/>
+          <w:tab w:val="left" w:pos="10992"/>
+          <w:tab w:val="left" w:pos="11908"/>
+          <w:tab w:val="left" w:pos="12824"/>
+          <w:tab w:val="left" w:pos="13740"/>
+          <w:tab w:val="left" w:pos="14656"/>
+        </w:tabs>
+        <w:spacing w:after="0" w:line="240" w:lineRule="auto"/>
+        <w:rPr>
+          <w:rFonts w:ascii="Consolas" w:eastAsia="Times New Roman" w:hAnsi="Consolas" w:cs="Courier New"/>
+          <w:b/>
+          <w:color w:val="24292F"/>
+          <w:sz w:val="40"/>
+          <w:szCs w:val="21"/>
+        </w:rPr>
+      </w:pPr>
+    </w:p>
+    <w:p>
+      <w:pPr>
+        <w:pStyle w:val="ListParagraph"/>
+        <w:tabs>
+          <w:tab w:val="left" w:pos="916"/>
+          <w:tab w:val="left" w:pos="1832"/>
+          <w:tab w:val="left" w:pos="2748"/>
+          <w:tab w:val="left" w:pos="3664"/>
+          <w:tab w:val="left" w:pos="4580"/>
+          <w:tab w:val="left" w:pos="5496"/>
+          <w:tab w:val="left" w:pos="6412"/>
+          <w:tab w:val="left" w:pos="7328"/>
+          <w:tab w:val="left" w:pos="8244"/>
+          <w:tab w:val="left" w:pos="9160"/>
+          <w:tab w:val="left" w:pos="10076"/>
+          <w:tab w:val="left" w:pos="10992"/>
+          <w:tab w:val="left" w:pos="11908"/>
+          <w:tab w:val="left" w:pos="12824"/>
+          <w:tab w:val="left" w:pos="13740"/>
+          <w:tab w:val="left" w:pos="14656"/>
+        </w:tabs>
+        <w:spacing w:after="0" w:line="240" w:lineRule="auto"/>
+        <w:rPr>
+          <w:rFonts w:ascii="Consolas" w:eastAsia="Times New Roman" w:hAnsi="Consolas" w:cs="Courier New"/>
+          <w:b/>
+          <w:color w:val="24292F"/>
+          <w:sz w:val="40"/>
+          <w:szCs w:val="21"/>
+        </w:rPr>
+      </w:pPr>
+    </w:p>
+    <w:p>
+      <w:pPr>
+        <w:pStyle w:val="ListParagraph"/>
+        <w:tabs>
+          <w:tab w:val="left" w:pos="916"/>
+          <w:tab w:val="left" w:pos="1832"/>
+          <w:tab w:val="left" w:pos="2748"/>
+          <w:tab w:val="left" w:pos="3664"/>
+          <w:tab w:val="left" w:pos="4580"/>
+          <w:tab w:val="left" w:pos="5496"/>
+          <w:tab w:val="left" w:pos="6412"/>
+          <w:tab w:val="left" w:pos="7328"/>
+          <w:tab w:val="left" w:pos="8244"/>
+          <w:tab w:val="left" w:pos="9160"/>
+          <w:tab w:val="left" w:pos="10076"/>
+          <w:tab w:val="left" w:pos="10992"/>
+          <w:tab w:val="left" w:pos="11908"/>
+          <w:tab w:val="left" w:pos="12824"/>
+          <w:tab w:val="left" w:pos="13740"/>
+          <w:tab w:val="left" w:pos="14656"/>
+        </w:tabs>
+        <w:spacing w:after="0" w:line="240" w:lineRule="auto"/>
+        <w:rPr>
+          <w:rFonts w:ascii="Consolas" w:eastAsia="Times New Roman" w:hAnsi="Consolas" w:cs="Courier New"/>
+          <w:b/>
+          <w:color w:val="24292F"/>
+          <w:sz w:val="40"/>
+          <w:szCs w:val="21"/>
+        </w:rPr>
+      </w:pPr>
+    </w:p>
+    <w:p>
+      <w:pPr>
+        <w:pStyle w:val="ListParagraph"/>
+        <w:tabs>
+          <w:tab w:val="left" w:pos="916"/>
+          <w:tab w:val="left" w:pos="1832"/>
+          <w:tab w:val="left" w:pos="2748"/>
+          <w:tab w:val="left" w:pos="3664"/>
+          <w:tab w:val="left" w:pos="4580"/>
+          <w:tab w:val="left" w:pos="5496"/>
+          <w:tab w:val="left" w:pos="6412"/>
+          <w:tab w:val="left" w:pos="7328"/>
+          <w:tab w:val="left" w:pos="8244"/>
+          <w:tab w:val="left" w:pos="9160"/>
+          <w:tab w:val="left" w:pos="10076"/>
+          <w:tab w:val="left" w:pos="10992"/>
+          <w:tab w:val="left" w:pos="11908"/>
+          <w:tab w:val="left" w:pos="12824"/>
+          <w:tab w:val="left" w:pos="13740"/>
+          <w:tab w:val="left" w:pos="14656"/>
+        </w:tabs>
+        <w:spacing w:after="0" w:line="240" w:lineRule="auto"/>
+        <w:rPr>
+          <w:rFonts w:ascii="Consolas" w:eastAsia="Times New Roman" w:hAnsi="Consolas" w:cs="Courier New"/>
+          <w:b/>
+          <w:color w:val="24292F"/>
+          <w:sz w:val="40"/>
+          <w:szCs w:val="21"/>
+        </w:rPr>
+      </w:pPr>
+    </w:p>
+    <w:p>
+      <w:pPr>
+        <w:pStyle w:val="ListParagraph"/>
+        <w:tabs>
+          <w:tab w:val="left" w:pos="916"/>
+          <w:tab w:val="left" w:pos="1832"/>
+          <w:tab w:val="left" w:pos="2748"/>
+          <w:tab w:val="left" w:pos="3664"/>
+          <w:tab w:val="left" w:pos="4580"/>
+          <w:tab w:val="left" w:pos="5496"/>
+          <w:tab w:val="left" w:pos="6412"/>
+          <w:tab w:val="left" w:pos="7328"/>
+          <w:tab w:val="left" w:pos="8244"/>
+          <w:tab w:val="left" w:pos="9160"/>
+          <w:tab w:val="left" w:pos="10076"/>
+          <w:tab w:val="left" w:pos="10992"/>
+          <w:tab w:val="left" w:pos="11908"/>
+          <w:tab w:val="left" w:pos="12824"/>
+          <w:tab w:val="left" w:pos="13740"/>
+          <w:tab w:val="left" w:pos="14656"/>
+        </w:tabs>
+        <w:spacing w:after="0" w:line="240" w:lineRule="auto"/>
+        <w:ind w:left="0"/>
+        <w:rPr>
+          <w:rFonts w:ascii="Consolas" w:eastAsia="Times New Roman" w:hAnsi="Consolas" w:cs="Courier New"/>
+          <w:b/>
+          <w:color w:val="24292F"/>
+          <w:sz w:val="40"/>
+          <w:szCs w:val="21"/>
+        </w:rPr>
+      </w:pPr>
+      <w:r>
+        <w:rPr>
+          <w:rFonts w:ascii="Consolas" w:eastAsia="Times New Roman" w:hAnsi="Consolas" w:cs="Courier New"/>
+          <w:b/>
+          <w:color w:val="24292F"/>
+          <w:sz w:val="40"/>
+          <w:szCs w:val="21"/>
+        </w:rPr>
+        <w:lastRenderedPageBreak/>
+        <w:t>Exception Handling</w:t>
+      </w:r>
+    </w:p>
+    <w:p>
+      <w:pPr>
+        <w:pStyle w:val="ListParagraph"/>
+        <w:tabs>
+          <w:tab w:val="left" w:pos="916"/>
+          <w:tab w:val="left" w:pos="1832"/>
+          <w:tab w:val="left" w:pos="2748"/>
+          <w:tab w:val="left" w:pos="3664"/>
+          <w:tab w:val="left" w:pos="4580"/>
+          <w:tab w:val="left" w:pos="5496"/>
+          <w:tab w:val="left" w:pos="6412"/>
+          <w:tab w:val="left" w:pos="7328"/>
+          <w:tab w:val="left" w:pos="8244"/>
+          <w:tab w:val="left" w:pos="9160"/>
+          <w:tab w:val="left" w:pos="10076"/>
+          <w:tab w:val="left" w:pos="10992"/>
+          <w:tab w:val="left" w:pos="11908"/>
+          <w:tab w:val="left" w:pos="12824"/>
+          <w:tab w:val="left" w:pos="13740"/>
+          <w:tab w:val="left" w:pos="14656"/>
+        </w:tabs>
+        <w:spacing w:after="0" w:line="240" w:lineRule="auto"/>
+        <w:ind w:left="0"/>
+        <w:rPr>
+          <w:rFonts w:ascii="Consolas" w:eastAsia="Times New Roman" w:hAnsi="Consolas" w:cs="Courier New"/>
+          <w:b/>
+          <w:color w:val="24292F"/>
+          <w:sz w:val="40"/>
+          <w:szCs w:val="21"/>
+        </w:rPr>
+      </w:pPr>
+    </w:p>
+    <w:p>
+      <w:pPr>
+        <w:shd w:val="clear" w:color="auto" w:fill="FFFFFF"/>
+        <w:spacing w:after="0" w:line="285" w:lineRule="atLeast"/>
+        <w:rPr>
+          <w:rFonts w:ascii="Consolas" w:eastAsia="Times New Roman" w:hAnsi="Consolas" w:cs="Times New Roman"/>
+          <w:color w:val="000000"/>
+          <w:sz w:val="32"/>
+          <w:szCs w:val="21"/>
+        </w:rPr>
+      </w:pPr>
+      <w:r>
+        <w:rPr>
+          <w:rFonts w:ascii="Consolas" w:eastAsia="Times New Roman" w:hAnsi="Consolas" w:cs="Times New Roman"/>
+          <w:color w:val="0000FF"/>
+          <w:sz w:val="32"/>
+          <w:szCs w:val="21"/>
+        </w:rPr>
+        <w:t>def</w:t>
+      </w:r>
+      <w:r>
+        <w:rPr>
+          <w:rFonts w:ascii="Consolas" w:eastAsia="Times New Roman" w:hAnsi="Consolas" w:cs="Times New Roman"/>
+          <w:color w:val="000000"/>
+          <w:sz w:val="32"/>
+          <w:szCs w:val="21"/>
+        </w:rPr>
+        <w:t xml:space="preserve"> </w:t>
+      </w:r>
+      <w:r>
+        <w:rPr>
+          <w:rFonts w:ascii="Consolas" w:eastAsia="Times New Roman" w:hAnsi="Consolas" w:cs="Times New Roman"/>
+          <w:color w:val="795E26"/>
+          <w:sz w:val="32"/>
+          <w:szCs w:val="21"/>
+        </w:rPr>
+        <w:t>check_number</w:t>
+      </w:r>
+      <w:r>
+        <w:rPr>
+          <w:rFonts w:ascii="Consolas" w:eastAsia="Times New Roman" w:hAnsi="Consolas" w:cs="Times New Roman"/>
+          <w:color w:val="000000"/>
+          <w:sz w:val="32"/>
+          <w:szCs w:val="21"/>
+        </w:rPr>
+        <w:t>():</w:t>
+      </w:r>
+    </w:p>
+    <w:p>
+      <w:pPr>
+        <w:shd w:val="clear" w:color="auto" w:fill="FFFFFF"/>
+        <w:spacing w:after="0" w:line="285" w:lineRule="atLeast"/>
+        <w:rPr>
+          <w:rFonts w:ascii="Consolas" w:eastAsia="Times New Roman" w:hAnsi="Consolas" w:cs="Times New Roman"/>
+          <w:color w:val="000000"/>
+          <w:sz w:val="32"/>
+          <w:szCs w:val="21"/>
+        </w:rPr>
+      </w:pPr>
+      <w:r>
+        <w:rPr>
+          <w:rFonts w:ascii="Consolas" w:eastAsia="Times New Roman" w:hAnsi="Consolas" w:cs="Times New Roman"/>
+          <w:color w:val="000000"/>
+          <w:sz w:val="32"/>
+          <w:szCs w:val="21"/>
+        </w:rPr>
+        <w:t xml:space="preserve">    </w:t>
+      </w:r>
+      <w:r>
+        <w:rPr>
+          <w:rFonts w:ascii="Consolas" w:eastAsia="Times New Roman" w:hAnsi="Consolas" w:cs="Times New Roman"/>
+          <w:color w:val="AF00DB"/>
+          <w:sz w:val="32"/>
+          <w:szCs w:val="21"/>
+        </w:rPr>
+        <w:t>try</w:t>
+      </w:r>
+      <w:r>
+        <w:rPr>
+          <w:rFonts w:ascii="Consolas" w:eastAsia="Times New Roman" w:hAnsi="Consolas" w:cs="Times New Roman"/>
+          <w:color w:val="000000"/>
+          <w:sz w:val="32"/>
+          <w:szCs w:val="21"/>
+        </w:rPr>
+        <w:t>:</w:t>
+      </w:r>
+    </w:p>
+    <w:p>
+      <w:pPr>
+        <w:shd w:val="clear" w:color="auto" w:fill="FFFFFF"/>
+        <w:spacing w:after="0" w:line="285" w:lineRule="atLeast"/>
+        <w:rPr>
+          <w:rFonts w:ascii="Consolas" w:eastAsia="Times New Roman" w:hAnsi="Consolas" w:cs="Times New Roman"/>
+          <w:color w:val="000000"/>
+          <w:sz w:val="32"/>
+          <w:szCs w:val="21"/>
+        </w:rPr>
+      </w:pPr>
+      <w:r>
+        <w:rPr>
+          <w:rFonts w:ascii="Consolas" w:eastAsia="Times New Roman" w:hAnsi="Consolas" w:cs="Times New Roman"/>
+          <w:color w:val="000000"/>
+          <w:sz w:val="32"/>
+          <w:szCs w:val="21"/>
+        </w:rPr>
+        <w:t xml:space="preserve">        </w:t>
+      </w:r>
+      <w:r>
+        <w:rPr>
+          <w:rFonts w:ascii="Consolas" w:eastAsia="Times New Roman" w:hAnsi="Consolas" w:cs="Times New Roman"/>
+          <w:color w:val="001080"/>
+          <w:sz w:val="32"/>
+          <w:szCs w:val="21"/>
+        </w:rPr>
+        <w:t>num1</w:t>
+      </w:r>
+      <w:r>
+        <w:rPr>
+          <w:rFonts w:ascii="Consolas" w:eastAsia="Times New Roman" w:hAnsi="Consolas" w:cs="Times New Roman"/>
+          <w:color w:val="000000"/>
+          <w:sz w:val="32"/>
+          <w:szCs w:val="21"/>
+        </w:rPr>
+        <w:t xml:space="preserve"> = </w:t>
+      </w:r>
+      <w:r>
+        <w:rPr>
+          <w:rFonts w:ascii="Consolas" w:eastAsia="Times New Roman" w:hAnsi="Consolas" w:cs="Times New Roman"/>
+          <w:color w:val="267F99"/>
+          <w:sz w:val="32"/>
+          <w:szCs w:val="21"/>
+        </w:rPr>
+        <w:t>int</w:t>
+      </w:r>
+      <w:r>
+        <w:rPr>
+          <w:rFonts w:ascii="Consolas" w:eastAsia="Times New Roman" w:hAnsi="Consolas" w:cs="Times New Roman"/>
+          <w:color w:val="000000"/>
+          <w:sz w:val="32"/>
+          <w:szCs w:val="21"/>
+        </w:rPr>
+        <w:t>(</w:t>
+      </w:r>
+      <w:r>
+        <w:rPr>
+          <w:rFonts w:ascii="Consolas" w:eastAsia="Times New Roman" w:hAnsi="Consolas" w:cs="Times New Roman"/>
+          <w:color w:val="795E26"/>
+          <w:sz w:val="32"/>
+          <w:szCs w:val="21"/>
+        </w:rPr>
+        <w:t>input</w:t>
+      </w:r>
+      <w:r>
+        <w:rPr>
+          <w:rFonts w:ascii="Consolas" w:eastAsia="Times New Roman" w:hAnsi="Consolas" w:cs="Times New Roman"/>
+          <w:color w:val="000000"/>
+          <w:sz w:val="32"/>
+          <w:szCs w:val="21"/>
+        </w:rPr>
+        <w:t>(</w:t>
+      </w:r>
+      <w:r>
+        <w:rPr>
+          <w:rFonts w:ascii="Consolas" w:eastAsia="Times New Roman" w:hAnsi="Consolas" w:cs="Times New Roman"/>
+          <w:color w:val="A31515"/>
+          <w:sz w:val="32"/>
+          <w:szCs w:val="21"/>
+        </w:rPr>
+        <w:t>'Enter a number'</w:t>
+      </w:r>
+      <w:r>
+        <w:rPr>
+          <w:rFonts w:ascii="Consolas" w:eastAsia="Times New Roman" w:hAnsi="Consolas" w:cs="Times New Roman"/>
+          <w:color w:val="000000"/>
+          <w:sz w:val="32"/>
+          <w:szCs w:val="21"/>
+        </w:rPr>
+        <w:t>))</w:t>
+      </w:r>
+    </w:p>
+    <w:p>
+      <w:pPr>
+        <w:shd w:val="clear" w:color="auto" w:fill="FFFFFF"/>
+        <w:spacing w:after="0" w:line="285" w:lineRule="atLeast"/>
+        <w:rPr>
+          <w:rFonts w:ascii="Consolas" w:eastAsia="Times New Roman" w:hAnsi="Consolas" w:cs="Times New Roman"/>
+          <w:color w:val="000000"/>
+          <w:sz w:val="32"/>
+          <w:szCs w:val="21"/>
+        </w:rPr>
+      </w:pPr>
+      <w:r>
+        <w:rPr>
+          <w:rFonts w:ascii="Consolas" w:eastAsia="Times New Roman" w:hAnsi="Consolas" w:cs="Times New Roman"/>
+          <w:color w:val="000000"/>
+          <w:sz w:val="32"/>
+          <w:szCs w:val="21"/>
+        </w:rPr>
+        <w:t xml:space="preserve">        </w:t>
+      </w:r>
+      <w:r>
+        <w:rPr>
+          <w:rFonts w:ascii="Consolas" w:eastAsia="Times New Roman" w:hAnsi="Consolas" w:cs="Times New Roman"/>
+          <w:color w:val="AF00DB"/>
+          <w:sz w:val="32"/>
+          <w:szCs w:val="21"/>
+        </w:rPr>
+        <w:t>if</w:t>
+      </w:r>
+      <w:r>
+        <w:rPr>
+          <w:rFonts w:ascii="Consolas" w:eastAsia="Times New Roman" w:hAnsi="Consolas" w:cs="Times New Roman"/>
+          <w:color w:val="000000"/>
+          <w:sz w:val="32"/>
+          <w:szCs w:val="21"/>
+        </w:rPr>
+        <w:t xml:space="preserve"> </w:t>
+      </w:r>
+      <w:r>
+        <w:rPr>
+          <w:rFonts w:ascii="Consolas" w:eastAsia="Times New Roman" w:hAnsi="Consolas" w:cs="Times New Roman"/>
+          <w:color w:val="001080"/>
+          <w:sz w:val="32"/>
+          <w:szCs w:val="21"/>
+        </w:rPr>
+        <w:t>num1</w:t>
+      </w:r>
+      <w:r>
+        <w:rPr>
+          <w:rFonts w:ascii="Consolas" w:eastAsia="Times New Roman" w:hAnsi="Consolas" w:cs="Times New Roman"/>
+          <w:color w:val="000000"/>
+          <w:sz w:val="32"/>
+          <w:szCs w:val="21"/>
+        </w:rPr>
+        <w:t>%</w:t>
+      </w:r>
+      <w:r>
+        <w:rPr>
+          <w:rFonts w:ascii="Consolas" w:eastAsia="Times New Roman" w:hAnsi="Consolas" w:cs="Times New Roman"/>
+          <w:color w:val="098658"/>
+          <w:sz w:val="32"/>
+          <w:szCs w:val="21"/>
+        </w:rPr>
+        <w:t>2</w:t>
+      </w:r>
+      <w:r>
+        <w:rPr>
+          <w:rFonts w:ascii="Consolas" w:eastAsia="Times New Roman" w:hAnsi="Consolas" w:cs="Times New Roman"/>
+          <w:color w:val="000000"/>
+          <w:sz w:val="32"/>
+          <w:szCs w:val="21"/>
+        </w:rPr>
+        <w:t xml:space="preserve"> == </w:t>
+      </w:r>
+      <w:r>
+        <w:rPr>
+          <w:rFonts w:ascii="Consolas" w:eastAsia="Times New Roman" w:hAnsi="Consolas" w:cs="Times New Roman"/>
+          <w:color w:val="098658"/>
+          <w:sz w:val="32"/>
+          <w:szCs w:val="21"/>
+        </w:rPr>
+        <w:t>0</w:t>
+      </w:r>
+      <w:r>
+        <w:rPr>
+          <w:rFonts w:ascii="Consolas" w:eastAsia="Times New Roman" w:hAnsi="Consolas" w:cs="Times New Roman"/>
+          <w:color w:val="000000"/>
+          <w:sz w:val="32"/>
+          <w:szCs w:val="21"/>
+        </w:rPr>
+        <w:t>:</w:t>
+      </w:r>
+    </w:p>
+    <w:p>
+      <w:pPr>
+        <w:shd w:val="clear" w:color="auto" w:fill="FFFFFF"/>
+        <w:spacing w:after="0" w:line="285" w:lineRule="atLeast"/>
+        <w:rPr>
+          <w:rFonts w:ascii="Consolas" w:eastAsia="Times New Roman" w:hAnsi="Consolas" w:cs="Times New Roman"/>
+          <w:color w:val="000000"/>
+          <w:sz w:val="32"/>
+          <w:szCs w:val="21"/>
+        </w:rPr>
+      </w:pPr>
+      <w:r>
+        <w:rPr>
+          <w:rFonts w:ascii="Consolas" w:eastAsia="Times New Roman" w:hAnsi="Consolas" w:cs="Times New Roman"/>
+          <w:color w:val="000000"/>
+          <w:sz w:val="32"/>
+          <w:szCs w:val="21"/>
+        </w:rPr>
+        <w:t xml:space="preserve">            </w:t>
+      </w:r>
+      <w:r>
+        <w:rPr>
+          <w:rFonts w:ascii="Consolas" w:eastAsia="Times New Roman" w:hAnsi="Consolas" w:cs="Times New Roman"/>
+          <w:color w:val="795E26"/>
+          <w:sz w:val="32"/>
+          <w:szCs w:val="21"/>
+        </w:rPr>
+        <w:t>print</w:t>
+      </w:r>
+      <w:r>
+        <w:rPr>
+          <w:rFonts w:ascii="Consolas" w:eastAsia="Times New Roman" w:hAnsi="Consolas" w:cs="Times New Roman"/>
+          <w:color w:val="000000"/>
+          <w:sz w:val="32"/>
+          <w:szCs w:val="21"/>
+        </w:rPr>
+        <w:t>(</w:t>
+      </w:r>
+      <w:r>
+        <w:rPr>
+          <w:rFonts w:ascii="Consolas" w:eastAsia="Times New Roman" w:hAnsi="Consolas" w:cs="Times New Roman"/>
+          <w:color w:val="A31515"/>
+          <w:sz w:val="32"/>
+          <w:szCs w:val="21"/>
+        </w:rPr>
+        <w:t>'Even'</w:t>
+      </w:r>
+      <w:r>
+        <w:rPr>
+          <w:rFonts w:ascii="Consolas" w:eastAsia="Times New Roman" w:hAnsi="Consolas" w:cs="Times New Roman"/>
+          <w:color w:val="000000"/>
+          <w:sz w:val="32"/>
+          <w:szCs w:val="21"/>
+        </w:rPr>
+        <w:t>)</w:t>
+      </w:r>
+    </w:p>
+    <w:p>
+      <w:pPr>
+        <w:shd w:val="clear" w:color="auto" w:fill="FFFFFF"/>
+        <w:spacing w:after="0" w:line="285" w:lineRule="atLeast"/>
+        <w:rPr>
+          <w:rFonts w:ascii="Consolas" w:eastAsia="Times New Roman" w:hAnsi="Consolas" w:cs="Times New Roman"/>
+          <w:color w:val="000000"/>
+          <w:sz w:val="32"/>
+          <w:szCs w:val="21"/>
+        </w:rPr>
+      </w:pPr>
+      <w:r>
+        <w:rPr>
+          <w:rFonts w:ascii="Consolas" w:eastAsia="Times New Roman" w:hAnsi="Consolas" w:cs="Times New Roman"/>
+          <w:color w:val="000000"/>
+          <w:sz w:val="32"/>
+          <w:szCs w:val="21"/>
+        </w:rPr>
+        <w:t xml:space="preserve">        </w:t>
+      </w:r>
+      <w:r>
+        <w:rPr>
+          <w:rFonts w:ascii="Consolas" w:eastAsia="Times New Roman" w:hAnsi="Consolas" w:cs="Times New Roman"/>
+          <w:color w:val="AF00DB"/>
+          <w:sz w:val="32"/>
+          <w:szCs w:val="21"/>
+        </w:rPr>
+        <w:t>else</w:t>
+      </w:r>
+      <w:r>
+        <w:rPr>
+          <w:rFonts w:ascii="Consolas" w:eastAsia="Times New Roman" w:hAnsi="Consolas" w:cs="Times New Roman"/>
+          <w:color w:val="000000"/>
+          <w:sz w:val="32"/>
+          <w:szCs w:val="21"/>
+        </w:rPr>
+        <w:t>:</w:t>
+      </w:r>
+    </w:p>
+    <w:p>
+      <w:pPr>
+        <w:shd w:val="clear" w:color="auto" w:fill="FFFFFF"/>
+        <w:spacing w:after="0" w:line="285" w:lineRule="atLeast"/>
+        <w:rPr>
+          <w:rFonts w:ascii="Consolas" w:eastAsia="Times New Roman" w:hAnsi="Consolas" w:cs="Times New Roman"/>
+          <w:color w:val="000000"/>
+          <w:sz w:val="32"/>
+          <w:szCs w:val="21"/>
+        </w:rPr>
+      </w:pPr>
+      <w:r>
+        <w:rPr>
+          <w:rFonts w:ascii="Consolas" w:eastAsia="Times New Roman" w:hAnsi="Consolas" w:cs="Times New Roman"/>
+          <w:color w:val="000000"/>
+          <w:sz w:val="32"/>
+          <w:szCs w:val="21"/>
+        </w:rPr>
+        <w:t xml:space="preserve">            </w:t>
+      </w:r>
+      <w:r>
+        <w:rPr>
+          <w:rFonts w:ascii="Consolas" w:eastAsia="Times New Roman" w:hAnsi="Consolas" w:cs="Times New Roman"/>
+          <w:color w:val="795E26"/>
+          <w:sz w:val="32"/>
+          <w:szCs w:val="21"/>
+        </w:rPr>
+        <w:t>print</w:t>
+      </w:r>
+      <w:r>
+        <w:rPr>
+          <w:rFonts w:ascii="Consolas" w:eastAsia="Times New Roman" w:hAnsi="Consolas" w:cs="Times New Roman"/>
+          <w:color w:val="000000"/>
+          <w:sz w:val="32"/>
+          <w:szCs w:val="21"/>
+        </w:rPr>
+        <w:t>(</w:t>
+      </w:r>
+      <w:r>
+        <w:rPr>
+          <w:rFonts w:ascii="Consolas" w:eastAsia="Times New Roman" w:hAnsi="Consolas" w:cs="Times New Roman"/>
+          <w:color w:val="A31515"/>
+          <w:sz w:val="32"/>
+          <w:szCs w:val="21"/>
+        </w:rPr>
+        <w:t>'Odd'</w:t>
+      </w:r>
+      <w:r>
+        <w:rPr>
+          <w:rFonts w:ascii="Consolas" w:eastAsia="Times New Roman" w:hAnsi="Consolas" w:cs="Times New Roman"/>
+          <w:color w:val="000000"/>
+          <w:sz w:val="32"/>
+          <w:szCs w:val="21"/>
+        </w:rPr>
+        <w:t>)</w:t>
+      </w:r>
+    </w:p>
+    <w:p>
+      <w:pPr>
+        <w:shd w:val="clear" w:color="auto" w:fill="FFFFFF"/>
+        <w:spacing w:after="0" w:line="285" w:lineRule="atLeast"/>
+        <w:rPr>
+          <w:rFonts w:ascii="Consolas" w:eastAsia="Times New Roman" w:hAnsi="Consolas" w:cs="Times New Roman"/>
+          <w:color w:val="000000"/>
+          <w:sz w:val="32"/>
+          <w:szCs w:val="21"/>
+        </w:rPr>
+      </w:pPr>
+      <w:r>
+        <w:rPr>
+          <w:rFonts w:ascii="Consolas" w:eastAsia="Times New Roman" w:hAnsi="Consolas" w:cs="Times New Roman"/>
+          <w:color w:val="000000"/>
+          <w:sz w:val="32"/>
+          <w:szCs w:val="21"/>
+        </w:rPr>
+        <w:t xml:space="preserve">    </w:t>
+      </w:r>
+      <w:r>
+        <w:rPr>
+          <w:rFonts w:ascii="Consolas" w:eastAsia="Times New Roman" w:hAnsi="Consolas" w:cs="Times New Roman"/>
+          <w:color w:val="AF00DB"/>
+          <w:sz w:val="32"/>
+          <w:szCs w:val="21"/>
+        </w:rPr>
+        <w:t>except</w:t>
+      </w:r>
+      <w:r>
+        <w:rPr>
+          <w:rFonts w:ascii="Consolas" w:eastAsia="Times New Roman" w:hAnsi="Consolas" w:cs="Times New Roman"/>
+          <w:color w:val="000000"/>
+          <w:sz w:val="32"/>
+          <w:szCs w:val="21"/>
+        </w:rPr>
+        <w:t xml:space="preserve"> </w:t>
+      </w:r>
+      <w:r>
+        <w:rPr>
+          <w:rFonts w:ascii="Consolas" w:eastAsia="Times New Roman" w:hAnsi="Consolas" w:cs="Times New Roman"/>
+          <w:color w:val="267F99"/>
+          <w:sz w:val="32"/>
+          <w:szCs w:val="21"/>
+        </w:rPr>
+        <w:t>Exception</w:t>
+      </w:r>
+      <w:r>
+        <w:rPr>
+          <w:rFonts w:ascii="Consolas" w:eastAsia="Times New Roman" w:hAnsi="Consolas" w:cs="Times New Roman"/>
+          <w:color w:val="000000"/>
+          <w:sz w:val="32"/>
+          <w:szCs w:val="21"/>
+        </w:rPr>
+        <w:t xml:space="preserve"> </w:t>
+      </w:r>
+      <w:r>
+        <w:rPr>
+          <w:rFonts w:ascii="Consolas" w:eastAsia="Times New Roman" w:hAnsi="Consolas" w:cs="Times New Roman"/>
+          <w:color w:val="AF00DB"/>
+          <w:sz w:val="32"/>
+          <w:szCs w:val="21"/>
+        </w:rPr>
+        <w:t>as</w:t>
+      </w:r>
+      <w:r>
+        <w:rPr>
+          <w:rFonts w:ascii="Consolas" w:eastAsia="Times New Roman" w:hAnsi="Consolas" w:cs="Times New Roman"/>
+          <w:color w:val="000000"/>
+          <w:sz w:val="32"/>
+          <w:szCs w:val="21"/>
+        </w:rPr>
+        <w:t xml:space="preserve"> </w:t>
+      </w:r>
+      <w:r>
+        <w:rPr>
+          <w:rFonts w:ascii="Consolas" w:eastAsia="Times New Roman" w:hAnsi="Consolas" w:cs="Times New Roman"/>
+          <w:color w:val="001080"/>
+          <w:sz w:val="32"/>
+          <w:szCs w:val="21"/>
+        </w:rPr>
+        <w:t>e</w:t>
+      </w:r>
+      <w:r>
+        <w:rPr>
+          <w:rFonts w:ascii="Consolas" w:eastAsia="Times New Roman" w:hAnsi="Consolas" w:cs="Times New Roman"/>
+          <w:color w:val="000000"/>
+          <w:sz w:val="32"/>
+          <w:szCs w:val="21"/>
+        </w:rPr>
+        <w:t>:</w:t>
+      </w:r>
+    </w:p>
+    <w:p>
+      <w:pPr>
+        <w:shd w:val="clear" w:color="auto" w:fill="FFFFFF"/>
+        <w:spacing w:after="0" w:line="285" w:lineRule="atLeast"/>
+        <w:rPr>
+          <w:rFonts w:ascii="Consolas" w:eastAsia="Times New Roman" w:hAnsi="Consolas" w:cs="Times New Roman"/>
+          <w:color w:val="000000"/>
+          <w:sz w:val="32"/>
+          <w:szCs w:val="21"/>
+        </w:rPr>
+      </w:pPr>
+      <w:r>
+        <w:rPr>
+          <w:rFonts w:ascii="Consolas" w:eastAsia="Times New Roman" w:hAnsi="Consolas" w:cs="Times New Roman"/>
+          <w:color w:val="000000"/>
+          <w:sz w:val="32"/>
+          <w:szCs w:val="21"/>
+        </w:rPr>
+        <w:t xml:space="preserve">        </w:t>
+      </w:r>
+      <w:r>
+        <w:rPr>
+          <w:rFonts w:ascii="Consolas" w:eastAsia="Times New Roman" w:hAnsi="Consolas" w:cs="Times New Roman"/>
+          <w:color w:val="795E26"/>
+          <w:sz w:val="32"/>
+          <w:szCs w:val="21"/>
+        </w:rPr>
+        <w:t>print</w:t>
+      </w:r>
+      <w:r>
+        <w:rPr>
+          <w:rFonts w:ascii="Consolas" w:eastAsia="Times New Roman" w:hAnsi="Consolas" w:cs="Times New Roman"/>
+          <w:color w:val="000000"/>
+          <w:sz w:val="32"/>
+          <w:szCs w:val="21"/>
+        </w:rPr>
+        <w:t>(</w:t>
+      </w:r>
+      <w:r>
+        <w:rPr>
+          <w:rFonts w:ascii="Consolas" w:eastAsia="Times New Roman" w:hAnsi="Consolas" w:cs="Times New Roman"/>
+          <w:color w:val="A31515"/>
+          <w:sz w:val="32"/>
+          <w:szCs w:val="21"/>
+        </w:rPr>
+        <w:t>'Invalid input'</w:t>
+      </w:r>
+      <w:r>
+        <w:rPr>
+          <w:rFonts w:ascii="Consolas" w:eastAsia="Times New Roman" w:hAnsi="Consolas" w:cs="Times New Roman"/>
+          <w:color w:val="000000"/>
+          <w:sz w:val="32"/>
+          <w:szCs w:val="21"/>
+        </w:rPr>
+        <w:t xml:space="preserve">, </w:t>
+      </w:r>
+      <w:r>
+        <w:rPr>
+          <w:rFonts w:ascii="Consolas" w:eastAsia="Times New Roman" w:hAnsi="Consolas" w:cs="Times New Roman"/>
+          <w:color w:val="001080"/>
+          <w:sz w:val="32"/>
+          <w:szCs w:val="21"/>
+        </w:rPr>
+        <w:t>e</w:t>
+      </w:r>
+      <w:r>
+        <w:rPr>
+          <w:rFonts w:ascii="Consolas" w:eastAsia="Times New Roman" w:hAnsi="Consolas" w:cs="Times New Roman"/>
+          <w:color w:val="000000"/>
+          <w:sz w:val="32"/>
+          <w:szCs w:val="21"/>
+        </w:rPr>
+        <w:t>)</w:t>
+      </w:r>
+    </w:p>
+    <w:p>
+      <w:pPr>
+        <w:shd w:val="clear" w:color="auto" w:fill="FFFFFF"/>
+        <w:spacing w:after="0" w:line="285" w:lineRule="atLeast"/>
+        <w:rPr>
+          <w:rFonts w:ascii="Consolas" w:eastAsia="Times New Roman" w:hAnsi="Consolas" w:cs="Times New Roman"/>
+          <w:color w:val="000000"/>
+          <w:sz w:val="32"/>
+          <w:szCs w:val="21"/>
+        </w:rPr>
+      </w:pPr>
+      <w:r>
+        <w:rPr>
+          <w:rFonts w:ascii="Consolas" w:eastAsia="Times New Roman" w:hAnsi="Consolas" w:cs="Times New Roman"/>
+          <w:color w:val="000000"/>
+          <w:sz w:val="32"/>
+          <w:szCs w:val="21"/>
+        </w:rPr>
+        <w:t xml:space="preserve">    </w:t>
+      </w:r>
+      <w:r>
+        <w:rPr>
+          <w:rFonts w:ascii="Consolas" w:eastAsia="Times New Roman" w:hAnsi="Consolas" w:cs="Times New Roman"/>
+          <w:color w:val="AF00DB"/>
+          <w:sz w:val="32"/>
+          <w:szCs w:val="21"/>
+        </w:rPr>
+        <w:t>finally</w:t>
+      </w:r>
+      <w:r>
+        <w:rPr>
+          <w:rFonts w:ascii="Consolas" w:eastAsia="Times New Roman" w:hAnsi="Consolas" w:cs="Times New Roman"/>
+          <w:color w:val="000000"/>
+          <w:sz w:val="32"/>
+          <w:szCs w:val="21"/>
+        </w:rPr>
+        <w:t>:</w:t>
+      </w:r>
+    </w:p>
+    <w:p>
+      <w:pPr>
+        <w:shd w:val="clear" w:color="auto" w:fill="FFFFFF"/>
+        <w:spacing w:after="0" w:line="285" w:lineRule="atLeast"/>
+        <w:rPr>
+          <w:rFonts w:ascii="Consolas" w:eastAsia="Times New Roman" w:hAnsi="Consolas" w:cs="Times New Roman"/>
+          <w:color w:val="000000"/>
+          <w:sz w:val="32"/>
+          <w:szCs w:val="21"/>
+        </w:rPr>
+      </w:pPr>
+      <w:r>
+        <w:rPr>
+          <w:rFonts w:ascii="Consolas" w:eastAsia="Times New Roman" w:hAnsi="Consolas" w:cs="Times New Roman"/>
+          <w:color w:val="000000"/>
+          <w:sz w:val="32"/>
+          <w:szCs w:val="21"/>
+        </w:rPr>
+        <w:t xml:space="preserve">        </w:t>
+      </w:r>
+      <w:r>
+        <w:rPr>
+          <w:rFonts w:ascii="Consolas" w:eastAsia="Times New Roman" w:hAnsi="Consolas" w:cs="Times New Roman"/>
+          <w:color w:val="008000"/>
+          <w:sz w:val="32"/>
+          <w:szCs w:val="21"/>
+        </w:rPr>
+        <w:t># print('Some relavent message')</w:t>
+      </w:r>
+    </w:p>
+    <w:p>
+      <w:pPr>
+        <w:shd w:val="clear" w:color="auto" w:fill="FFFFFF"/>
+        <w:spacing w:after="0" w:line="285" w:lineRule="atLeast"/>
+        <w:rPr>
+          <w:rFonts w:ascii="Consolas" w:eastAsia="Times New Roman" w:hAnsi="Consolas" w:cs="Times New Roman"/>
+          <w:color w:val="000000"/>
+          <w:sz w:val="32"/>
+          <w:szCs w:val="21"/>
+        </w:rPr>
+      </w:pPr>
+      <w:r>
+        <w:rPr>
+          <w:rFonts w:ascii="Consolas" w:eastAsia="Times New Roman" w:hAnsi="Consolas" w:cs="Times New Roman"/>
+          <w:color w:val="000000"/>
+          <w:sz w:val="32"/>
+          <w:szCs w:val="21"/>
+        </w:rPr>
+        <w:t xml:space="preserve">        </w:t>
+      </w:r>
+      <w:r>
+        <w:rPr>
+          <w:rFonts w:ascii="Consolas" w:eastAsia="Times New Roman" w:hAnsi="Consolas" w:cs="Times New Roman"/>
+          <w:color w:val="795E26"/>
+          <w:sz w:val="32"/>
+          <w:szCs w:val="21"/>
+        </w:rPr>
+        <w:t>check_number</w:t>
+      </w:r>
+      <w:r>
+        <w:rPr>
+          <w:rFonts w:ascii="Consolas" w:eastAsia="Times New Roman" w:hAnsi="Consolas" w:cs="Times New Roman"/>
+          <w:color w:val="000000"/>
+          <w:sz w:val="32"/>
+          <w:szCs w:val="21"/>
+        </w:rPr>
+        <w:t>()</w:t>
+      </w:r>
+    </w:p>
+    <w:p>
+      <w:pPr>
+        <w:shd w:val="clear" w:color="auto" w:fill="FFFFFF"/>
+        <w:spacing w:after="0" w:line="285" w:lineRule="atLeast"/>
+        <w:rPr>
+          <w:rFonts w:ascii="Consolas" w:eastAsia="Times New Roman" w:hAnsi="Consolas" w:cs="Times New Roman"/>
+          <w:color w:val="000000"/>
+          <w:sz w:val="32"/>
+          <w:szCs w:val="21"/>
+        </w:rPr>
+      </w:pPr>
+    </w:p>
+    <w:p>
+      <w:pPr>
+        <w:shd w:val="clear" w:color="auto" w:fill="FFFFFF"/>
+        <w:spacing w:after="0" w:line="285" w:lineRule="atLeast"/>
+        <w:rPr>
+          <w:rFonts w:ascii="Consolas" w:eastAsia="Times New Roman" w:hAnsi="Consolas" w:cs="Times New Roman"/>
+          <w:color w:val="000000"/>
+          <w:sz w:val="32"/>
+          <w:szCs w:val="21"/>
+        </w:rPr>
+      </w:pPr>
+      <w:r>
+        <w:rPr>
+          <w:rFonts w:ascii="Consolas" w:eastAsia="Times New Roman" w:hAnsi="Consolas" w:cs="Times New Roman"/>
+          <w:color w:val="795E26"/>
+          <w:sz w:val="32"/>
+          <w:szCs w:val="21"/>
+        </w:rPr>
+        <w:t>check_number</w:t>
+      </w:r>
+      <w:r>
+        <w:rPr>
+          <w:rFonts w:ascii="Consolas" w:eastAsia="Times New Roman" w:hAnsi="Consolas" w:cs="Times New Roman"/>
+          <w:color w:val="000000"/>
+          <w:sz w:val="32"/>
+          <w:szCs w:val="21"/>
+        </w:rPr>
+        <w:t>()</w:t>
+      </w:r>
+    </w:p>
+    <w:p>
+      <w:pPr>
+        <w:pStyle w:val="ListParagraph"/>
+        <w:tabs>
+          <w:tab w:val="left" w:pos="916"/>
+          <w:tab w:val="left" w:pos="1832"/>
+          <w:tab w:val="left" w:pos="2748"/>
+          <w:tab w:val="left" w:pos="3664"/>
+          <w:tab w:val="left" w:pos="4580"/>
+          <w:tab w:val="left" w:pos="5496"/>
+          <w:tab w:val="left" w:pos="6412"/>
+          <w:tab w:val="left" w:pos="7328"/>
+          <w:tab w:val="left" w:pos="8244"/>
+          <w:tab w:val="left" w:pos="9160"/>
+          <w:tab w:val="left" w:pos="10076"/>
+          <w:tab w:val="left" w:pos="10992"/>
+          <w:tab w:val="left" w:pos="11908"/>
+          <w:tab w:val="left" w:pos="12824"/>
+          <w:tab w:val="left" w:pos="13740"/>
+          <w:tab w:val="left" w:pos="14656"/>
+        </w:tabs>
+        <w:spacing w:after="0" w:line="240" w:lineRule="auto"/>
+        <w:rPr>
+          <w:rFonts w:ascii="Consolas" w:eastAsia="Times New Roman" w:hAnsi="Consolas" w:cs="Courier New"/>
+          <w:b/>
+          <w:color w:val="24292F"/>
+          <w:sz w:val="40"/>
+          <w:szCs w:val="21"/>
+        </w:rPr>
+      </w:pPr>
+    </w:p>
+    <w:p>
+      <w:pPr>
+        <w:pStyle w:val="ListParagraph"/>
+        <w:tabs>
+          <w:tab w:val="left" w:pos="916"/>
+          <w:tab w:val="left" w:pos="1832"/>
+          <w:tab w:val="left" w:pos="2748"/>
+          <w:tab w:val="left" w:pos="3664"/>
+          <w:tab w:val="left" w:pos="4580"/>
+          <w:tab w:val="left" w:pos="5496"/>
+          <w:tab w:val="left" w:pos="6412"/>
+          <w:tab w:val="left" w:pos="7328"/>
+          <w:tab w:val="left" w:pos="8244"/>
+          <w:tab w:val="left" w:pos="9160"/>
+          <w:tab w:val="left" w:pos="10076"/>
+          <w:tab w:val="left" w:pos="10992"/>
+          <w:tab w:val="left" w:pos="11908"/>
+          <w:tab w:val="left" w:pos="12824"/>
+          <w:tab w:val="left" w:pos="13740"/>
+          <w:tab w:val="left" w:pos="14656"/>
+        </w:tabs>
+        <w:spacing w:after="0" w:line="240" w:lineRule="auto"/>
+        <w:rPr>
+          <w:rFonts w:ascii="Consolas" w:eastAsia="Times New Roman" w:hAnsi="Consolas" w:cs="Courier New"/>
+          <w:b/>
+          <w:color w:val="24292F"/>
+          <w:sz w:val="40"/>
+          <w:szCs w:val="21"/>
+        </w:rPr>
+      </w:pPr>
+    </w:p>
+    <w:p>
+      <w:pPr>
+        <w:pStyle w:val="ListParagraph"/>
+        <w:tabs>
+          <w:tab w:val="left" w:pos="916"/>
+          <w:tab w:val="left" w:pos="1832"/>
+          <w:tab w:val="left" w:pos="2748"/>
+          <w:tab w:val="left" w:pos="3664"/>
+          <w:tab w:val="left" w:pos="4580"/>
+          <w:tab w:val="left" w:pos="5496"/>
+          <w:tab w:val="left" w:pos="6412"/>
+          <w:tab w:val="left" w:pos="7328"/>
+          <w:tab w:val="left" w:pos="8244"/>
+          <w:tab w:val="left" w:pos="9160"/>
+          <w:tab w:val="left" w:pos="10076"/>
+          <w:tab w:val="left" w:pos="10992"/>
+          <w:tab w:val="left" w:pos="11908"/>
+          <w:tab w:val="left" w:pos="12824"/>
+          <w:tab w:val="left" w:pos="13740"/>
+          <w:tab w:val="left" w:pos="14656"/>
+        </w:tabs>
+        <w:spacing w:after="0" w:line="240" w:lineRule="auto"/>
+        <w:ind w:left="0"/>
+        <w:rPr>
+          <w:rFonts w:ascii="Consolas" w:eastAsia="Times New Roman" w:hAnsi="Consolas" w:cs="Courier New"/>
+          <w:b/>
+          <w:color w:val="24292F"/>
+          <w:sz w:val="40"/>
+          <w:szCs w:val="21"/>
+        </w:rPr>
+      </w:pPr>
+      <w:r>
+        <w:rPr>
+          <w:rFonts w:ascii="Consolas" w:eastAsia="Times New Roman" w:hAnsi="Consolas" w:cs="Courier New"/>
+          <w:b/>
+          <w:color w:val="24292F"/>
+          <w:sz w:val="40"/>
+          <w:szCs w:val="21"/>
+        </w:rPr>
+        <w:t>File Handling</w:t>
+      </w:r>
+    </w:p>
+    <w:p>
+      <w:pPr>
+        <w:shd w:val="clear" w:color="auto" w:fill="FFFFFF"/>
+        <w:tabs>
+          <w:tab w:val="left" w:pos="916"/>
+          <w:tab w:val="left" w:pos="1832"/>
+          <w:tab w:val="left" w:pos="2748"/>
+          <w:tab w:val="left" w:pos="3664"/>
+          <w:tab w:val="left" w:pos="4580"/>
+          <w:tab w:val="left" w:pos="5496"/>
+          <w:tab w:val="left" w:pos="6412"/>
+          <w:tab w:val="left" w:pos="7328"/>
+          <w:tab w:val="left" w:pos="8244"/>
+          <w:tab w:val="left" w:pos="9160"/>
+          <w:tab w:val="left" w:pos="10076"/>
+          <w:tab w:val="left" w:pos="10992"/>
+          <w:tab w:val="left" w:pos="11908"/>
+          <w:tab w:val="left" w:pos="12824"/>
+          <w:tab w:val="left" w:pos="13740"/>
+          <w:tab w:val="left" w:pos="14656"/>
+        </w:tabs>
+        <w:spacing w:after="0" w:line="240" w:lineRule="auto"/>
+        <w:rPr>
+          <w:rFonts w:ascii="Courier New" w:eastAsia="Times New Roman" w:hAnsi="Courier New" w:cs="Courier New"/>
+          <w:b/>
+          <w:color w:val="080808"/>
+          <w:sz w:val="28"/>
+          <w:szCs w:val="33"/>
+        </w:rPr>
+      </w:pPr>
+      <w:r>
+        <w:rPr>
+          <w:rFonts w:ascii="Courier New" w:eastAsia="Times New Roman" w:hAnsi="Courier New" w:cs="Courier New"/>
+          <w:b/>
+          <w:color w:val="0033B3"/>
+          <w:sz w:val="28"/>
+          <w:szCs w:val="33"/>
+        </w:rPr>
+        <w:t>try</w:t>
+      </w:r>
+      <w:r>
+        <w:rPr>
+          <w:rFonts w:ascii="Courier New" w:eastAsia="Times New Roman" w:hAnsi="Courier New" w:cs="Courier New"/>
+          <w:b/>
+          <w:color w:val="080808"/>
+          <w:sz w:val="28"/>
+          <w:szCs w:val="33"/>
+        </w:rPr>
+        <w:t>:</w:t>
+      </w:r>
+      <w:r>
+        <w:rPr>
+          <w:rFonts w:ascii="Courier New" w:eastAsia="Times New Roman" w:hAnsi="Courier New" w:cs="Courier New"/>
+          <w:b/>
+          <w:color w:val="080808"/>
+          <w:sz w:val="28"/>
+          <w:szCs w:val="33"/>
+        </w:rPr>
+        <w:br/>
+        <w:t xml:space="preserve">    file_r = </w:t>
+      </w:r>
+      <w:r>
+        <w:rPr>
+          <w:rFonts w:ascii="Courier New" w:eastAsia="Times New Roman" w:hAnsi="Courier New" w:cs="Courier New"/>
+          <w:b/>
+          <w:color w:val="000080"/>
+          <w:sz w:val="28"/>
+          <w:szCs w:val="33"/>
+        </w:rPr>
+        <w:t>open</w:t>
+      </w:r>
+      <w:r>
+        <w:rPr>
+          <w:rFonts w:ascii="Courier New" w:eastAsia="Times New Roman" w:hAnsi="Courier New" w:cs="Courier New"/>
+          <w:b/>
+          <w:color w:val="080808"/>
+          <w:sz w:val="28"/>
+          <w:szCs w:val="33"/>
+        </w:rPr>
+        <w:t>(</w:t>
+      </w:r>
+      <w:r>
+        <w:rPr>
+          <w:rFonts w:ascii="Courier New" w:eastAsia="Times New Roman" w:hAnsi="Courier New" w:cs="Courier New"/>
+          <w:b/>
+          <w:color w:val="067D17"/>
+          <w:sz w:val="28"/>
+          <w:szCs w:val="33"/>
+        </w:rPr>
+        <w:t>'users.txt'</w:t>
+      </w:r>
+      <w:r>
+        <w:rPr>
+          <w:rFonts w:ascii="Courier New" w:eastAsia="Times New Roman" w:hAnsi="Courier New" w:cs="Courier New"/>
+          <w:b/>
+          <w:color w:val="080808"/>
+          <w:sz w:val="28"/>
+          <w:szCs w:val="33"/>
+        </w:rPr>
+        <w:t xml:space="preserve">, </w:t>
+      </w:r>
+      <w:r>
+        <w:rPr>
+          <w:rFonts w:ascii="Courier New" w:eastAsia="Times New Roman" w:hAnsi="Courier New" w:cs="Courier New"/>
+          <w:b/>
+          <w:color w:val="067D17"/>
+          <w:sz w:val="28"/>
+          <w:szCs w:val="33"/>
+        </w:rPr>
+        <w:t>'r'</w:t>
+      </w:r>
+      <w:r>
+        <w:rPr>
+          <w:rFonts w:ascii="Courier New" w:eastAsia="Times New Roman" w:hAnsi="Courier New" w:cs="Courier New"/>
+          <w:b/>
+          <w:color w:val="080808"/>
+          <w:sz w:val="28"/>
+          <w:szCs w:val="33"/>
+        </w:rPr>
+        <w:t xml:space="preserve">) </w:t>
+      </w:r>
+      <w:r>
+        <w:rPr>
+          <w:rFonts w:ascii="Courier New" w:eastAsia="Times New Roman" w:hAnsi="Courier New" w:cs="Courier New"/>
+          <w:b/>
+          <w:i/>
+          <w:iCs/>
+          <w:color w:val="8C8C8C"/>
+          <w:sz w:val="28"/>
+          <w:szCs w:val="33"/>
+        </w:rPr>
+        <w:t># file to read</w:t>
+      </w:r>
+      <w:r>
+        <w:rPr>
+          <w:rFonts w:ascii="Courier New" w:eastAsia="Times New Roman" w:hAnsi="Courier New" w:cs="Courier New"/>
+          <w:b/>
+          <w:i/>
+          <w:iCs/>
+          <w:color w:val="8C8C8C"/>
+          <w:sz w:val="28"/>
+          <w:szCs w:val="33"/>
+        </w:rPr>
+        <w:br/>
+        <w:t xml:space="preserve">    </w:t>
+      </w:r>
+      <w:r>
+        <w:rPr>
+          <w:rFonts w:ascii="Courier New" w:eastAsia="Times New Roman" w:hAnsi="Courier New" w:cs="Courier New"/>
+          <w:b/>
+          <w:color w:val="080808"/>
+          <w:sz w:val="28"/>
+          <w:szCs w:val="33"/>
+        </w:rPr>
+        <w:t xml:space="preserve">file_w = </w:t>
+      </w:r>
+      <w:r>
+        <w:rPr>
+          <w:rFonts w:ascii="Courier New" w:eastAsia="Times New Roman" w:hAnsi="Courier New" w:cs="Courier New"/>
+          <w:b/>
+          <w:color w:val="000080"/>
+          <w:sz w:val="28"/>
+          <w:szCs w:val="33"/>
+        </w:rPr>
+        <w:t>open</w:t>
+      </w:r>
+      <w:r>
+        <w:rPr>
+          <w:rFonts w:ascii="Courier New" w:eastAsia="Times New Roman" w:hAnsi="Courier New" w:cs="Courier New"/>
+          <w:b/>
+          <w:color w:val="080808"/>
+          <w:sz w:val="28"/>
+          <w:szCs w:val="33"/>
+        </w:rPr>
+        <w:t>(</w:t>
+      </w:r>
+      <w:r>
+        <w:rPr>
+          <w:rFonts w:ascii="Courier New" w:eastAsia="Times New Roman" w:hAnsi="Courier New" w:cs="Courier New"/>
+          <w:b/>
+          <w:color w:val="067D17"/>
+          <w:sz w:val="28"/>
+          <w:szCs w:val="33"/>
+        </w:rPr>
+        <w:t>'us</w:t>
+      </w:r>
+      <w:bookmarkStart w:id="0" w:name="_GoBack"/>
+      <w:bookmarkEnd w:id="0"/>
+      <w:r>
+        <w:rPr>
+          <w:rFonts w:ascii="Courier New" w:eastAsia="Times New Roman" w:hAnsi="Courier New" w:cs="Courier New"/>
+          <w:b/>
+          <w:color w:val="067D17"/>
+          <w:sz w:val="28"/>
+          <w:szCs w:val="33"/>
+        </w:rPr>
+        <w:t>ers.txt'</w:t>
+      </w:r>
+      <w:r>
+        <w:rPr>
+          <w:rFonts w:ascii="Courier New" w:eastAsia="Times New Roman" w:hAnsi="Courier New" w:cs="Courier New"/>
+          <w:b/>
+          <w:color w:val="080808"/>
+          <w:sz w:val="28"/>
+          <w:szCs w:val="33"/>
+        </w:rPr>
+        <w:t xml:space="preserve">, </w:t>
+      </w:r>
+      <w:r>
+        <w:rPr>
+          <w:rFonts w:ascii="Courier New" w:eastAsia="Times New Roman" w:hAnsi="Courier New" w:cs="Courier New"/>
+          <w:b/>
+          <w:color w:val="067D17"/>
+          <w:sz w:val="28"/>
+          <w:szCs w:val="33"/>
+        </w:rPr>
+        <w:t>'w'</w:t>
+      </w:r>
+      <w:r>
+        <w:rPr>
+          <w:rFonts w:ascii="Courier New" w:eastAsia="Times New Roman" w:hAnsi="Courier New" w:cs="Courier New"/>
+          <w:b/>
+          <w:color w:val="080808"/>
+          <w:sz w:val="28"/>
+          <w:szCs w:val="33"/>
+        </w:rPr>
+        <w:t xml:space="preserve">) </w:t>
+      </w:r>
+      <w:r>
+        <w:rPr>
+          <w:rFonts w:ascii="Courier New" w:eastAsia="Times New Roman" w:hAnsi="Courier New" w:cs="Courier New"/>
+          <w:b/>
+          <w:i/>
+          <w:iCs/>
+          <w:color w:val="8C8C8C"/>
+          <w:sz w:val="28"/>
+          <w:szCs w:val="33"/>
+        </w:rPr>
+        <w:t># file to write</w:t>
+      </w:r>
+      <w:r>
+        <w:rPr>
+          <w:rFonts w:ascii="Courier New" w:eastAsia="Times New Roman" w:hAnsi="Courier New" w:cs="Courier New"/>
+          <w:b/>
+          <w:i/>
+          <w:iCs/>
+          <w:color w:val="8C8C8C"/>
+          <w:sz w:val="28"/>
+          <w:szCs w:val="33"/>
+        </w:rPr>
+        <w:br/>
+        <w:t xml:space="preserve">    </w:t>
+      </w:r>
+      <w:r>
+        <w:rPr>
+          <w:rFonts w:ascii="Courier New" w:eastAsia="Times New Roman" w:hAnsi="Courier New" w:cs="Courier New"/>
+          <w:b/>
+          <w:color w:val="080808"/>
+          <w:sz w:val="28"/>
+          <w:szCs w:val="33"/>
+        </w:rPr>
+        <w:t xml:space="preserve">file_a = </w:t>
+      </w:r>
+      <w:r>
+        <w:rPr>
+          <w:rFonts w:ascii="Courier New" w:eastAsia="Times New Roman" w:hAnsi="Courier New" w:cs="Courier New"/>
+          <w:b/>
+          <w:color w:val="000080"/>
+          <w:sz w:val="28"/>
+          <w:szCs w:val="33"/>
+        </w:rPr>
+        <w:t>open</w:t>
+      </w:r>
+      <w:r>
+        <w:rPr>
+          <w:rFonts w:ascii="Courier New" w:eastAsia="Times New Roman" w:hAnsi="Courier New" w:cs="Courier New"/>
+          <w:b/>
+          <w:color w:val="080808"/>
+          <w:sz w:val="28"/>
+          <w:szCs w:val="33"/>
+        </w:rPr>
+        <w:t>(</w:t>
+      </w:r>
+      <w:r>
+        <w:rPr>
+          <w:rFonts w:ascii="Courier New" w:eastAsia="Times New Roman" w:hAnsi="Courier New" w:cs="Courier New"/>
+          <w:b/>
+          <w:color w:val="067D17"/>
+          <w:sz w:val="28"/>
+          <w:szCs w:val="33"/>
+        </w:rPr>
+        <w:t>'users.txt'</w:t>
+      </w:r>
+      <w:r>
+        <w:rPr>
+          <w:rFonts w:ascii="Courier New" w:eastAsia="Times New Roman" w:hAnsi="Courier New" w:cs="Courier New"/>
+          <w:b/>
+          <w:color w:val="080808"/>
+          <w:sz w:val="28"/>
+          <w:szCs w:val="33"/>
+        </w:rPr>
+        <w:t xml:space="preserve">, </w:t>
+      </w:r>
+      <w:r>
+        <w:rPr>
+          <w:rFonts w:ascii="Courier New" w:eastAsia="Times New Roman" w:hAnsi="Courier New" w:cs="Courier New"/>
+          <w:b/>
+          <w:color w:val="067D17"/>
+          <w:sz w:val="28"/>
+          <w:szCs w:val="33"/>
+        </w:rPr>
+        <w:t>'a'</w:t>
+      </w:r>
+      <w:r>
+        <w:rPr>
+          <w:rFonts w:ascii="Courier New" w:eastAsia="Times New Roman" w:hAnsi="Courier New" w:cs="Courier New"/>
+          <w:b/>
+          <w:color w:val="080808"/>
+          <w:sz w:val="28"/>
+          <w:szCs w:val="33"/>
+        </w:rPr>
+        <w:t xml:space="preserve">) </w:t>
+      </w:r>
+      <w:r>
+        <w:rPr>
+          <w:rFonts w:ascii="Courier New" w:eastAsia="Times New Roman" w:hAnsi="Courier New" w:cs="Courier New"/>
+          <w:b/>
+          <w:i/>
+          <w:iCs/>
+          <w:color w:val="8C8C8C"/>
+          <w:sz w:val="28"/>
+          <w:szCs w:val="33"/>
+        </w:rPr>
+        <w:t># file to write new data (append)</w:t>
+      </w:r>
+      <w:r>
+        <w:rPr>
+          <w:rFonts w:ascii="Courier New" w:eastAsia="Times New Roman" w:hAnsi="Courier New" w:cs="Courier New"/>
+          <w:b/>
+          <w:i/>
+          <w:iCs/>
+          <w:color w:val="8C8C8C"/>
+          <w:sz w:val="28"/>
+          <w:szCs w:val="33"/>
+        </w:rPr>
+        <w:br/>
+        <w:t xml:space="preserve">    </w:t>
+      </w:r>
+      <w:r>
+        <w:rPr>
+          <w:rFonts w:ascii="Courier New" w:eastAsia="Times New Roman" w:hAnsi="Courier New" w:cs="Courier New"/>
+          <w:b/>
+          <w:color w:val="080808"/>
+          <w:sz w:val="28"/>
+          <w:szCs w:val="33"/>
+        </w:rPr>
+        <w:t>users = file_r.readlines()</w:t>
+      </w:r>
+      <w:r>
+        <w:rPr>
+          <w:rFonts w:ascii="Courier New" w:eastAsia="Times New Roman" w:hAnsi="Courier New" w:cs="Courier New"/>
+          <w:b/>
+          <w:color w:val="080808"/>
+          <w:sz w:val="28"/>
+          <w:szCs w:val="33"/>
+        </w:rPr>
+        <w:br/>
+        <w:t xml:space="preserve">    output = [</w:t>
+      </w:r>
+      <w:r>
+        <w:rPr>
+          <w:rFonts w:ascii="Courier New" w:eastAsia="Times New Roman" w:hAnsi="Courier New" w:cs="Courier New"/>
+          <w:b/>
+          <w:color w:val="067D17"/>
+          <w:sz w:val="28"/>
+          <w:szCs w:val="33"/>
+        </w:rPr>
+        <w:t xml:space="preserve">'hello there! </w:t>
+      </w:r>
+      <w:r>
+        <w:rPr>
+          <w:rFonts w:ascii="Courier New" w:eastAsia="Times New Roman" w:hAnsi="Courier New" w:cs="Courier New"/>
+          <w:b/>
+          <w:color w:val="0037A6"/>
+          <w:sz w:val="28"/>
+          <w:szCs w:val="33"/>
+        </w:rPr>
+        <w:t>\n</w:t>
+      </w:r>
+      <w:r>
+        <w:rPr>
+          <w:rFonts w:ascii="Courier New" w:eastAsia="Times New Roman" w:hAnsi="Courier New" w:cs="Courier New"/>
+          <w:b/>
+          <w:color w:val="067D17"/>
+          <w:sz w:val="28"/>
+          <w:szCs w:val="33"/>
+        </w:rPr>
+        <w:t>'</w:t>
+      </w:r>
+      <w:r>
+        <w:rPr>
+          <w:rFonts w:ascii="Courier New" w:eastAsia="Times New Roman" w:hAnsi="Courier New" w:cs="Courier New"/>
+          <w:b/>
+          <w:color w:val="080808"/>
+          <w:sz w:val="28"/>
+          <w:szCs w:val="33"/>
+        </w:rPr>
+        <w:t xml:space="preserve">, </w:t>
+      </w:r>
+      <w:r>
+        <w:rPr>
+          <w:rFonts w:ascii="Courier New" w:eastAsia="Times New Roman" w:hAnsi="Courier New" w:cs="Courier New"/>
+          <w:b/>
+          <w:color w:val="067D17"/>
+          <w:sz w:val="28"/>
+          <w:szCs w:val="33"/>
+        </w:rPr>
+        <w:t xml:space="preserve">'How are you? </w:t>
+      </w:r>
+      <w:r>
+        <w:rPr>
+          <w:rFonts w:ascii="Courier New" w:eastAsia="Times New Roman" w:hAnsi="Courier New" w:cs="Courier New"/>
+          <w:b/>
+          <w:color w:val="0037A6"/>
+          <w:sz w:val="28"/>
+          <w:szCs w:val="33"/>
+        </w:rPr>
+        <w:t>\n</w:t>
+      </w:r>
+      <w:r>
+        <w:rPr>
+          <w:rFonts w:ascii="Courier New" w:eastAsia="Times New Roman" w:hAnsi="Courier New" w:cs="Courier New"/>
+          <w:b/>
+          <w:color w:val="067D17"/>
+          <w:sz w:val="28"/>
+          <w:szCs w:val="33"/>
+        </w:rPr>
+        <w:t>'</w:t>
+      </w:r>
+      <w:r>
+        <w:rPr>
+          <w:rFonts w:ascii="Courier New" w:eastAsia="Times New Roman" w:hAnsi="Courier New" w:cs="Courier New"/>
+          <w:b/>
+          <w:color w:val="080808"/>
+          <w:sz w:val="28"/>
+          <w:szCs w:val="33"/>
+        </w:rPr>
+        <w:t>,</w:t>
+      </w:r>
+      <w:r>
+        <w:rPr>
+          <w:rFonts w:ascii="Courier New" w:eastAsia="Times New Roman" w:hAnsi="Courier New" w:cs="Courier New"/>
+          <w:b/>
+          <w:color w:val="080808"/>
+          <w:sz w:val="28"/>
+          <w:szCs w:val="33"/>
+        </w:rPr>
+        <w:br/>
+        <w:t xml:space="preserve">              </w:t>
+      </w:r>
+      <w:r>
+        <w:rPr>
+          <w:rFonts w:ascii="Courier New" w:eastAsia="Times New Roman" w:hAnsi="Courier New" w:cs="Courier New"/>
+          <w:b/>
+          <w:color w:val="067D17"/>
+          <w:sz w:val="28"/>
+          <w:szCs w:val="33"/>
+        </w:rPr>
+        <w:t xml:space="preserve">'Where are you from? </w:t>
+      </w:r>
+      <w:r>
+        <w:rPr>
+          <w:rFonts w:ascii="Courier New" w:eastAsia="Times New Roman" w:hAnsi="Courier New" w:cs="Courier New"/>
+          <w:b/>
+          <w:color w:val="0037A6"/>
+          <w:sz w:val="28"/>
+          <w:szCs w:val="33"/>
+        </w:rPr>
+        <w:t>\n</w:t>
+      </w:r>
+      <w:r>
+        <w:rPr>
+          <w:rFonts w:ascii="Courier New" w:eastAsia="Times New Roman" w:hAnsi="Courier New" w:cs="Courier New"/>
+          <w:b/>
+          <w:color w:val="067D17"/>
+          <w:sz w:val="28"/>
+          <w:szCs w:val="33"/>
+        </w:rPr>
+        <w:t>'</w:t>
+      </w:r>
+      <w:r>
+        <w:rPr>
+          <w:rFonts w:ascii="Courier New" w:eastAsia="Times New Roman" w:hAnsi="Courier New" w:cs="Courier New"/>
+          <w:b/>
+          <w:color w:val="080808"/>
+          <w:sz w:val="28"/>
+          <w:szCs w:val="33"/>
+        </w:rPr>
+        <w:t>]</w:t>
+      </w:r>
+      <w:r>
+        <w:rPr>
+          <w:rFonts w:ascii="Courier New" w:eastAsia="Times New Roman" w:hAnsi="Courier New" w:cs="Courier New"/>
+          <w:b/>
+          <w:color w:val="080808"/>
+          <w:sz w:val="28"/>
+          <w:szCs w:val="33"/>
+        </w:rPr>
+        <w:br/>
+        <w:t xml:space="preserve">    file_w.writelines(output)</w:t>
+      </w:r>
+      <w:r>
+        <w:rPr>
+          <w:rFonts w:ascii="Courier New" w:eastAsia="Times New Roman" w:hAnsi="Courier New" w:cs="Courier New"/>
+          <w:b/>
+          <w:color w:val="080808"/>
+          <w:sz w:val="28"/>
+          <w:szCs w:val="33"/>
+        </w:rPr>
+        <w:br/>
+        <w:t xml:space="preserve">    file_a.writelines(output)</w:t>
+      </w:r>
+      <w:r>
+        <w:rPr>
+          <w:rFonts w:ascii="Courier New" w:eastAsia="Times New Roman" w:hAnsi="Courier New" w:cs="Courier New"/>
+          <w:b/>
+          <w:color w:val="080808"/>
+          <w:sz w:val="28"/>
+          <w:szCs w:val="33"/>
+        </w:rPr>
+        <w:br/>
+      </w:r>
+      <w:r>
+        <w:rPr>
+          <w:rFonts w:ascii="Courier New" w:eastAsia="Times New Roman" w:hAnsi="Courier New" w:cs="Courier New"/>
+          <w:b/>
+          <w:color w:val="0033B3"/>
+          <w:sz w:val="28"/>
+          <w:szCs w:val="33"/>
+        </w:rPr>
+        <w:t xml:space="preserve">except </w:t>
+      </w:r>
+      <w:r>
+        <w:rPr>
+          <w:rFonts w:ascii="Courier New" w:eastAsia="Times New Roman" w:hAnsi="Courier New" w:cs="Courier New"/>
+          <w:b/>
+          <w:color w:val="000080"/>
+          <w:sz w:val="28"/>
+          <w:szCs w:val="33"/>
+        </w:rPr>
+        <w:t xml:space="preserve">Exception </w:t>
+      </w:r>
+      <w:r>
+        <w:rPr>
+          <w:rFonts w:ascii="Courier New" w:eastAsia="Times New Roman" w:hAnsi="Courier New" w:cs="Courier New"/>
+          <w:b/>
+          <w:color w:val="0033B3"/>
+          <w:sz w:val="28"/>
+          <w:szCs w:val="33"/>
+        </w:rPr>
+        <w:t xml:space="preserve">as </w:t>
+      </w:r>
+      <w:r>
+        <w:rPr>
+          <w:rFonts w:ascii="Courier New" w:eastAsia="Times New Roman" w:hAnsi="Courier New" w:cs="Courier New"/>
+          <w:b/>
+          <w:color w:val="080808"/>
+          <w:sz w:val="28"/>
+          <w:szCs w:val="33"/>
+        </w:rPr>
+        <w:t>e:</w:t>
+      </w:r>
+      <w:r>
+        <w:rPr>
+          <w:rFonts w:ascii="Courier New" w:eastAsia="Times New Roman" w:hAnsi="Courier New" w:cs="Courier New"/>
+          <w:b/>
+          <w:color w:val="080808"/>
+          <w:sz w:val="28"/>
+          <w:szCs w:val="33"/>
+        </w:rPr>
+        <w:br/>
+        <w:t xml:space="preserve">    </w:t>
+      </w:r>
+      <w:r>
+        <w:rPr>
+          <w:rFonts w:ascii="Courier New" w:eastAsia="Times New Roman" w:hAnsi="Courier New" w:cs="Courier New"/>
+          <w:b/>
+          <w:color w:val="000080"/>
+          <w:sz w:val="28"/>
+          <w:szCs w:val="33"/>
+        </w:rPr>
+        <w:t>print</w:t>
+      </w:r>
+      <w:r>
+        <w:rPr>
+          <w:rFonts w:ascii="Courier New" w:eastAsia="Times New Roman" w:hAnsi="Courier New" w:cs="Courier New"/>
+          <w:b/>
+          <w:color w:val="080808"/>
+          <w:sz w:val="28"/>
+          <w:szCs w:val="33"/>
+        </w:rPr>
+        <w:t>(e)</w:t>
+      </w:r>
+    </w:p>
+    <w:p>
+      <w:pPr>
+        <w:pStyle w:val="ListParagraph"/>
+        <w:tabs>
+          <w:tab w:val="left" w:pos="916"/>
+          <w:tab w:val="left" w:pos="1832"/>
+          <w:tab w:val="left" w:pos="2748"/>
+          <w:tab w:val="left" w:pos="3664"/>
+          <w:tab w:val="left" w:pos="4580"/>
+          <w:tab w:val="left" w:pos="5496"/>
+          <w:tab w:val="left" w:pos="6412"/>
+          <w:tab w:val="left" w:pos="7328"/>
+          <w:tab w:val="left" w:pos="8244"/>
+          <w:tab w:val="left" w:pos="9160"/>
+          <w:tab w:val="left" w:pos="10076"/>
+          <w:tab w:val="left" w:pos="10992"/>
+          <w:tab w:val="left" w:pos="11908"/>
+          <w:tab w:val="left" w:pos="12824"/>
+          <w:tab w:val="left" w:pos="13740"/>
+          <w:tab w:val="left" w:pos="14656"/>
+        </w:tabs>
+        <w:spacing w:after="0" w:line="240" w:lineRule="auto"/>
+        <w:ind w:left="0"/>
+        <w:rPr>
+          <w:rFonts w:ascii="Consolas" w:eastAsia="Times New Roman" w:hAnsi="Consolas" w:cs="Courier New"/>
+          <w:b/>
+          <w:color w:val="24292F"/>
+          <w:sz w:val="40"/>
+          <w:szCs w:val="21"/>
+        </w:rPr>
+      </w:pPr>
+    </w:p>
     <w:p>
       <w:pPr>
         <w:pStyle w:val="ListParagraph"/>
@@ -25838,7 +27324,7 @@
 </file>
 
 <file path=customXml/itemProps1.xml><?xml version="1.0" encoding="utf-8"?>
-<ds:datastoreItem xmlns:ds="http://schemas.openxmlformats.org/officeDocument/2006/customXml" ds:itemID="{C12FA750-E1E5-4C40-A061-97F4D8E5652F}">
+<ds:datastoreItem xmlns:ds="http://schemas.openxmlformats.org/officeDocument/2006/customXml" ds:itemID="{FB216421-4135-4F44-9531-5E4EFB9D4071}">
   <ds:schemaRefs>
     <ds:schemaRef ds:uri="http://schemas.openxmlformats.org/officeDocument/2006/bibliography"/>
   </ds:schemaRefs>

</xml_diff>